<commit_message>
Seminar1  and update of Master Journal
</commit_message>
<xml_diff>
--- a/14708689_ MasterLearning Journal.docx
+++ b/14708689_ MasterLearning Journal.docx
@@ -12,8 +12,6 @@
           <w:szCs w:val="28"/>
         </w:rPr>
       </w:pPr>
-      <w:bookmarkStart w:id="0" w:name="_GoBack"/>
-      <w:bookmarkEnd w:id="0"/>
       <w:r>
         <w:rPr>
           <w:b/>
@@ -3338,6 +3336,546 @@
         </w:rPr>
         <w:t xml:space="preserve"> </w:t>
       </w:r>
+    </w:p>
+    <w:p>
+      <w:pPr>
+        <w:pStyle w:val="ListParagraph"/>
+        <w:rPr>
+          <w:sz w:val="24"/>
+          <w:szCs w:val="24"/>
+        </w:rPr>
+      </w:pPr>
+    </w:p>
+    <w:p>
+      <w:pPr>
+        <w:pStyle w:val="ListParagraph"/>
+        <w:rPr>
+          <w:sz w:val="24"/>
+          <w:szCs w:val="24"/>
+        </w:rPr>
+      </w:pPr>
+    </w:p>
+    <w:p>
+      <w:pPr>
+        <w:pStyle w:val="ListParagraph"/>
+        <w:rPr>
+          <w:sz w:val="24"/>
+          <w:szCs w:val="24"/>
+        </w:rPr>
+      </w:pPr>
+    </w:p>
+    <w:p>
+      <w:pPr>
+        <w:pStyle w:val="NoSpacing"/>
+        <w:spacing w:line="276" w:lineRule="auto"/>
+        <w:jc w:val="center"/>
+        <w:rPr>
+          <w:b/>
+          <w:sz w:val="28"/>
+          <w:szCs w:val="28"/>
+          <w:u w:val="single"/>
+        </w:rPr>
+      </w:pPr>
+      <w:r>
+        <w:rPr>
+          <w:b/>
+          <w:sz w:val="28"/>
+          <w:szCs w:val="28"/>
+          <w:u w:val="single"/>
+        </w:rPr>
+        <w:lastRenderedPageBreak/>
+        <w:t>Seminar 1- IBM – Watson Health</w:t>
+      </w:r>
+    </w:p>
+    <w:p>
+      <w:pPr>
+        <w:pStyle w:val="NoSpacing"/>
+        <w:spacing w:line="276" w:lineRule="auto"/>
+        <w:ind w:firstLine="720"/>
+        <w:jc w:val="both"/>
+        <w:rPr>
+          <w:sz w:val="24"/>
+          <w:szCs w:val="24"/>
+        </w:rPr>
+      </w:pPr>
+      <w:r>
+        <w:rPr>
+          <w:sz w:val="24"/>
+          <w:szCs w:val="24"/>
+        </w:rPr>
+        <w:t>This seminar was given by   Paddy Fagan who is the chief architecture   Watson care manager development. Watson Heath is a division of IBM who operate   in 170 + countries and generate a revenue of $79 billion. This software cemetery   around data analytics and cognitive insights   dedicated to the health domain.  Due to the sector there are certain   legal requirement     for the</w:t>
+      </w:r>
+      <w:r>
+        <w:rPr>
+          <w:sz w:val="24"/>
+          <w:szCs w:val="24"/>
+        </w:rPr>
+        <w:t xml:space="preserve"> </w:t>
+      </w:r>
+      <w:r>
+        <w:rPr>
+          <w:sz w:val="24"/>
+          <w:szCs w:val="24"/>
+        </w:rPr>
+        <w:t>development process for instance</w:t>
+      </w:r>
+      <w:r>
+        <w:rPr>
+          <w:sz w:val="24"/>
+          <w:szCs w:val="24"/>
+        </w:rPr>
+        <w:t xml:space="preserve"> </w:t>
+      </w:r>
+      <w:r>
+        <w:rPr>
+          <w:sz w:val="24"/>
+          <w:szCs w:val="24"/>
+        </w:rPr>
+        <w:t>one team develops and the other ensures the finalization of the software and its customer readiness. It is important to note that the way in which Paul and his team work within Watson health may not be wholly indictive of how IBM work although some of the process will be similar. If a new developer joins the team the normal time it takes to get setup   with the correct files and IDEs would be anything from 5-10 days.  They require   developers to use certain tools   as   I ensure all the developers in the team have a similar setup and the files and paths needed have been bundled together to allow easier installation when you use Eclipse as your IDE.</w:t>
+      </w:r>
+    </w:p>
+    <w:p>
+      <w:pPr>
+        <w:pStyle w:val="NoSpacing"/>
+        <w:spacing w:line="276" w:lineRule="auto"/>
+        <w:jc w:val="both"/>
+        <w:rPr>
+          <w:b/>
+          <w:sz w:val="24"/>
+          <w:szCs w:val="24"/>
+          <w:u w:val="single"/>
+        </w:rPr>
+      </w:pPr>
+      <w:r>
+        <w:rPr>
+          <w:b/>
+          <w:sz w:val="24"/>
+          <w:szCs w:val="24"/>
+          <w:u w:val="single"/>
+        </w:rPr>
+        <w:t>Software Methodology:</w:t>
+      </w:r>
+    </w:p>
+    <w:p>
+      <w:pPr>
+        <w:pStyle w:val="NoSpacing"/>
+        <w:spacing w:line="276" w:lineRule="auto"/>
+        <w:jc w:val="both"/>
+        <w:rPr>
+          <w:sz w:val="24"/>
+          <w:szCs w:val="24"/>
+        </w:rPr>
+      </w:pPr>
+      <w:r>
+        <w:rPr>
+          <w:sz w:val="24"/>
+          <w:szCs w:val="24"/>
+        </w:rPr>
+        <w:t xml:space="preserve"> </w:t>
+      </w:r>
+      <w:r>
+        <w:rPr>
+          <w:sz w:val="24"/>
+          <w:szCs w:val="24"/>
+        </w:rPr>
+        <w:tab/>
+        <w:t>The software   is based from an agile development model where it supports collaboration and   the evolvement in software development b being adaptive and flexible to rapid and radical changes in requirements. They pride themselves on   the belief that software development   involves many aspects   like sales   support and operations thinking of software and it should be a collaboration among all these different areas.  Whilst the engineering aspect also should be considered in many different forms from project management, design, development, testing, pricing support and operations each one of these   plays a vital role in the production of new   technology /software.  This creates a collaborative environment between all aspects of the software development and a central vision of how the user’s software should work. They make use of sprints   and operate in 2*2 week blocks the first block involves the   commit and acceptance of the new code   and the second   centres on the release acceptance and the SRE validation stage   before the process in transferred to a different team that will focus on the finalization of the code and   deploy the build for customer readiness.  After the acceptance stage   the branch will normal be forked   this allows    there to be many versions   on the go at a time and if there is a major issue with a branch then it can be easily overwritten by a newer branch. It makes use of Storyboards, user identifiable features, iterations of the design process and sprints.   Speed is paramount in the design process and they don’t appear to have a set way   of   coming up with the design    where developers can make use of documentation wikis post its mock ups and presentations.</w:t>
+      </w:r>
+    </w:p>
+    <w:p>
+      <w:pPr>
+        <w:pStyle w:val="NoSpacing"/>
+        <w:spacing w:line="276" w:lineRule="auto"/>
+        <w:jc w:val="both"/>
+        <w:rPr>
+          <w:b/>
+          <w:sz w:val="24"/>
+          <w:szCs w:val="24"/>
+          <w:u w:val="single"/>
+        </w:rPr>
+      </w:pPr>
+      <w:r>
+        <w:rPr>
+          <w:b/>
+          <w:sz w:val="24"/>
+          <w:szCs w:val="24"/>
+          <w:u w:val="single"/>
+        </w:rPr>
+        <w:t>Use of Modelling:</w:t>
+      </w:r>
+    </w:p>
+    <w:p>
+      <w:pPr>
+        <w:pStyle w:val="NoSpacing"/>
+        <w:spacing w:line="276" w:lineRule="auto"/>
+        <w:ind w:firstLine="720"/>
+        <w:jc w:val="both"/>
+        <w:rPr>
+          <w:color w:val="323232"/>
+          <w:sz w:val="24"/>
+          <w:szCs w:val="24"/>
+        </w:rPr>
+      </w:pPr>
+      <w:r>
+        <w:rPr>
+          <w:sz w:val="24"/>
+          <w:szCs w:val="24"/>
+        </w:rPr>
+        <w:t>The model of   the system architecture is   achieved by using IBM</w:t>
+      </w:r>
+      <w:r>
+        <w:rPr>
+          <w:color w:val="323232"/>
+          <w:sz w:val="24"/>
+          <w:szCs w:val="24"/>
+        </w:rPr>
+        <w:t xml:space="preserve"> Rational Software Architect Designer. It incorporates the unified modelling language (UML) in the designing of software applications. It is   a program built on eclipse, so this is another reason that the company likes to use Eclipse as its IDE.  This tool allows access to cloud services and generates UML and </w:t>
+      </w:r>
+      <w:r>
+        <w:rPr>
+          <w:color w:val="323232"/>
+          <w:sz w:val="24"/>
+          <w:szCs w:val="24"/>
+        </w:rPr>
+        <w:lastRenderedPageBreak/>
+        <w:t xml:space="preserve">aids in maintaining control of the architecture.  The functionality of this tool is easily extendable with plugins </w:t>
+      </w:r>
+    </w:p>
+    <w:p>
+      <w:pPr>
+        <w:pStyle w:val="NoSpacing"/>
+        <w:spacing w:line="276" w:lineRule="auto"/>
+        <w:jc w:val="both"/>
+        <w:rPr>
+          <w:b/>
+          <w:sz w:val="24"/>
+          <w:szCs w:val="24"/>
+          <w:u w:val="single"/>
+        </w:rPr>
+      </w:pPr>
+      <w:r>
+        <w:rPr>
+          <w:b/>
+          <w:sz w:val="24"/>
+          <w:szCs w:val="24"/>
+          <w:u w:val="single"/>
+        </w:rPr>
+        <w:t>Testing:</w:t>
+      </w:r>
+    </w:p>
+    <w:p>
+      <w:pPr>
+        <w:pStyle w:val="NoSpacing"/>
+        <w:spacing w:line="276" w:lineRule="auto"/>
+        <w:ind w:firstLine="720"/>
+        <w:jc w:val="both"/>
+        <w:rPr>
+          <w:sz w:val="24"/>
+          <w:szCs w:val="24"/>
+        </w:rPr>
+      </w:pPr>
+      <w:r>
+        <w:rPr>
+          <w:sz w:val="24"/>
+          <w:szCs w:val="24"/>
+        </w:rPr>
+        <w:t xml:space="preserve">Watson </w:t>
+      </w:r>
+      <w:r>
+        <w:t>Health do</w:t>
+      </w:r>
+      <w:r>
+        <w:rPr>
+          <w:sz w:val="24"/>
+          <w:szCs w:val="24"/>
+        </w:rPr>
+        <w:t xml:space="preserve"> not use test driven </w:t>
+      </w:r>
+      <w:r>
+        <w:t>development.</w:t>
+      </w:r>
+      <w:r>
+        <w:rPr>
+          <w:sz w:val="24"/>
+          <w:szCs w:val="24"/>
+        </w:rPr>
+        <w:t xml:space="preserve"> This means that </w:t>
+      </w:r>
+      <w:r>
+        <w:t>they don’t</w:t>
+      </w:r>
+      <w:r>
+        <w:rPr>
+          <w:sz w:val="24"/>
+          <w:szCs w:val="24"/>
+        </w:rPr>
+        <w:t xml:space="preserve"> require their developers to write </w:t>
+      </w:r>
+      <w:r>
+        <w:t>their</w:t>
+      </w:r>
+      <w:r>
+        <w:rPr>
+          <w:sz w:val="24"/>
+          <w:szCs w:val="24"/>
+        </w:rPr>
+        <w:t xml:space="preserve"> test </w:t>
+      </w:r>
+      <w:r>
+        <w:t>cases before</w:t>
+      </w:r>
+      <w:r>
+        <w:rPr>
+          <w:sz w:val="24"/>
+          <w:szCs w:val="24"/>
+        </w:rPr>
+        <w:t xml:space="preserve">   </w:t>
+      </w:r>
+      <w:r>
+        <w:t>writing the software</w:t>
+      </w:r>
+      <w:r>
+        <w:rPr>
+          <w:sz w:val="24"/>
+          <w:szCs w:val="24"/>
+        </w:rPr>
+        <w:t xml:space="preserve">. </w:t>
+      </w:r>
+      <w:r>
+        <w:t>However,</w:t>
+      </w:r>
+      <w:r>
+        <w:rPr>
+          <w:sz w:val="24"/>
+          <w:szCs w:val="24"/>
+        </w:rPr>
+        <w:t xml:space="preserve"> they </w:t>
+      </w:r>
+      <w:r>
+        <w:t>do require the</w:t>
+      </w:r>
+      <w:r>
+        <w:rPr>
+          <w:sz w:val="24"/>
+          <w:szCs w:val="24"/>
+        </w:rPr>
+        <w:t xml:space="preserve"> </w:t>
+      </w:r>
+      <w:r>
+        <w:t>use of JUnit as</w:t>
+      </w:r>
+      <w:r>
+        <w:rPr>
+          <w:sz w:val="24"/>
+          <w:szCs w:val="24"/>
+        </w:rPr>
+        <w:t xml:space="preserve"> a </w:t>
+      </w:r>
+      <w:r>
+        <w:t>testing suite</w:t>
+      </w:r>
+      <w:r>
+        <w:rPr>
+          <w:sz w:val="24"/>
+          <w:szCs w:val="24"/>
+        </w:rPr>
+        <w:t xml:space="preserve">. Functional verification </w:t>
+      </w:r>
+      <w:r>
+        <w:t>tests are</w:t>
+      </w:r>
+      <w:r>
+        <w:rPr>
+          <w:sz w:val="24"/>
+          <w:szCs w:val="24"/>
+        </w:rPr>
+        <w:t xml:space="preserve"> implemented </w:t>
+      </w:r>
+      <w:r>
+        <w:t>which evaluate</w:t>
+      </w:r>
+      <w:r>
+        <w:rPr>
+          <w:sz w:val="24"/>
+          <w:szCs w:val="24"/>
+        </w:rPr>
+        <w:t xml:space="preserve"> the logic of the </w:t>
+      </w:r>
+      <w:r>
+        <w:t>feature design</w:t>
+      </w:r>
+      <w:r>
+        <w:rPr>
+          <w:sz w:val="24"/>
+          <w:szCs w:val="24"/>
+        </w:rPr>
+        <w:t xml:space="preserve">. It ensures that </w:t>
+      </w:r>
+      <w:r>
+        <w:t>each function does</w:t>
+      </w:r>
+      <w:r>
+        <w:rPr>
+          <w:sz w:val="24"/>
+          <w:szCs w:val="24"/>
+        </w:rPr>
+        <w:t xml:space="preserve"> </w:t>
+      </w:r>
+      <w:r>
+        <w:t>what is</w:t>
+      </w:r>
+      <w:r>
+        <w:rPr>
+          <w:sz w:val="24"/>
+          <w:szCs w:val="24"/>
+        </w:rPr>
+        <w:t xml:space="preserve"> intended. In </w:t>
+      </w:r>
+      <w:r>
+        <w:t>comparison, system</w:t>
+      </w:r>
+      <w:r>
+        <w:rPr>
+          <w:sz w:val="24"/>
+          <w:szCs w:val="24"/>
+        </w:rPr>
+        <w:t xml:space="preserve"> verification </w:t>
+      </w:r>
+      <w:r>
+        <w:t>tests verify and</w:t>
+      </w:r>
+      <w:r>
+        <w:rPr>
+          <w:sz w:val="24"/>
+          <w:szCs w:val="24"/>
+        </w:rPr>
+        <w:t xml:space="preserve"> validates the software </w:t>
+      </w:r>
+      <w:r>
+        <w:t>meets</w:t>
+      </w:r>
+      <w:r>
+        <w:rPr>
+          <w:sz w:val="24"/>
+          <w:szCs w:val="24"/>
+        </w:rPr>
+        <w:t xml:space="preserve"> </w:t>
+      </w:r>
+      <w:r>
+        <w:t>the specifications</w:t>
+      </w:r>
+      <w:r>
+        <w:rPr>
+          <w:sz w:val="24"/>
+          <w:szCs w:val="24"/>
+        </w:rPr>
+        <w:t xml:space="preserve"> of </w:t>
+      </w:r>
+      <w:r>
+        <w:t>the software</w:t>
+      </w:r>
+      <w:r>
+        <w:rPr>
+          <w:sz w:val="24"/>
+          <w:szCs w:val="24"/>
+        </w:rPr>
+        <w:t xml:space="preserve"> </w:t>
+      </w:r>
+      <w:r>
+        <w:t>development process</w:t>
+      </w:r>
+      <w:r>
+        <w:rPr>
+          <w:sz w:val="24"/>
+          <w:szCs w:val="24"/>
+        </w:rPr>
+        <w:t xml:space="preserve">.  Both types of tests are essential to the integrity of the software </w:t>
+      </w:r>
+      <w:r>
+        <w:t xml:space="preserve">design however functional test would need to be passed in advance of running the system verification tests to achieve accurate results. </w:t>
+      </w:r>
+    </w:p>
+    <w:p>
+      <w:pPr>
+        <w:pStyle w:val="NoSpacing"/>
+        <w:spacing w:line="276" w:lineRule="auto"/>
+        <w:jc w:val="both"/>
+        <w:rPr>
+          <w:b/>
+          <w:sz w:val="24"/>
+          <w:szCs w:val="24"/>
+          <w:u w:val="single"/>
+        </w:rPr>
+      </w:pPr>
+      <w:r>
+        <w:rPr>
+          <w:b/>
+          <w:sz w:val="24"/>
+          <w:szCs w:val="24"/>
+          <w:u w:val="single"/>
+        </w:rPr>
+        <w:t>Refactoring:</w:t>
+      </w:r>
+    </w:p>
+    <w:p>
+      <w:pPr>
+        <w:pStyle w:val="NoSpacing"/>
+        <w:spacing w:line="276" w:lineRule="auto"/>
+        <w:ind w:firstLine="720"/>
+        <w:jc w:val="both"/>
+      </w:pPr>
+      <w:r>
+        <w:t xml:space="preserve">Refactoring is done in a tiered process and it’s very much a part of the company process.  In general developers are encouraged to refactor as they go if   deadlines of the sprint can still be easily maintained.  However, if the necessary   changes   are extensive and it is thought that it will take a significant amount of time   it is common for to leave the refactoring   and   ensure that it is added as a task to be completed in the next sprint. Radical refactoring only really takes place when the software has reach a point where its functionality needs to be extended because it no longer meets the requirements   of the project.  This   type of refactoring would normally be    delegated to the team by the team leader or someone   in a senior technical role   who has knowledge of features   that may be required down the road. </w:t>
+      </w:r>
+    </w:p>
+    <w:p>
+      <w:pPr>
+        <w:pStyle w:val="NoSpacing"/>
+        <w:spacing w:line="276" w:lineRule="auto"/>
+        <w:jc w:val="both"/>
+        <w:rPr>
+          <w:sz w:val="24"/>
+          <w:szCs w:val="24"/>
+        </w:rPr>
+      </w:pPr>
+      <w:r>
+        <w:rPr>
+          <w:b/>
+          <w:sz w:val="24"/>
+          <w:szCs w:val="24"/>
+          <w:u w:val="single"/>
+        </w:rPr>
+        <w:t>Software Quality</w:t>
+      </w:r>
+      <w:r>
+        <w:rPr>
+          <w:sz w:val="24"/>
+          <w:szCs w:val="24"/>
+        </w:rPr>
+        <w:t xml:space="preserve">: </w:t>
+      </w:r>
+    </w:p>
+    <w:p>
+      <w:pPr>
+        <w:pStyle w:val="NoSpacing"/>
+        <w:spacing w:line="276" w:lineRule="auto"/>
+        <w:ind w:firstLine="720"/>
+        <w:jc w:val="both"/>
+      </w:pPr>
+      <w:r>
+        <w:t>The company ensure   the quality of the software developed by making use of architectural description during the design process. This allows for the analysis of risk during the development phase if there is some risk involved   it is identified early and   the risk can be accepted for declined after which alternatives can be investigated.   In a nutshell this allows for the    expression and understanding of the risk early on. Pair programming in the opinion of the speaker   does not work all that well. So, it is not commonly done as it doesn’t normally produce great result it is much more fruitful to work together where both programmers have access to a keyboard   rather than taking coding in turns.  Code reviews are   used by Watson Health usually Paul is   responsible for the code reviews of his team and   where   problems occur with the code he will sift through the commits to identify the individual   responsible for a new code smells or bad code. SonarQube   is used extensively   by Watson Health it provides   a continuous analysis of the code quality and offers   reporting on   duplicate code, how well the test cases cover the code aka code coverage, it can assist in detecting bugs and security issues and give an indication on the complexity of the code. This tool can also be integrated as a plugin with many IDEs. SonarQube is also a great tool for watermarking   and has an extensive range on statistical report which can be activate if required.</w:t>
+      </w:r>
+    </w:p>
+    <w:p>
+      <w:pPr>
+        <w:pStyle w:val="ListParagraph"/>
+        <w:rPr>
+          <w:sz w:val="24"/>
+          <w:szCs w:val="24"/>
+        </w:rPr>
+      </w:pPr>
+      <w:bookmarkStart w:id="0" w:name="_GoBack"/>
+      <w:bookmarkEnd w:id="0"/>
     </w:p>
     <w:p>
       <w:pPr>
@@ -3424,18 +3962,10 @@
       <w:pStyle w:val="Header"/>
     </w:pPr>
     <w:r>
-      <w:t xml:space="preserve">14708689- </w:t>
-    </w:r>
-    <w:proofErr w:type="spellStart"/>
-    <w:r>
-      <w:t>Orla_Cullen</w:t>
+      <w:t>14708689- Orla_Cullen</w:t>
     </w:r>
     <w:r>
-      <w:t>_Master</w:t>
-    </w:r>
-    <w:proofErr w:type="spellEnd"/>
-    <w:r>
-      <w:t xml:space="preserve"> Journal</w:t>
+      <w:t>_Master Journal</w:t>
     </w:r>
   </w:p>
 </w:hdr>
@@ -5157,7 +5687,6 @@
     <w:name w:val="Normal (Web)"/>
     <w:basedOn w:val="Normal"/>
     <w:uiPriority w:val="99"/>
-    <w:semiHidden/>
     <w:unhideWhenUsed/>
     <w:rsid w:val="006772F3"/>
     <w:pPr>
@@ -5200,6 +5729,15 @@
       <w:b/>
       <w:bCs/>
     </w:rPr>
+  </w:style>
+  <w:style w:type="paragraph" w:styleId="NoSpacing">
+    <w:name w:val="No Spacing"/>
+    <w:uiPriority w:val="1"/>
+    <w:qFormat/>
+    <w:rsid w:val="00C51EE3"/>
+    <w:pPr>
+      <w:spacing w:after="0" w:line="240" w:lineRule="auto"/>
+    </w:pPr>
   </w:style>
 </w:styles>
 </file>

</xml_diff>

<commit_message>
committing  jpournal changes to master journal and assignment 3 journal
</commit_message>
<xml_diff>
--- a/14708689_ MasterLearning Journal.docx
+++ b/14708689_ MasterLearning Journal.docx
@@ -3874,11 +3874,37 @@
           <w:szCs w:val="24"/>
         </w:rPr>
       </w:pPr>
-      <w:bookmarkStart w:id="0" w:name="_GoBack"/>
-      <w:bookmarkEnd w:id="0"/>
     </w:p>
     <w:p>
       <w:pPr>
+        <w:pStyle w:val="ListParagraph"/>
+        <w:rPr>
+          <w:sz w:val="24"/>
+          <w:szCs w:val="24"/>
+        </w:rPr>
+      </w:pPr>
+    </w:p>
+    <w:p>
+      <w:pPr>
+        <w:pStyle w:val="ListParagraph"/>
+        <w:rPr>
+          <w:sz w:val="24"/>
+          <w:szCs w:val="24"/>
+        </w:rPr>
+      </w:pPr>
+    </w:p>
+    <w:p>
+      <w:pPr>
+        <w:pStyle w:val="ListParagraph"/>
+        <w:rPr>
+          <w:sz w:val="24"/>
+          <w:szCs w:val="24"/>
+        </w:rPr>
+      </w:pPr>
+    </w:p>
+    <w:p>
+      <w:pPr>
+        <w:jc w:val="center"/>
         <w:rPr>
           <w:b/>
           <w:i/>
@@ -3886,6 +3912,424 @@
           <w:szCs w:val="28"/>
         </w:rPr>
       </w:pPr>
+      <w:bookmarkStart w:id="0" w:name="_Hlk507593132"/>
+      <w:r>
+        <w:rPr>
+          <w:b/>
+          <w:i/>
+          <w:sz w:val="28"/>
+          <w:szCs w:val="28"/>
+        </w:rPr>
+        <w:lastRenderedPageBreak/>
+        <w:t xml:space="preserve">Comp 47480 Learning Journal – Assignment </w:t>
+      </w:r>
+      <w:r>
+        <w:rPr>
+          <w:b/>
+          <w:i/>
+          <w:sz w:val="28"/>
+          <w:szCs w:val="28"/>
+        </w:rPr>
+        <w:t>3</w:t>
+      </w:r>
+    </w:p>
+    <w:p>
+      <w:pPr>
+        <w:pStyle w:val="ListParagraph"/>
+        <w:numPr>
+          <w:ilvl w:val="0"/>
+          <w:numId w:val="10"/>
+        </w:numPr>
+        <w:rPr>
+          <w:b/>
+          <w:i/>
+          <w:sz w:val="28"/>
+          <w:szCs w:val="28"/>
+        </w:rPr>
+      </w:pPr>
+      <w:r>
+        <w:rPr>
+          <w:b/>
+          <w:i/>
+          <w:sz w:val="28"/>
+          <w:szCs w:val="28"/>
+        </w:rPr>
+        <w:t xml:space="preserve">Reflection on my Learning on the </w:t>
+      </w:r>
+      <w:r>
+        <w:rPr>
+          <w:b/>
+          <w:i/>
+          <w:sz w:val="28"/>
+          <w:szCs w:val="28"/>
+        </w:rPr>
+        <w:t>Test-Driven Development.</w:t>
+      </w:r>
+    </w:p>
+    <w:p>
+      <w:pPr>
+        <w:autoSpaceDE w:val="0"/>
+        <w:autoSpaceDN w:val="0"/>
+        <w:adjustRightInd w:val="0"/>
+        <w:spacing w:after="0" w:line="276" w:lineRule="auto"/>
+        <w:ind w:left="360" w:firstLine="360"/>
+        <w:jc w:val="both"/>
+        <w:rPr>
+          <w:rFonts w:ascii="GillSans" w:hAnsi="GillSans" w:cs="GillSans"/>
+          <w:sz w:val="43"/>
+          <w:szCs w:val="43"/>
+        </w:rPr>
+      </w:pPr>
+      <w:r>
+        <w:rPr>
+          <w:rFonts w:cstheme="minorHAnsi"/>
+          <w:sz w:val="24"/>
+          <w:szCs w:val="24"/>
+          <w:lang w:eastAsia="en-IE"/>
+        </w:rPr>
+        <w:t>Traditionally software was developed by implementing the methods and then testing each method. In comparison Test</w:t>
+      </w:r>
+      <w:r>
+        <w:rPr>
+          <w:rFonts w:cstheme="minorHAnsi"/>
+          <w:sz w:val="24"/>
+          <w:szCs w:val="24"/>
+          <w:lang w:eastAsia="en-IE"/>
+        </w:rPr>
+        <w:t xml:space="preserve"> Driven Development </w:t>
+      </w:r>
+      <w:r>
+        <w:rPr>
+          <w:rFonts w:cstheme="minorHAnsi"/>
+          <w:sz w:val="24"/>
+          <w:szCs w:val="24"/>
+          <w:lang w:eastAsia="en-IE"/>
+        </w:rPr>
+        <w:t xml:space="preserve">(TDD) attempts to implement and specify the tests before implementation. This is achieved by iterating through a </w:t>
+      </w:r>
+      <w:r>
+        <w:rPr>
+          <w:rFonts w:cstheme="minorHAnsi"/>
+          <w:sz w:val="24"/>
+          <w:szCs w:val="24"/>
+          <w:lang w:eastAsia="en-IE"/>
+        </w:rPr>
+        <w:t>repetitive cycle</w:t>
+      </w:r>
+      <w:r>
+        <w:rPr>
+          <w:rFonts w:cstheme="minorHAnsi"/>
+          <w:sz w:val="24"/>
+          <w:szCs w:val="24"/>
+          <w:lang w:eastAsia="en-IE"/>
+        </w:rPr>
+        <w:t xml:space="preserve"> of software development.</w:t>
+      </w:r>
+      <w:r>
+        <w:rPr>
+          <w:rFonts w:cstheme="minorHAnsi"/>
+          <w:sz w:val="24"/>
+          <w:szCs w:val="24"/>
+          <w:lang w:eastAsia="en-IE"/>
+        </w:rPr>
+        <w:t xml:space="preserve"> </w:t>
+      </w:r>
+      <w:r>
+        <w:rPr>
+          <w:rFonts w:cstheme="minorHAnsi"/>
+          <w:sz w:val="24"/>
+          <w:szCs w:val="24"/>
+          <w:lang w:eastAsia="en-IE"/>
+        </w:rPr>
+        <w:t>T</w:t>
+      </w:r>
+      <w:r>
+        <w:rPr>
+          <w:rFonts w:cstheme="minorHAnsi"/>
+          <w:sz w:val="24"/>
+          <w:szCs w:val="24"/>
+          <w:lang w:eastAsia="en-IE"/>
+        </w:rPr>
+        <w:t xml:space="preserve">his process </w:t>
+      </w:r>
+      <w:r>
+        <w:rPr>
+          <w:rFonts w:cstheme="minorHAnsi"/>
+          <w:sz w:val="24"/>
+          <w:szCs w:val="24"/>
+          <w:lang w:eastAsia="en-IE"/>
+        </w:rPr>
+        <w:t>makes it</w:t>
+      </w:r>
+      <w:r>
+        <w:rPr>
+          <w:rFonts w:cstheme="minorHAnsi"/>
+          <w:sz w:val="24"/>
+          <w:szCs w:val="24"/>
+          <w:lang w:eastAsia="en-IE"/>
+        </w:rPr>
+        <w:t xml:space="preserve"> necessary </w:t>
+      </w:r>
+      <w:r>
+        <w:rPr>
+          <w:rFonts w:cstheme="minorHAnsi"/>
+          <w:sz w:val="24"/>
+          <w:szCs w:val="24"/>
+          <w:lang w:eastAsia="en-IE"/>
+        </w:rPr>
+        <w:t>t</w:t>
+      </w:r>
+      <w:r>
+        <w:rPr>
+          <w:rFonts w:cstheme="minorHAnsi"/>
+          <w:sz w:val="24"/>
+          <w:szCs w:val="24"/>
+          <w:lang w:eastAsia="en-IE"/>
+        </w:rPr>
+        <w:t>o write a failing test case before implementing any methods.</w:t>
+      </w:r>
+      <w:r>
+        <w:rPr>
+          <w:rFonts w:cstheme="minorHAnsi"/>
+          <w:sz w:val="24"/>
+          <w:szCs w:val="24"/>
+          <w:lang w:eastAsia="en-IE"/>
+        </w:rPr>
+        <w:t xml:space="preserve"> </w:t>
+      </w:r>
+      <w:r>
+        <w:rPr>
+          <w:rFonts w:cstheme="minorHAnsi"/>
+          <w:sz w:val="24"/>
+          <w:szCs w:val="24"/>
+          <w:lang w:eastAsia="en-IE"/>
+        </w:rPr>
+        <w:t xml:space="preserve">As a next step we then implement </w:t>
+      </w:r>
+      <w:r>
+        <w:rPr>
+          <w:rFonts w:cstheme="minorHAnsi"/>
+          <w:sz w:val="24"/>
+          <w:szCs w:val="24"/>
+          <w:lang w:eastAsia="en-IE"/>
+        </w:rPr>
+        <w:t xml:space="preserve">just enough code to make </w:t>
+      </w:r>
+      <w:r>
+        <w:rPr>
+          <w:rFonts w:cstheme="minorHAnsi"/>
+          <w:sz w:val="24"/>
+          <w:szCs w:val="24"/>
+          <w:lang w:eastAsia="en-IE"/>
+        </w:rPr>
+        <w:t>the test case pass and then refactor before</w:t>
+      </w:r>
+      <w:r>
+        <w:rPr>
+          <w:rFonts w:cstheme="minorHAnsi"/>
+          <w:sz w:val="24"/>
+          <w:szCs w:val="24"/>
+          <w:lang w:eastAsia="en-IE"/>
+        </w:rPr>
+        <w:t xml:space="preserve"> </w:t>
+      </w:r>
+      <w:r>
+        <w:rPr>
+          <w:rFonts w:cstheme="minorHAnsi"/>
+          <w:sz w:val="24"/>
+          <w:szCs w:val="24"/>
+          <w:lang w:eastAsia="en-IE"/>
+        </w:rPr>
+        <w:t>repeating the cycle.</w:t>
+      </w:r>
+      <w:r>
+        <w:rPr>
+          <w:rFonts w:cstheme="minorHAnsi"/>
+          <w:sz w:val="24"/>
+          <w:szCs w:val="24"/>
+          <w:lang w:eastAsia="en-IE"/>
+        </w:rPr>
+        <w:t xml:space="preserve"> The benefits to using this type of development in that the code written when using this method of development in often</w:t>
+      </w:r>
+      <w:r>
+        <w:rPr>
+          <w:rFonts w:cstheme="minorHAnsi"/>
+          <w:sz w:val="24"/>
+          <w:szCs w:val="24"/>
+          <w:lang w:eastAsia="en-IE"/>
+        </w:rPr>
+        <w:t xml:space="preserve"> clearer and cleaner due to the fact we are only writing</w:t>
+      </w:r>
+      <w:r>
+        <w:rPr>
+          <w:rFonts w:cstheme="minorHAnsi"/>
+          <w:sz w:val="24"/>
+          <w:szCs w:val="24"/>
+          <w:lang w:eastAsia="en-IE"/>
+        </w:rPr>
+        <w:t xml:space="preserve"> </w:t>
+      </w:r>
+      <w:r>
+        <w:rPr>
+          <w:rFonts w:cstheme="minorHAnsi"/>
+          <w:sz w:val="24"/>
+          <w:szCs w:val="24"/>
+          <w:lang w:eastAsia="en-IE"/>
+        </w:rPr>
+        <w:t>code that it necessary.</w:t>
+      </w:r>
+      <w:r>
+        <w:rPr>
+          <w:rFonts w:cstheme="minorHAnsi"/>
+          <w:sz w:val="24"/>
+          <w:szCs w:val="24"/>
+          <w:lang w:eastAsia="en-IE"/>
+        </w:rPr>
+        <w:t xml:space="preserve"> The industry standard for the implementation of unit testing is Junit4. TDD </w:t>
+      </w:r>
+      <w:r>
+        <w:rPr>
+          <w:rFonts w:cstheme="minorHAnsi"/>
+          <w:sz w:val="24"/>
+          <w:szCs w:val="24"/>
+          <w:lang w:eastAsia="en-IE"/>
+        </w:rPr>
+        <w:t xml:space="preserve">is </w:t>
+      </w:r>
+      <w:r>
+        <w:rPr>
+          <w:rFonts w:cstheme="minorHAnsi"/>
+          <w:sz w:val="24"/>
+          <w:szCs w:val="24"/>
+          <w:lang w:eastAsia="en-IE"/>
+        </w:rPr>
+        <w:t xml:space="preserve">a fundamental concept of the agile methodology </w:t>
+      </w:r>
+      <w:r>
+        <w:rPr>
+          <w:rFonts w:cstheme="minorHAnsi"/>
+          <w:sz w:val="24"/>
+          <w:szCs w:val="24"/>
+          <w:lang w:eastAsia="en-IE"/>
+        </w:rPr>
+        <w:t xml:space="preserve"> </w:t>
+      </w:r>
+    </w:p>
+    <w:p>
+      <w:pPr>
+        <w:autoSpaceDE w:val="0"/>
+        <w:autoSpaceDN w:val="0"/>
+        <w:adjustRightInd w:val="0"/>
+        <w:spacing w:after="0" w:line="276" w:lineRule="auto"/>
+        <w:ind w:left="360" w:firstLine="360"/>
+        <w:jc w:val="both"/>
+        <w:rPr>
+          <w:rFonts w:cstheme="minorHAnsi"/>
+          <w:sz w:val="24"/>
+          <w:szCs w:val="24"/>
+          <w:lang w:eastAsia="en-IE"/>
+        </w:rPr>
+      </w:pPr>
+      <w:r>
+        <w:rPr>
+          <w:rFonts w:cstheme="minorHAnsi"/>
+          <w:sz w:val="24"/>
+          <w:szCs w:val="24"/>
+          <w:lang w:eastAsia="en-IE"/>
+        </w:rPr>
+        <w:t xml:space="preserve">For part 3 of the practical I used the </w:t>
+      </w:r>
+      <w:r>
+        <w:rPr>
+          <w:rFonts w:cstheme="minorHAnsi"/>
+          <w:sz w:val="24"/>
+          <w:szCs w:val="24"/>
+          <w:lang w:eastAsia="en-IE"/>
+        </w:rPr>
+        <w:t>EclEmma tool</w:t>
+      </w:r>
+      <w:r>
+        <w:rPr>
+          <w:rFonts w:cstheme="minorHAnsi"/>
+          <w:sz w:val="24"/>
+          <w:szCs w:val="24"/>
+          <w:lang w:eastAsia="en-IE"/>
+        </w:rPr>
+        <w:t>. This determines the code coverage of the test cases</w:t>
+      </w:r>
+      <w:r>
+        <w:rPr>
+          <w:rFonts w:cstheme="minorHAnsi"/>
+          <w:sz w:val="24"/>
+          <w:szCs w:val="24"/>
+          <w:lang w:eastAsia="en-IE"/>
+        </w:rPr>
+        <w:t>.</w:t>
+      </w:r>
+      <w:r>
+        <w:rPr>
+          <w:rFonts w:cstheme="minorHAnsi"/>
+          <w:sz w:val="24"/>
+          <w:szCs w:val="24"/>
+          <w:lang w:eastAsia="en-IE"/>
+        </w:rPr>
+        <w:t xml:space="preserve"> When I ran the code coverage the first time I got 85% which means I didn’t completely follow the TDD process although most of my code was covered the invalid triangle was the branches that was causing me issues. I realised after that my logic was slightly wrong as I had implemented the code, so it only failed when all the sides were 0 instead of if two sides are added and are less than the longest side as in this instance the sides would not connect</w:t>
+      </w:r>
+      <w:r>
+        <w:rPr>
+          <w:rFonts w:cstheme="minorHAnsi"/>
+          <w:sz w:val="24"/>
+          <w:szCs w:val="24"/>
+          <w:lang w:eastAsia="en-IE"/>
+        </w:rPr>
+        <w:t>.</w:t>
+      </w:r>
+      <w:r>
+        <w:rPr>
+          <w:rFonts w:cstheme="minorHAnsi"/>
+          <w:sz w:val="24"/>
+          <w:szCs w:val="24"/>
+          <w:lang w:eastAsia="en-IE"/>
+        </w:rPr>
+        <w:t xml:space="preserve"> Once I fixed this the test passed. I tried to delete the 1 on the test cases and it resulted in the coverage dropping dramatically. So, I can say that there are not any redundant test cases within my code. The problems that can occur when redundant code is added to the test cases is that bug can be introduced as when we apply test cases the code we are testing may be covered by other methods this causes regression. In this case it is important to note that code coverage could be at 100% but it may never fully prevent bugs due to regression. In terms of coverage we needed to implement statement coverage where all statements are covered at least once Also due to the method containing if Else statements we needed to ensure the branch coverage was also covered. This is where my test had passed but on analysis of all the branches had not been covered this type of coverage is normally highlighted yellow in Eclipse, so it is easier to detect. </w:t>
+      </w:r>
+    </w:p>
+    <w:p>
+      <w:pPr>
+        <w:autoSpaceDE w:val="0"/>
+        <w:autoSpaceDN w:val="0"/>
+        <w:adjustRightInd w:val="0"/>
+        <w:spacing w:after="0" w:line="276" w:lineRule="auto"/>
+        <w:ind w:left="360" w:firstLine="360"/>
+        <w:jc w:val="both"/>
+        <w:rPr>
+          <w:rFonts w:ascii="GillSans" w:hAnsi="GillSans" w:cs="GillSans"/>
+          <w:sz w:val="43"/>
+          <w:szCs w:val="43"/>
+        </w:rPr>
+      </w:pPr>
+      <w:r>
+        <w:rPr>
+          <w:rFonts w:cstheme="minorHAnsi"/>
+          <w:sz w:val="24"/>
+          <w:szCs w:val="24"/>
+          <w:lang w:eastAsia="en-IE"/>
+        </w:rPr>
+        <w:t>As a technique of developing software, I can see how using TDD can benefit the design of a project. However, I do think that it’s more useful to utilize TDD in larger designs rather than in this assignment as it is quite simplistic. Nevertheless, it has been beneficial to observe the TDD process.</w:t>
+      </w:r>
+      <w:bookmarkEnd w:id="0"/>
+    </w:p>
+    <w:p>
+      <w:pPr>
+        <w:rPr>
+          <w:b/>
+          <w:i/>
+          <w:sz w:val="28"/>
+          <w:szCs w:val="28"/>
+        </w:rPr>
+      </w:pPr>
+      <w:bookmarkStart w:id="1" w:name="_GoBack"/>
+      <w:bookmarkEnd w:id="1"/>
     </w:p>
     <w:p>
       <w:pPr>
@@ -4712,6 +5156,92 @@
     </w:lvl>
   </w:abstractNum>
   <w:abstractNum w:abstractNumId="7" w15:restartNumberingAfterBreak="0">
+    <w:nsid w:val="61FD63F6"/>
+    <w:multiLevelType w:val="hybridMultilevel"/>
+    <w:tmpl w:val="5CC08A7C"/>
+    <w:lvl w:ilvl="0" w:tplc="1809000F">
+      <w:start w:val="1"/>
+      <w:numFmt w:val="decimal"/>
+      <w:lvlText w:val="%1."/>
+      <w:lvlJc w:val="left"/>
+      <w:pPr>
+        <w:ind w:left="720" w:hanging="360"/>
+      </w:pPr>
+    </w:lvl>
+    <w:lvl w:ilvl="1" w:tplc="18090019" w:tentative="1">
+      <w:start w:val="1"/>
+      <w:numFmt w:val="lowerLetter"/>
+      <w:lvlText w:val="%2."/>
+      <w:lvlJc w:val="left"/>
+      <w:pPr>
+        <w:ind w:left="1440" w:hanging="360"/>
+      </w:pPr>
+    </w:lvl>
+    <w:lvl w:ilvl="2" w:tplc="1809001B" w:tentative="1">
+      <w:start w:val="1"/>
+      <w:numFmt w:val="lowerRoman"/>
+      <w:lvlText w:val="%3."/>
+      <w:lvlJc w:val="right"/>
+      <w:pPr>
+        <w:ind w:left="2160" w:hanging="180"/>
+      </w:pPr>
+    </w:lvl>
+    <w:lvl w:ilvl="3" w:tplc="1809000F" w:tentative="1">
+      <w:start w:val="1"/>
+      <w:numFmt w:val="decimal"/>
+      <w:lvlText w:val="%4."/>
+      <w:lvlJc w:val="left"/>
+      <w:pPr>
+        <w:ind w:left="2880" w:hanging="360"/>
+      </w:pPr>
+    </w:lvl>
+    <w:lvl w:ilvl="4" w:tplc="18090019" w:tentative="1">
+      <w:start w:val="1"/>
+      <w:numFmt w:val="lowerLetter"/>
+      <w:lvlText w:val="%5."/>
+      <w:lvlJc w:val="left"/>
+      <w:pPr>
+        <w:ind w:left="3600" w:hanging="360"/>
+      </w:pPr>
+    </w:lvl>
+    <w:lvl w:ilvl="5" w:tplc="1809001B" w:tentative="1">
+      <w:start w:val="1"/>
+      <w:numFmt w:val="lowerRoman"/>
+      <w:lvlText w:val="%6."/>
+      <w:lvlJc w:val="right"/>
+      <w:pPr>
+        <w:ind w:left="4320" w:hanging="180"/>
+      </w:pPr>
+    </w:lvl>
+    <w:lvl w:ilvl="6" w:tplc="1809000F" w:tentative="1">
+      <w:start w:val="1"/>
+      <w:numFmt w:val="decimal"/>
+      <w:lvlText w:val="%7."/>
+      <w:lvlJc w:val="left"/>
+      <w:pPr>
+        <w:ind w:left="5040" w:hanging="360"/>
+      </w:pPr>
+    </w:lvl>
+    <w:lvl w:ilvl="7" w:tplc="18090019" w:tentative="1">
+      <w:start w:val="1"/>
+      <w:numFmt w:val="lowerLetter"/>
+      <w:lvlText w:val="%8."/>
+      <w:lvlJc w:val="left"/>
+      <w:pPr>
+        <w:ind w:left="5760" w:hanging="360"/>
+      </w:pPr>
+    </w:lvl>
+    <w:lvl w:ilvl="8" w:tplc="1809001B" w:tentative="1">
+      <w:start w:val="1"/>
+      <w:numFmt w:val="lowerRoman"/>
+      <w:lvlText w:val="%9."/>
+      <w:lvlJc w:val="right"/>
+      <w:pPr>
+        <w:ind w:left="6480" w:hanging="180"/>
+      </w:pPr>
+    </w:lvl>
+  </w:abstractNum>
+  <w:abstractNum w:abstractNumId="8" w15:restartNumberingAfterBreak="0">
     <w:nsid w:val="76851645"/>
     <w:multiLevelType w:val="hybridMultilevel"/>
     <w:tmpl w:val="0A2A4B2A"/>
@@ -5011,11 +5541,97 @@
       </w:rPr>
     </w:lvl>
   </w:abstractNum>
+  <w:abstractNum w:abstractNumId="9" w15:restartNumberingAfterBreak="0">
+    <w:nsid w:val="79697DC3"/>
+    <w:multiLevelType w:val="hybridMultilevel"/>
+    <w:tmpl w:val="5CC08A7C"/>
+    <w:lvl w:ilvl="0" w:tplc="1809000F">
+      <w:start w:val="1"/>
+      <w:numFmt w:val="decimal"/>
+      <w:lvlText w:val="%1."/>
+      <w:lvlJc w:val="left"/>
+      <w:pPr>
+        <w:ind w:left="720" w:hanging="360"/>
+      </w:pPr>
+    </w:lvl>
+    <w:lvl w:ilvl="1" w:tplc="18090019" w:tentative="1">
+      <w:start w:val="1"/>
+      <w:numFmt w:val="lowerLetter"/>
+      <w:lvlText w:val="%2."/>
+      <w:lvlJc w:val="left"/>
+      <w:pPr>
+        <w:ind w:left="1440" w:hanging="360"/>
+      </w:pPr>
+    </w:lvl>
+    <w:lvl w:ilvl="2" w:tplc="1809001B" w:tentative="1">
+      <w:start w:val="1"/>
+      <w:numFmt w:val="lowerRoman"/>
+      <w:lvlText w:val="%3."/>
+      <w:lvlJc w:val="right"/>
+      <w:pPr>
+        <w:ind w:left="2160" w:hanging="180"/>
+      </w:pPr>
+    </w:lvl>
+    <w:lvl w:ilvl="3" w:tplc="1809000F" w:tentative="1">
+      <w:start w:val="1"/>
+      <w:numFmt w:val="decimal"/>
+      <w:lvlText w:val="%4."/>
+      <w:lvlJc w:val="left"/>
+      <w:pPr>
+        <w:ind w:left="2880" w:hanging="360"/>
+      </w:pPr>
+    </w:lvl>
+    <w:lvl w:ilvl="4" w:tplc="18090019" w:tentative="1">
+      <w:start w:val="1"/>
+      <w:numFmt w:val="lowerLetter"/>
+      <w:lvlText w:val="%5."/>
+      <w:lvlJc w:val="left"/>
+      <w:pPr>
+        <w:ind w:left="3600" w:hanging="360"/>
+      </w:pPr>
+    </w:lvl>
+    <w:lvl w:ilvl="5" w:tplc="1809001B" w:tentative="1">
+      <w:start w:val="1"/>
+      <w:numFmt w:val="lowerRoman"/>
+      <w:lvlText w:val="%6."/>
+      <w:lvlJc w:val="right"/>
+      <w:pPr>
+        <w:ind w:left="4320" w:hanging="180"/>
+      </w:pPr>
+    </w:lvl>
+    <w:lvl w:ilvl="6" w:tplc="1809000F" w:tentative="1">
+      <w:start w:val="1"/>
+      <w:numFmt w:val="decimal"/>
+      <w:lvlText w:val="%7."/>
+      <w:lvlJc w:val="left"/>
+      <w:pPr>
+        <w:ind w:left="5040" w:hanging="360"/>
+      </w:pPr>
+    </w:lvl>
+    <w:lvl w:ilvl="7" w:tplc="18090019" w:tentative="1">
+      <w:start w:val="1"/>
+      <w:numFmt w:val="lowerLetter"/>
+      <w:lvlText w:val="%8."/>
+      <w:lvlJc w:val="left"/>
+      <w:pPr>
+        <w:ind w:left="5760" w:hanging="360"/>
+      </w:pPr>
+    </w:lvl>
+    <w:lvl w:ilvl="8" w:tplc="1809001B" w:tentative="1">
+      <w:start w:val="1"/>
+      <w:numFmt w:val="lowerRoman"/>
+      <w:lvlText w:val="%9."/>
+      <w:lvlJc w:val="right"/>
+      <w:pPr>
+        <w:ind w:left="6480" w:hanging="180"/>
+      </w:pPr>
+    </w:lvl>
+  </w:abstractNum>
   <w:num w:numId="1">
     <w:abstractNumId w:val="1"/>
   </w:num>
   <w:num w:numId="2">
-    <w:abstractNumId w:val="7"/>
+    <w:abstractNumId w:val="8"/>
   </w:num>
   <w:num w:numId="3">
     <w:abstractNumId w:val="0"/>
@@ -5034,6 +5650,12 @@
   </w:num>
   <w:num w:numId="8">
     <w:abstractNumId w:val="3"/>
+  </w:num>
+  <w:num w:numId="9">
+    <w:abstractNumId w:val="9"/>
+  </w:num>
+  <w:num w:numId="10">
+    <w:abstractNumId w:val="7"/>
   </w:num>
 </w:numbering>
 </file>

</xml_diff>

<commit_message>
Seminar 2   all files update
</commit_message>
<xml_diff>
--- a/14708689_ MasterLearning Journal.docx
+++ b/14708689_ MasterLearning Journal.docx
@@ -148,13 +148,14 @@
                                     <w:tag w:val=""/>
                                     <w:id w:val="-650599894"/>
                                     <w:dataBinding w:prefixMappings="xmlns:ns0='http://schemas.microsoft.com/office/2006/coverPageProps' " w:xpath="/ns0:CoverPageProperties[1]/ns0:PublishDate[1]" w:storeItemID="{55AF091B-3C7A-41E3-B477-F2FDAA23CFDA}"/>
-                                    <w:date w:fullDate="2018-02-28T00:00:00Z">
+                                    <w:date w:fullDate="2018-03-06T00:00:00Z">
                                       <w:dateFormat w:val="M/d/yyyy"/>
                                       <w:lid w:val="en-US"/>
                                       <w:storeMappedDataAs w:val="dateTime"/>
                                       <w:calendar w:val="gregorian"/>
                                     </w:date>
                                   </w:sdtPr>
+                                  <w:sdtEndPr/>
                                   <w:sdtContent>
                                     <w:p>
                                       <w:pPr>
@@ -173,7 +174,7 @@
                                           <w:szCs w:val="28"/>
                                           <w:lang w:val="en-US"/>
                                         </w:rPr>
-                                        <w:t>2/28/2018</w:t>
+                                        <w:t>3/6/2018</w:t>
                                       </w:r>
                                     </w:p>
                                   </w:sdtContent>
@@ -3461,13 +3462,14 @@
                               <w:tag w:val=""/>
                               <w:id w:val="-650599894"/>
                               <w:dataBinding w:prefixMappings="xmlns:ns0='http://schemas.microsoft.com/office/2006/coverPageProps' " w:xpath="/ns0:CoverPageProperties[1]/ns0:PublishDate[1]" w:storeItemID="{55AF091B-3C7A-41E3-B477-F2FDAA23CFDA}"/>
-                              <w:date w:fullDate="2018-02-28T00:00:00Z">
+                              <w:date w:fullDate="2018-03-06T00:00:00Z">
                                 <w:dateFormat w:val="M/d/yyyy"/>
                                 <w:lid w:val="en-US"/>
                                 <w:storeMappedDataAs w:val="dateTime"/>
                                 <w:calendar w:val="gregorian"/>
                               </w:date>
                             </w:sdtPr>
+                            <w:sdtEndPr/>
                             <w:sdtContent>
                               <w:p>
                                 <w:pPr>
@@ -3486,7 +3488,7 @@
                                     <w:szCs w:val="28"/>
                                     <w:lang w:val="en-US"/>
                                   </w:rPr>
-                                  <w:t>2/28/2018</w:t>
+                                  <w:t>3/6/2018</w:t>
                                 </w:r>
                               </w:p>
                             </w:sdtContent>
@@ -3694,6 +3696,7 @@
                                     <w:dataBinding w:prefixMappings="xmlns:ns0='http://purl.org/dc/elements/1.1/' xmlns:ns1='http://schemas.openxmlformats.org/package/2006/metadata/core-properties' " w:xpath="/ns1:coreProperties[1]/ns0:title[1]" w:storeItemID="{6C3C8BC8-F283-45AE-878A-BAB7291924A1}"/>
                                     <w:text/>
                                   </w:sdtPr>
+                                  <w:sdtEndPr/>
                                   <w:sdtContent>
                                     <w:r>
                                       <w:rPr>
@@ -3702,7 +3705,7 @@
                                         <w:sz w:val="72"/>
                                         <w:szCs w:val="72"/>
                                       </w:rPr>
-                                      <w:t xml:space="preserve">COMP47480 – Contemporary Software Design </w:t>
+                                      <w:t>COMP47480 – Contemporary Software Design</w:t>
                                     </w:r>
                                   </w:sdtContent>
                                 </w:sdt>
@@ -3729,6 +3732,7 @@
                                     <w:dataBinding w:prefixMappings="xmlns:ns0='http://purl.org/dc/elements/1.1/' xmlns:ns1='http://schemas.openxmlformats.org/package/2006/metadata/core-properties' " w:xpath="/ns1:coreProperties[1]/ns0:subject[1]" w:storeItemID="{6C3C8BC8-F283-45AE-878A-BAB7291924A1}"/>
                                     <w:text/>
                                   </w:sdtPr>
+                                  <w:sdtEndPr/>
                                   <w:sdtContent>
                                     <w:r>
                                       <w:rPr>
@@ -3793,6 +3797,7 @@
                               <w:dataBinding w:prefixMappings="xmlns:ns0='http://purl.org/dc/elements/1.1/' xmlns:ns1='http://schemas.openxmlformats.org/package/2006/metadata/core-properties' " w:xpath="/ns1:coreProperties[1]/ns0:title[1]" w:storeItemID="{6C3C8BC8-F283-45AE-878A-BAB7291924A1}"/>
                               <w:text/>
                             </w:sdtPr>
+                            <w:sdtEndPr/>
                             <w:sdtContent>
                               <w:r>
                                 <w:rPr>
@@ -3801,7 +3806,7 @@
                                   <w:sz w:val="72"/>
                                   <w:szCs w:val="72"/>
                                 </w:rPr>
-                                <w:t xml:space="preserve">COMP47480 – Contemporary Software Design </w:t>
+                                <w:t>COMP47480 – Contemporary Software Design</w:t>
                               </w:r>
                             </w:sdtContent>
                           </w:sdt>
@@ -3828,6 +3833,7 @@
                               <w:dataBinding w:prefixMappings="xmlns:ns0='http://purl.org/dc/elements/1.1/' xmlns:ns1='http://schemas.openxmlformats.org/package/2006/metadata/core-properties' " w:xpath="/ns1:coreProperties[1]/ns0:subject[1]" w:storeItemID="{6C3C8BC8-F283-45AE-878A-BAB7291924A1}"/>
                               <w:text/>
                             </w:sdtPr>
+                            <w:sdtEndPr/>
                             <w:sdtContent>
                               <w:r>
                                 <w:rPr>
@@ -3933,6 +3939,7 @@
                                     <w:dataBinding w:prefixMappings="xmlns:ns0='http://purl.org/dc/elements/1.1/' xmlns:ns1='http://schemas.openxmlformats.org/package/2006/metadata/core-properties' " w:xpath="/ns1:coreProperties[1]/ns0:creator[1]" w:storeItemID="{6C3C8BC8-F283-45AE-878A-BAB7291924A1}"/>
                                     <w:text/>
                                   </w:sdtPr>
+                                  <w:sdtEndPr/>
                                   <w:sdtContent>
                                     <w:r>
                                       <w:rPr>
@@ -3968,6 +3975,7 @@
                                     <w:dataBinding w:prefixMappings="xmlns:ns0='http://schemas.openxmlformats.org/officeDocument/2006/extended-properties' " w:xpath="/ns0:Properties[1]/ns0:Company[1]" w:storeItemID="{6668398D-A668-4E3E-A5EB-62B293D839F1}"/>
                                     <w:text/>
                                   </w:sdtPr>
+                                  <w:sdtEndPr/>
                                   <w:sdtContent>
                                     <w:r>
                                       <w:rPr>
@@ -4028,6 +4036,7 @@
                               <w:dataBinding w:prefixMappings="xmlns:ns0='http://purl.org/dc/elements/1.1/' xmlns:ns1='http://schemas.openxmlformats.org/package/2006/metadata/core-properties' " w:xpath="/ns1:coreProperties[1]/ns0:creator[1]" w:storeItemID="{6C3C8BC8-F283-45AE-878A-BAB7291924A1}"/>
                               <w:text/>
                             </w:sdtPr>
+                            <w:sdtEndPr/>
                             <w:sdtContent>
                               <w:r>
                                 <w:rPr>
@@ -4063,6 +4072,7 @@
                               <w:dataBinding w:prefixMappings="xmlns:ns0='http://schemas.openxmlformats.org/officeDocument/2006/extended-properties' " w:xpath="/ns0:Properties[1]/ns0:Company[1]" w:storeItemID="{6668398D-A668-4E3E-A5EB-62B293D839F1}"/>
                               <w:text/>
                             </w:sdtPr>
+                            <w:sdtEndPr/>
                             <w:sdtContent>
                               <w:r>
                                 <w:rPr>
@@ -4097,6 +4107,13 @@
     </w:sdt>
     <w:sdt>
       <w:sdtPr>
+        <w:rPr>
+          <w:rFonts w:asciiTheme="minorHAnsi" w:eastAsiaTheme="minorHAnsi" w:hAnsiTheme="minorHAnsi" w:cstheme="minorBidi"/>
+          <w:color w:val="auto"/>
+          <w:sz w:val="22"/>
+          <w:szCs w:val="22"/>
+          <w:lang w:val="en-IE"/>
+        </w:rPr>
         <w:id w:val="1168821573"/>
         <w:docPartObj>
           <w:docPartGallery w:val="Table of Contents"/>
@@ -4105,14 +4122,9 @@
       </w:sdtPr>
       <w:sdtEndPr>
         <w:rPr>
-          <w:rFonts w:asciiTheme="minorHAnsi" w:eastAsiaTheme="minorHAnsi" w:hAnsiTheme="minorHAnsi" w:cstheme="minorBidi"/>
           <w:b/>
           <w:bCs/>
           <w:noProof/>
-          <w:color w:val="auto"/>
-          <w:sz w:val="22"/>
-          <w:szCs w:val="22"/>
-          <w:lang w:val="en-IE"/>
         </w:rPr>
       </w:sdtEndPr>
       <w:sdtContent>
@@ -4145,7 +4157,7 @@
           <w:r>
             <w:fldChar w:fldCharType="separate"/>
           </w:r>
-          <w:hyperlink w:anchor="_Toc507595996" w:history="1">
+          <w:hyperlink w:anchor="_Toc508138857" w:history="1">
             <w:r>
               <w:rPr>
                 <w:rStyle w:val="Hyperlink"/>
@@ -4173,7 +4185,7 @@
                 <w:noProof/>
                 <w:webHidden/>
               </w:rPr>
-              <w:instrText xml:space="preserve"> PAGEREF _Toc507595996 \h </w:instrText>
+              <w:instrText xml:space="preserve"> PAGEREF _Toc508138857 \h </w:instrText>
             </w:r>
             <w:r>
               <w:rPr>
@@ -4217,7 +4229,7 @@
               <w:lang w:eastAsia="en-IE"/>
             </w:rPr>
           </w:pPr>
-          <w:hyperlink w:anchor="_Toc507595997" w:history="1">
+          <w:hyperlink w:anchor="_Toc508138858" w:history="1">
             <w:r>
               <w:rPr>
                 <w:rStyle w:val="Hyperlink"/>
@@ -4263,7 +4275,7 @@
                 <w:noProof/>
                 <w:webHidden/>
               </w:rPr>
-              <w:instrText xml:space="preserve"> PAGEREF _Toc507595997 \h </w:instrText>
+              <w:instrText xml:space="preserve"> PAGEREF _Toc508138858 \h </w:instrText>
             </w:r>
             <w:r>
               <w:rPr>
@@ -4307,7 +4319,7 @@
               <w:lang w:eastAsia="en-IE"/>
             </w:rPr>
           </w:pPr>
-          <w:hyperlink w:anchor="_Toc507595998" w:history="1">
+          <w:hyperlink w:anchor="_Toc508138859" w:history="1">
             <w:r>
               <w:rPr>
                 <w:rStyle w:val="Hyperlink"/>
@@ -4353,7 +4365,7 @@
                 <w:noProof/>
                 <w:webHidden/>
               </w:rPr>
-              <w:instrText xml:space="preserve"> PAGEREF _Toc507595998 \h </w:instrText>
+              <w:instrText xml:space="preserve"> PAGEREF _Toc508138859 \h </w:instrText>
             </w:r>
             <w:r>
               <w:rPr>
@@ -4396,7 +4408,7 @@
               <w:lang w:eastAsia="en-IE"/>
             </w:rPr>
           </w:pPr>
-          <w:hyperlink w:anchor="_Toc507595999" w:history="1">
+          <w:hyperlink w:anchor="_Toc508138860" w:history="1">
             <w:r>
               <w:rPr>
                 <w:rStyle w:val="Hyperlink"/>
@@ -4424,7 +4436,7 @@
                 <w:noProof/>
                 <w:webHidden/>
               </w:rPr>
-              <w:instrText xml:space="preserve"> PAGEREF _Toc507595999 \h </w:instrText>
+              <w:instrText xml:space="preserve"> PAGEREF _Toc508138860 \h </w:instrText>
             </w:r>
             <w:r>
               <w:rPr>
@@ -4468,7 +4480,7 @@
               <w:lang w:eastAsia="en-IE"/>
             </w:rPr>
           </w:pPr>
-          <w:hyperlink w:anchor="_Toc507596000" w:history="1">
+          <w:hyperlink w:anchor="_Toc508138861" w:history="1">
             <w:r>
               <w:rPr>
                 <w:rStyle w:val="Hyperlink"/>
@@ -4514,7 +4526,7 @@
                 <w:noProof/>
                 <w:webHidden/>
               </w:rPr>
-              <w:instrText xml:space="preserve"> PAGEREF _Toc507596000 \h </w:instrText>
+              <w:instrText xml:space="preserve"> PAGEREF _Toc508138861 \h </w:instrText>
             </w:r>
             <w:r>
               <w:rPr>
@@ -4558,7 +4570,7 @@
               <w:lang w:eastAsia="en-IE"/>
             </w:rPr>
           </w:pPr>
-          <w:hyperlink w:anchor="_Toc507596001" w:history="1">
+          <w:hyperlink w:anchor="_Toc508138862" w:history="1">
             <w:r>
               <w:rPr>
                 <w:rStyle w:val="Hyperlink"/>
@@ -4604,7 +4616,7 @@
                 <w:noProof/>
                 <w:webHidden/>
               </w:rPr>
-              <w:instrText xml:space="preserve"> PAGEREF _Toc507596001 \h </w:instrText>
+              <w:instrText xml:space="preserve"> PAGEREF _Toc508138862 \h </w:instrText>
             </w:r>
             <w:r>
               <w:rPr>
@@ -4647,7 +4659,7 @@
               <w:lang w:eastAsia="en-IE"/>
             </w:rPr>
           </w:pPr>
-          <w:hyperlink w:anchor="_Toc507596002" w:history="1">
+          <w:hyperlink w:anchor="_Toc508138863" w:history="1">
             <w:r>
               <w:rPr>
                 <w:rStyle w:val="Hyperlink"/>
@@ -4676,7 +4688,7 @@
                 <w:noProof/>
                 <w:webHidden/>
               </w:rPr>
-              <w:instrText xml:space="preserve"> PAGEREF _Toc507596002 \h </w:instrText>
+              <w:instrText xml:space="preserve"> PAGEREF _Toc508138863 \h </w:instrText>
             </w:r>
             <w:r>
               <w:rPr>
@@ -4719,7 +4731,7 @@
               <w:lang w:eastAsia="en-IE"/>
             </w:rPr>
           </w:pPr>
-          <w:hyperlink w:anchor="_Toc507596003" w:history="1">
+          <w:hyperlink w:anchor="_Toc508138864" w:history="1">
             <w:r>
               <w:rPr>
                 <w:rStyle w:val="Hyperlink"/>
@@ -4747,7 +4759,7 @@
                 <w:noProof/>
                 <w:webHidden/>
               </w:rPr>
-              <w:instrText xml:space="preserve"> PAGEREF _Toc507596003 \h </w:instrText>
+              <w:instrText xml:space="preserve"> PAGEREF _Toc508138864 \h </w:instrText>
             </w:r>
             <w:r>
               <w:rPr>
@@ -4791,7 +4803,7 @@
               <w:lang w:eastAsia="en-IE"/>
             </w:rPr>
           </w:pPr>
-          <w:hyperlink w:anchor="_Toc507596004" w:history="1">
+          <w:hyperlink w:anchor="_Toc508138865" w:history="1">
             <w:r>
               <w:rPr>
                 <w:rStyle w:val="Hyperlink"/>
@@ -4837,7 +4849,7 @@
                 <w:noProof/>
                 <w:webHidden/>
               </w:rPr>
-              <w:instrText xml:space="preserve"> PAGEREF _Toc507596004 \h </w:instrText>
+              <w:instrText xml:space="preserve"> PAGEREF _Toc508138865 \h </w:instrText>
             </w:r>
             <w:r>
               <w:rPr>
@@ -4869,6 +4881,78 @@
           </w:hyperlink>
         </w:p>
         <w:p>
+          <w:pPr>
+            <w:pStyle w:val="TOC1"/>
+            <w:tabs>
+              <w:tab w:val="right" w:leader="dot" w:pos="9350"/>
+            </w:tabs>
+            <w:rPr>
+              <w:rFonts w:eastAsiaTheme="minorEastAsia"/>
+              <w:noProof/>
+              <w:lang w:eastAsia="en-IE"/>
+            </w:rPr>
+          </w:pPr>
+          <w:hyperlink w:anchor="_Toc508138866" w:history="1">
+            <w:r>
+              <w:rPr>
+                <w:rStyle w:val="Hyperlink"/>
+                <w:b/>
+                <w:i/>
+                <w:noProof/>
+              </w:rPr>
+              <w:t>Seminar 2- Facebook</w:t>
+            </w:r>
+            <w:r>
+              <w:rPr>
+                <w:noProof/>
+                <w:webHidden/>
+              </w:rPr>
+              <w:tab/>
+            </w:r>
+            <w:r>
+              <w:rPr>
+                <w:noProof/>
+                <w:webHidden/>
+              </w:rPr>
+              <w:fldChar w:fldCharType="begin"/>
+            </w:r>
+            <w:r>
+              <w:rPr>
+                <w:noProof/>
+                <w:webHidden/>
+              </w:rPr>
+              <w:instrText xml:space="preserve"> PAGEREF _Toc508138866 \h </w:instrText>
+            </w:r>
+            <w:r>
+              <w:rPr>
+                <w:noProof/>
+                <w:webHidden/>
+              </w:rPr>
+            </w:r>
+            <w:r>
+              <w:rPr>
+                <w:noProof/>
+                <w:webHidden/>
+              </w:rPr>
+              <w:fldChar w:fldCharType="separate"/>
+            </w:r>
+            <w:r>
+              <w:rPr>
+                <w:noProof/>
+                <w:webHidden/>
+              </w:rPr>
+              <w:t>9</w:t>
+            </w:r>
+            <w:r>
+              <w:rPr>
+                <w:noProof/>
+                <w:webHidden/>
+              </w:rPr>
+              <w:fldChar w:fldCharType="end"/>
+            </w:r>
+          </w:hyperlink>
+        </w:p>
+        <w:p>
           <w:r>
             <w:rPr>
               <w:b/>
@@ -4891,8 +4975,6 @@
           <w:szCs w:val="28"/>
         </w:rPr>
       </w:pPr>
-      <w:bookmarkStart w:id="0" w:name="_GoBack"/>
-      <w:bookmarkEnd w:id="0"/>
     </w:p>
     <w:p>
       <w:pPr>
@@ -5006,17 +5088,6 @@
       <w:pPr>
         <w:pStyle w:val="Heading1"/>
         <w:jc w:val="center"/>
-        <w:rPr>
-          <w:rFonts w:asciiTheme="minorHAnsi" w:hAnsiTheme="minorHAnsi"/>
-          <w:i/>
-          <w:sz w:val="28"/>
-          <w:szCs w:val="28"/>
-        </w:rPr>
-      </w:pPr>
-    </w:p>
-    <w:p>
-      <w:pPr>
-        <w:pStyle w:val="Heading1"/>
         <w:rPr>
           <w:rFonts w:asciiTheme="minorHAnsi" w:hAnsiTheme="minorHAnsi"/>
           <w:i/>
@@ -5059,7 +5130,7 @@
           <w:szCs w:val="28"/>
         </w:rPr>
       </w:pPr>
-      <w:bookmarkStart w:id="1" w:name="_Toc507595996"/>
+      <w:bookmarkStart w:id="0" w:name="_Toc508138857"/>
       <w:r>
         <w:rPr>
           <w:rFonts w:asciiTheme="minorHAnsi" w:hAnsiTheme="minorHAnsi"/>
@@ -5070,7 +5141,7 @@
         <w:lastRenderedPageBreak/>
         <w:t>Comp 47480 Learning Journal – Assignment 1</w:t>
       </w:r>
-      <w:bookmarkEnd w:id="1"/>
+      <w:bookmarkEnd w:id="0"/>
     </w:p>
     <w:p>
       <w:pPr>
@@ -5087,7 +5158,7 @@
           <w:szCs w:val="28"/>
         </w:rPr>
       </w:pPr>
-      <w:bookmarkStart w:id="2" w:name="_Toc507595997"/>
+      <w:bookmarkStart w:id="1" w:name="_Toc508138858"/>
       <w:r>
         <w:rPr>
           <w:b/>
@@ -5097,7 +5168,7 @@
         </w:rPr>
         <w:t>Reflection and Account on Team</w:t>
       </w:r>
-      <w:bookmarkEnd w:id="2"/>
+      <w:bookmarkEnd w:id="1"/>
     </w:p>
     <w:p>
       <w:pPr>
@@ -6317,7 +6388,7 @@
           <w:szCs w:val="28"/>
         </w:rPr>
       </w:pPr>
-      <w:bookmarkStart w:id="3" w:name="_Toc507595998"/>
+      <w:bookmarkStart w:id="2" w:name="_Toc508138859"/>
       <w:r>
         <w:rPr>
           <w:b/>
@@ -6336,7 +6407,7 @@
         </w:rPr>
         <w:t>Planning Game</w:t>
       </w:r>
-      <w:bookmarkEnd w:id="3"/>
+      <w:bookmarkEnd w:id="2"/>
       <w:r>
         <w:rPr>
           <w:b/>
@@ -6916,7 +6987,16 @@
           <w:sz w:val="24"/>
           <w:szCs w:val="24"/>
         </w:rPr>
-        <w:t>process iterates through</w:t>
+        <w:t>process</w:t>
+      </w:r>
+      <w:bookmarkStart w:id="3" w:name="_GoBack"/>
+      <w:bookmarkEnd w:id="3"/>
+      <w:r>
+        <w:rPr>
+          <w:sz w:val="24"/>
+          <w:szCs w:val="24"/>
+        </w:rPr>
+        <w:t xml:space="preserve"> iterates through</w:t>
       </w:r>
       <w:r>
         <w:rPr>
@@ -7968,7 +8048,7 @@
           <w:szCs w:val="28"/>
         </w:rPr>
       </w:pPr>
-      <w:bookmarkStart w:id="4" w:name="_Toc507595999"/>
+      <w:bookmarkStart w:id="4" w:name="_Toc508138860"/>
       <w:r>
         <w:rPr>
           <w:rFonts w:asciiTheme="minorHAnsi" w:hAnsiTheme="minorHAnsi"/>
@@ -7996,7 +8076,7 @@
           <w:szCs w:val="28"/>
         </w:rPr>
       </w:pPr>
-      <w:bookmarkStart w:id="5" w:name="_Toc507596000"/>
+      <w:bookmarkStart w:id="5" w:name="_Toc508138861"/>
       <w:r>
         <w:rPr>
           <w:b/>
@@ -8053,7 +8133,7 @@
           <w:szCs w:val="28"/>
         </w:rPr>
       </w:pPr>
-      <w:bookmarkStart w:id="6" w:name="_Toc507596001"/>
+      <w:bookmarkStart w:id="6" w:name="_Toc508138862"/>
       <w:r>
         <w:rPr>
           <w:b/>
@@ -8218,7 +8298,7 @@
           <w:szCs w:val="28"/>
         </w:rPr>
       </w:pPr>
-      <w:bookmarkStart w:id="7" w:name="_Toc507596002"/>
+      <w:bookmarkStart w:id="7" w:name="_Toc508138863"/>
       <w:r>
         <w:rPr>
           <w:b/>
@@ -8731,7 +8811,7 @@
         </w:rPr>
       </w:pPr>
       <w:bookmarkStart w:id="8" w:name="_Hlk507593132"/>
-      <w:bookmarkStart w:id="9" w:name="_Toc507596003"/>
+      <w:bookmarkStart w:id="9" w:name="_Toc508138864"/>
       <w:r>
         <w:rPr>
           <w:rFonts w:asciiTheme="minorHAnsi" w:hAnsiTheme="minorHAnsi"/>
@@ -8759,7 +8839,7 @@
           <w:szCs w:val="28"/>
         </w:rPr>
       </w:pPr>
-      <w:bookmarkStart w:id="10" w:name="_Toc507596004"/>
+      <w:bookmarkStart w:id="10" w:name="_Toc508138865"/>
       <w:r>
         <w:rPr>
           <w:b/>
@@ -8874,6 +8954,429 @@
           <w:szCs w:val="28"/>
         </w:rPr>
       </w:pPr>
+    </w:p>
+    <w:p>
+      <w:pPr>
+        <w:spacing w:line="276" w:lineRule="auto"/>
+        <w:ind w:left="360"/>
+        <w:jc w:val="both"/>
+      </w:pPr>
+    </w:p>
+    <w:p>
+      <w:pPr>
+        <w:spacing w:line="276" w:lineRule="auto"/>
+        <w:ind w:left="360"/>
+        <w:jc w:val="both"/>
+      </w:pPr>
+    </w:p>
+    <w:p>
+      <w:pPr>
+        <w:pStyle w:val="NoSpacing"/>
+        <w:spacing w:line="276" w:lineRule="auto"/>
+        <w:jc w:val="center"/>
+        <w:outlineLvl w:val="0"/>
+        <w:rPr>
+          <w:b/>
+          <w:i/>
+          <w:sz w:val="28"/>
+          <w:szCs w:val="28"/>
+        </w:rPr>
+      </w:pPr>
+      <w:bookmarkStart w:id="11" w:name="_Toc508138866"/>
+      <w:r>
+        <w:rPr>
+          <w:b/>
+          <w:i/>
+          <w:sz w:val="28"/>
+          <w:szCs w:val="28"/>
+        </w:rPr>
+        <w:lastRenderedPageBreak/>
+        <w:t>Seminar 2- Facebook</w:t>
+      </w:r>
+      <w:bookmarkEnd w:id="11"/>
+    </w:p>
+    <w:p>
+      <w:pPr>
+        <w:pStyle w:val="NoSpacing"/>
+        <w:spacing w:line="276" w:lineRule="auto"/>
+        <w:jc w:val="center"/>
+        <w:outlineLvl w:val="0"/>
+        <w:rPr>
+          <w:b/>
+          <w:i/>
+          <w:sz w:val="28"/>
+          <w:szCs w:val="28"/>
+        </w:rPr>
+      </w:pPr>
+    </w:p>
+    <w:p>
+      <w:pPr>
+        <w:pStyle w:val="NoSpacing"/>
+        <w:spacing w:line="276" w:lineRule="auto"/>
+        <w:ind w:firstLine="720"/>
+        <w:jc w:val="both"/>
+        <w:rPr>
+          <w:sz w:val="24"/>
+          <w:szCs w:val="24"/>
+        </w:rPr>
+      </w:pPr>
+      <w:r>
+        <w:rPr>
+          <w:sz w:val="24"/>
+          <w:szCs w:val="24"/>
+        </w:rPr>
+        <w:t xml:space="preserve">This seminar was given by   </w:t>
+      </w:r>
+      <w:r>
+        <w:rPr>
+          <w:sz w:val="24"/>
+          <w:szCs w:val="24"/>
+        </w:rPr>
+        <w:t xml:space="preserve"> Richard  </w:t>
+      </w:r>
+      <w:r>
+        <w:rPr>
+          <w:sz w:val="24"/>
+          <w:szCs w:val="24"/>
+        </w:rPr>
+        <w:t xml:space="preserve"> who is </w:t>
+      </w:r>
+      <w:r>
+        <w:rPr>
+          <w:sz w:val="24"/>
+          <w:szCs w:val="24"/>
+        </w:rPr>
+        <w:t>a network production engineer and Mike who   works in Data centre management. This seminar focused on the operations n side of Facebook more so than a on the software development aspects.   Facebook   has roughly 2.1 billion users   not counting the subsidiaries, WhatsApp with 1.5 billion, Messenger with 1.3 billion and Instagram at 800 million. In general, the data centres rely heavily on cooling and part of Mikes’ job is to manage and maintain   the servers.  Failure is inevitable in software and operations however the most important   thing is how you respond to the failure and n what you can learn from the failure these are key aspects to the operation of Facebook. If an individual finds an error in Facebook they are encouraged to flag it to the correct team and hand off the issue. Collaboration and communication   and learning from mistakes appear to be    a very high priority in the Facebook infrastructure.</w:t>
+      </w:r>
+    </w:p>
+    <w:p>
+      <w:pPr>
+        <w:pStyle w:val="NoSpacing"/>
+        <w:spacing w:line="276" w:lineRule="auto"/>
+        <w:ind w:firstLine="720"/>
+        <w:jc w:val="both"/>
+        <w:rPr>
+          <w:b/>
+          <w:sz w:val="28"/>
+          <w:szCs w:val="28"/>
+          <w:u w:val="single"/>
+        </w:rPr>
+      </w:pPr>
+    </w:p>
+    <w:p>
+      <w:pPr>
+        <w:pStyle w:val="NoSpacing"/>
+        <w:spacing w:line="276" w:lineRule="auto"/>
+        <w:jc w:val="both"/>
+        <w:rPr>
+          <w:b/>
+          <w:sz w:val="24"/>
+          <w:szCs w:val="24"/>
+          <w:u w:val="single"/>
+        </w:rPr>
+      </w:pPr>
+      <w:r>
+        <w:rPr>
+          <w:b/>
+          <w:sz w:val="24"/>
+          <w:szCs w:val="24"/>
+          <w:u w:val="single"/>
+        </w:rPr>
+        <w:t>Software Methodology:</w:t>
+      </w:r>
+    </w:p>
+    <w:p>
+      <w:pPr>
+        <w:pStyle w:val="NoSpacing"/>
+        <w:spacing w:line="276" w:lineRule="auto"/>
+        <w:jc w:val="both"/>
+        <w:rPr>
+          <w:sz w:val="24"/>
+          <w:szCs w:val="24"/>
+        </w:rPr>
+      </w:pPr>
+      <w:r>
+        <w:rPr>
+          <w:sz w:val="24"/>
+          <w:szCs w:val="24"/>
+        </w:rPr>
+        <w:t xml:space="preserve">The software methodology that is applied in Facebook   is based from an agile framework and the tools and methods that   are used   are   very flexible.  Frequently, teams choose   how they wish to develop the software and what tools they need. Facebook don’t appear to be too concerned about how the coding is done and what methodology is utilised if productiveness and the code written benefits the system. </w:t>
+      </w:r>
+      <w:r>
+        <w:rPr>
+          <w:sz w:val="24"/>
+          <w:szCs w:val="24"/>
+        </w:rPr>
+        <w:t xml:space="preserve">  In this methodology they will also ensure that they   have some automated systems that will quantify   and analyse the   software developed for errors.</w:t>
+      </w:r>
+      <w:r>
+        <w:rPr>
+          <w:sz w:val="24"/>
+          <w:szCs w:val="24"/>
+        </w:rPr>
+        <w:t xml:space="preserve"> </w:t>
+      </w:r>
+      <w:r>
+        <w:rPr>
+          <w:sz w:val="24"/>
+          <w:szCs w:val="24"/>
+        </w:rPr>
+        <w:t>In the event of errors, they have four teams the first will work together to keep the site running the second trees to reproduce the failure at a smaller scale the third will access the code for configuration changes and the fourth will dig through the data.</w:t>
+      </w:r>
+    </w:p>
+    <w:p>
+      <w:pPr>
+        <w:pStyle w:val="NoSpacing"/>
+        <w:spacing w:line="276" w:lineRule="auto"/>
+        <w:jc w:val="both"/>
+        <w:rPr>
+          <w:sz w:val="24"/>
+          <w:szCs w:val="24"/>
+        </w:rPr>
+      </w:pPr>
+      <w:r>
+        <w:rPr>
+          <w:sz w:val="24"/>
+          <w:szCs w:val="24"/>
+        </w:rPr>
+        <w:t xml:space="preserve"> </w:t>
+      </w:r>
+      <w:r>
+        <w:rPr>
+          <w:sz w:val="24"/>
+          <w:szCs w:val="24"/>
+        </w:rPr>
+        <w:tab/>
+      </w:r>
+    </w:p>
+    <w:p>
+      <w:pPr>
+        <w:pStyle w:val="NoSpacing"/>
+        <w:spacing w:line="276" w:lineRule="auto"/>
+        <w:jc w:val="both"/>
+        <w:rPr>
+          <w:b/>
+          <w:sz w:val="24"/>
+          <w:szCs w:val="24"/>
+          <w:u w:val="single"/>
+        </w:rPr>
+      </w:pPr>
+      <w:r>
+        <w:rPr>
+          <w:b/>
+          <w:sz w:val="24"/>
+          <w:szCs w:val="24"/>
+          <w:u w:val="single"/>
+        </w:rPr>
+        <w:t>Use of Modelling:</w:t>
+      </w:r>
+    </w:p>
+    <w:p>
+      <w:pPr>
+        <w:pStyle w:val="NoSpacing"/>
+        <w:spacing w:line="276" w:lineRule="auto"/>
+        <w:jc w:val="both"/>
+        <w:rPr>
+          <w:sz w:val="24"/>
+          <w:szCs w:val="24"/>
+        </w:rPr>
+      </w:pPr>
+      <w:r>
+        <w:rPr>
+          <w:b/>
+          <w:sz w:val="24"/>
+          <w:szCs w:val="24"/>
+          <w:u w:val="single"/>
+        </w:rPr>
+        <w:t xml:space="preserve"> </w:t>
+      </w:r>
+      <w:r>
+        <w:rPr>
+          <w:sz w:val="24"/>
+          <w:szCs w:val="24"/>
+        </w:rPr>
+        <w:t>Mike and Richard deal with the operations side of Facebook more than software development and as such each team decides on whether   they use modelling.  However, in their experience   Facebook operates   by form of effective communication   not formal documentation.  The</w:t>
+      </w:r>
+      <w:r>
+        <w:rPr>
+          <w:sz w:val="24"/>
+          <w:szCs w:val="24"/>
+        </w:rPr>
+        <w:t>ir</w:t>
+      </w:r>
+      <w:r>
+        <w:rPr>
+          <w:sz w:val="24"/>
+          <w:szCs w:val="24"/>
+        </w:rPr>
+        <w:t xml:space="preserve"> development process is much more cantered on Hackathons, social gatherings, and </w:t>
+      </w:r>
+      <w:r>
+        <w:rPr>
+          <w:sz w:val="24"/>
+          <w:szCs w:val="24"/>
+        </w:rPr>
+        <w:t xml:space="preserve">interaction within teams. </w:t>
+      </w:r>
+    </w:p>
+    <w:p>
+      <w:pPr>
+        <w:pStyle w:val="NoSpacing"/>
+        <w:spacing w:line="276" w:lineRule="auto"/>
+        <w:jc w:val="both"/>
+        <w:rPr>
+          <w:sz w:val="24"/>
+          <w:szCs w:val="24"/>
+        </w:rPr>
+      </w:pPr>
+      <w:r>
+        <w:rPr>
+          <w:sz w:val="24"/>
+          <w:szCs w:val="24"/>
+        </w:rPr>
+        <w:t xml:space="preserve"> </w:t>
+      </w:r>
+    </w:p>
+    <w:p>
+      <w:pPr>
+        <w:pStyle w:val="NoSpacing"/>
+        <w:spacing w:line="276" w:lineRule="auto"/>
+        <w:jc w:val="both"/>
+        <w:rPr>
+          <w:b/>
+          <w:sz w:val="24"/>
+          <w:szCs w:val="24"/>
+          <w:u w:val="single"/>
+        </w:rPr>
+      </w:pPr>
+      <w:r>
+        <w:rPr>
+          <w:b/>
+          <w:sz w:val="24"/>
+          <w:szCs w:val="24"/>
+          <w:u w:val="single"/>
+        </w:rPr>
+        <w:t>Testing:</w:t>
+      </w:r>
+    </w:p>
+    <w:p>
+      <w:pPr>
+        <w:pStyle w:val="NoSpacing"/>
+        <w:spacing w:line="276" w:lineRule="auto"/>
+        <w:jc w:val="both"/>
+        <w:rPr>
+          <w:sz w:val="24"/>
+          <w:szCs w:val="24"/>
+        </w:rPr>
+      </w:pPr>
+      <w:r>
+        <w:rPr>
+          <w:sz w:val="24"/>
+          <w:szCs w:val="24"/>
+        </w:rPr>
+        <w:t>It is important to note that testing won</w:t>
+      </w:r>
+      <w:r>
+        <w:rPr>
+          <w:sz w:val="24"/>
+          <w:szCs w:val="24"/>
+        </w:rPr>
+        <w:t>’</w:t>
+      </w:r>
+      <w:r>
+        <w:rPr>
+          <w:sz w:val="24"/>
+          <w:szCs w:val="24"/>
+        </w:rPr>
+        <w:t xml:space="preserve">t always catch all the issues. They utilize   unit test case which make up the bulk of tests by testing each component separately.  This only tells us the component is error free it doesn’t   tell us if it integrates well into the current system. </w:t>
+      </w:r>
+      <w:r>
+        <w:rPr>
+          <w:sz w:val="24"/>
+          <w:szCs w:val="24"/>
+        </w:rPr>
+        <w:t xml:space="preserve">  Integration tests are   also utilized although there is less of these than the unit test cases. Integration tests are more complex as they test how well the components operate together.  Another type of test </w:t>
+      </w:r>
+      <w:r>
+        <w:rPr>
+          <w:sz w:val="24"/>
+          <w:szCs w:val="24"/>
+        </w:rPr>
+        <w:lastRenderedPageBreak/>
+        <w:t>that is implemented   is Load testing.  This is an important aspect in the testing process as it allows you to test the load on the system by simulating a peak environment.  This gives an idea if   concurrency is affected and the quality of the service being   provided during high usage.  They roll out changes in the system multiple times a day   this ensures that the system is less likely to collapse and if it does the error can be found much quicker because less code must be analysed to find   what   caused the system to fail. In terms of testing    to reduce the number of tests needing to be completed before rolling out they only test the methods that will be affected and not the whole system.</w:t>
+      </w:r>
+    </w:p>
+    <w:p>
+      <w:pPr>
+        <w:pStyle w:val="NoSpacing"/>
+        <w:spacing w:line="276" w:lineRule="auto"/>
+        <w:jc w:val="both"/>
+        <w:rPr>
+          <w:sz w:val="24"/>
+          <w:szCs w:val="24"/>
+        </w:rPr>
+      </w:pPr>
+    </w:p>
+    <w:p>
+      <w:pPr>
+        <w:pStyle w:val="NoSpacing"/>
+        <w:spacing w:line="276" w:lineRule="auto"/>
+        <w:jc w:val="both"/>
+        <w:rPr>
+          <w:sz w:val="24"/>
+          <w:szCs w:val="24"/>
+        </w:rPr>
+      </w:pPr>
+      <w:r>
+        <w:rPr>
+          <w:b/>
+          <w:sz w:val="24"/>
+          <w:szCs w:val="24"/>
+          <w:u w:val="single"/>
+        </w:rPr>
+        <w:t xml:space="preserve">Software </w:t>
+      </w:r>
+      <w:r>
+        <w:rPr>
+          <w:b/>
+          <w:sz w:val="24"/>
+          <w:szCs w:val="24"/>
+          <w:u w:val="single"/>
+        </w:rPr>
+        <w:t>Quality &amp; Refactoring</w:t>
+      </w:r>
+      <w:r>
+        <w:rPr>
+          <w:sz w:val="24"/>
+          <w:szCs w:val="24"/>
+        </w:rPr>
+        <w:t xml:space="preserve"> </w:t>
+      </w:r>
+      <w:r>
+        <w:rPr>
+          <w:sz w:val="24"/>
+          <w:szCs w:val="24"/>
+        </w:rPr>
+        <w:t xml:space="preserve"> </w:t>
+      </w:r>
+    </w:p>
+    <w:p>
+      <w:pPr>
+        <w:pStyle w:val="NoSpacing"/>
+        <w:spacing w:line="276" w:lineRule="auto"/>
+        <w:jc w:val="both"/>
+        <w:rPr>
+          <w:sz w:val="24"/>
+          <w:szCs w:val="24"/>
+        </w:rPr>
+      </w:pPr>
+      <w:r>
+        <w:rPr>
+          <w:sz w:val="24"/>
+          <w:szCs w:val="24"/>
+        </w:rPr>
+        <w:t xml:space="preserve">Facebook use to have a monitoring team   however in recent years   they have delegated the tasks of monitoring components to the teams involved.  The teams are responsible for having alerts in place to   make the developers    aware of problems with the code.  Facebook tries to automate a lot of these process as humans are generally unreliable.  In this sense teams would have an incident manager which helps to steer the team the right direction   to address   code quality.   They believe in getting thing done so code quality may not always be a high priority   especially if they the time frame for deployment is quite short in comparison with the time thought needed to do the coding to perfection. This is where refactoring would happen, and this would be made a priority where features and updates would cease for a cycle to refactor the code.  It is important to maintain the code as it allows others to join a team   easier than if the codebase is ugly and hard to understand. </w:t>
+      </w:r>
     </w:p>
     <w:p>
       <w:pPr>
@@ -8954,7 +9457,7 @@
           <w:rPr>
             <w:noProof/>
           </w:rPr>
-          <w:t>1</w:t>
+          <w:t>10</w:t>
         </w:r>
         <w:r>
           <w:rPr>
@@ -11021,568 +11524,6 @@
 </w:styles>
 </file>
 
-<file path=word/glossary/document.xml><?xml version="1.0" encoding="utf-8"?>
-<w:glossaryDocument xmlns:wpc="http://schemas.microsoft.com/office/word/2010/wordprocessingCanvas" xmlns:cx="http://schemas.microsoft.com/office/drawing/2014/chartex" xmlns:cx1="http://schemas.microsoft.com/office/drawing/2015/9/8/chartex" xmlns:cx2="http://schemas.microsoft.com/office/drawing/2015/10/21/chartex" xmlns:cx3="http://schemas.microsoft.com/office/drawing/2016/5/9/chartex" xmlns:cx4="http://schemas.microsoft.com/office/drawing/2016/5/10/chartex" xmlns:cx5="http://schemas.microsoft.com/office/drawing/2016/5/11/chartex" xmlns:cx6="http://schemas.microsoft.com/office/drawing/2016/5/12/chartex" xmlns:cx7="http://schemas.microsoft.com/office/drawing/2016/5/13/chartex" xmlns:cx8="http://schemas.microsoft.com/office/drawing/2016/5/14/chartex" xmlns:mc="http://schemas.openxmlformats.org/markup-compatibility/2006" xmlns:aink="http://schemas.microsoft.com/office/drawing/2016/ink" xmlns:am3d="http://schemas.microsoft.com/office/drawing/2017/model3d" xmlns:o="urn:schemas-microsoft-com:office:office" xmlns:r="http://schemas.openxmlformats.org/officeDocument/2006/relationships" xmlns:m="http://schemas.openxmlformats.org/officeDocument/2006/math" xmlns:v="urn:schemas-microsoft-com:vml" xmlns:wp14="http://schemas.microsoft.com/office/word/2010/wordprocessingDrawing" xmlns:wp="http://schemas.openxmlformats.org/drawingml/2006/wordprocessingDrawing" xmlns:w10="urn:schemas-microsoft-com:office:word" xmlns:w="http://schemas.openxmlformats.org/wordprocessingml/2006/main" xmlns:w14="http://schemas.microsoft.com/office/word/2010/wordml" xmlns:w15="http://schemas.microsoft.com/office/word/2012/wordml" xmlns:w16cid="http://schemas.microsoft.com/office/word/2016/wordml/cid" xmlns:w16se="http://schemas.microsoft.com/office/word/2015/wordml/symex" xmlns:wpg="http://schemas.microsoft.com/office/word/2010/wordprocessingGroup" xmlns:wpi="http://schemas.microsoft.com/office/word/2010/wordprocessingInk" xmlns:wne="http://schemas.microsoft.com/office/word/2006/wordml" xmlns:wps="http://schemas.microsoft.com/office/word/2010/wordprocessingShape" mc:Ignorable="w14 w15 w16se w16cid wp14"/>
-</file>
-
-<file path=word/glossary/fontTable.xml><?xml version="1.0" encoding="utf-8"?>
-<w:fonts xmlns:mc="http://schemas.openxmlformats.org/markup-compatibility/2006" xmlns:r="http://schemas.openxmlformats.org/officeDocument/2006/relationships" xmlns:w="http://schemas.openxmlformats.org/wordprocessingml/2006/main" xmlns:w14="http://schemas.microsoft.com/office/word/2010/wordml" xmlns:w15="http://schemas.microsoft.com/office/word/2012/wordml" xmlns:w16cid="http://schemas.microsoft.com/office/word/2016/wordml/cid" xmlns:w16se="http://schemas.microsoft.com/office/word/2015/wordml/symex" mc:Ignorable="w14 w15 w16se w16cid">
-  <w:font w:name="Symbol">
-    <w:panose1 w:val="05050102010706020507"/>
-    <w:charset w:val="02"/>
-    <w:family w:val="roman"/>
-    <w:pitch w:val="variable"/>
-    <w:sig w:usb0="00000000" w:usb1="10000000" w:usb2="00000000" w:usb3="00000000" w:csb0="80000000" w:csb1="00000000"/>
-  </w:font>
-  <w:font w:name="Times New Roman">
-    <w:panose1 w:val="02020603050405020304"/>
-    <w:charset w:val="00"/>
-    <w:family w:val="roman"/>
-    <w:pitch w:val="variable"/>
-    <w:sig w:usb0="E0002AFF" w:usb1="C0007841" w:usb2="00000009" w:usb3="00000000" w:csb0="000001FF" w:csb1="00000000"/>
-  </w:font>
-  <w:font w:name="Courier New">
-    <w:panose1 w:val="02070309020205020404"/>
-    <w:charset w:val="00"/>
-    <w:family w:val="modern"/>
-    <w:pitch w:val="fixed"/>
-    <w:sig w:usb0="E0002EFF" w:usb1="C0007843" w:usb2="00000009" w:usb3="00000000" w:csb0="000001FF" w:csb1="00000000"/>
-  </w:font>
-  <w:font w:name="Wingdings">
-    <w:panose1 w:val="05000000000000000000"/>
-    <w:charset w:val="02"/>
-    <w:family w:val="auto"/>
-    <w:pitch w:val="variable"/>
-    <w:sig w:usb0="00000000" w:usb1="10000000" w:usb2="00000000" w:usb3="00000000" w:csb0="80000000" w:csb1="00000000"/>
-  </w:font>
-  <w:font w:name="Calibri">
-    <w:panose1 w:val="020F0502020204030204"/>
-    <w:charset w:val="00"/>
-    <w:family w:val="swiss"/>
-    <w:pitch w:val="variable"/>
-    <w:sig w:usb0="E0002AFF" w:usb1="4000ACFF" w:usb2="00000001" w:usb3="00000000" w:csb0="000001FF" w:csb1="00000000"/>
-  </w:font>
-  <w:font w:name="Helvetica">
-    <w:panose1 w:val="020B0604020202020204"/>
-    <w:charset w:val="00"/>
-    <w:family w:val="swiss"/>
-    <w:pitch w:val="variable"/>
-    <w:sig w:usb0="E0002EFF" w:usb1="C0007843" w:usb2="00000009" w:usb3="00000000" w:csb0="000001FF" w:csb1="00000000"/>
-  </w:font>
-  <w:font w:name="Arial Unicode MS">
-    <w:panose1 w:val="020B0604020202020204"/>
-    <w:charset w:val="80"/>
-    <w:family w:val="swiss"/>
-    <w:pitch w:val="variable"/>
-    <w:sig w:usb0="F7FFAFFF" w:usb1="E9DFFFFF" w:usb2="0000003F" w:usb3="00000000" w:csb0="003F01FF" w:csb1="00000000"/>
-  </w:font>
-  <w:font w:name="Calibri Light">
-    <w:panose1 w:val="020F0302020204030204"/>
-    <w:charset w:val="00"/>
-    <w:family w:val="swiss"/>
-    <w:pitch w:val="variable"/>
-    <w:sig w:usb0="A0002AEF" w:usb1="4000207B" w:usb2="00000000" w:usb3="00000000" w:csb0="000001FF" w:csb1="00000000"/>
-  </w:font>
-  <w:font w:name="GillSans">
-    <w:altName w:val="Calibri"/>
-    <w:panose1 w:val="00000000000000000000"/>
-    <w:charset w:val="00"/>
-    <w:family w:val="swiss"/>
-    <w:notTrueType/>
-    <w:pitch w:val="default"/>
-    <w:sig w:usb0="00000003" w:usb1="00000000" w:usb2="00000000" w:usb3="00000000" w:csb0="00000001" w:csb1="00000000"/>
-  </w:font>
-</w:fonts>
-</file>
-
-<file path=word/glossary/settings.xml><?xml version="1.0" encoding="utf-8"?>
-<w:settings xmlns:mc="http://schemas.openxmlformats.org/markup-compatibility/2006" xmlns:o="urn:schemas-microsoft-com:office:office" xmlns:r="http://schemas.openxmlformats.org/officeDocument/2006/relationships" xmlns:m="http://schemas.openxmlformats.org/officeDocument/2006/math" xmlns:v="urn:schemas-microsoft-com:vml" xmlns:w10="urn:schemas-microsoft-com:office:word" xmlns:w="http://schemas.openxmlformats.org/wordprocessingml/2006/main" xmlns:w14="http://schemas.microsoft.com/office/word/2010/wordml" xmlns:w15="http://schemas.microsoft.com/office/word/2012/wordml" xmlns:w16cid="http://schemas.microsoft.com/office/word/2016/wordml/cid" xmlns:w16se="http://schemas.microsoft.com/office/word/2015/wordml/symex" xmlns:sl="http://schemas.openxmlformats.org/schemaLibrary/2006/main" mc:Ignorable="w14 w15 w16se w16cid">
-  <w:view w:val="normal"/>
-  <w:revisionView w:markup="0" w:comments="0" w:insDel="0" w:formatting="0" w:inkAnnotations="0"/>
-  <w:defaultTabStop w:val="720"/>
-  <w:characterSpacingControl w:val="doNotCompress"/>
-  <w:compat>
-    <w:useFELayout/>
-    <w:compatSetting w:name="compatibilityMode" w:uri="http://schemas.microsoft.com/office/word" w:val="15"/>
-    <w:compatSetting w:name="overrideTableStyleFontSizeAndJustification" w:uri="http://schemas.microsoft.com/office/word" w:val="1"/>
-    <w:compatSetting w:name="enableOpenTypeFeatures" w:uri="http://schemas.microsoft.com/office/word" w:val="1"/>
-    <w:compatSetting w:name="doNotFlipMirrorIndents" w:uri="http://schemas.microsoft.com/office/word" w:val="1"/>
-    <w:compatSetting w:name="differentiateMultirowTableHeaders" w:uri="http://schemas.microsoft.com/office/word" w:val="1"/>
-    <w:compatSetting w:name="useWord2013TrackBottomHyphenation" w:uri="http://schemas.microsoft.com/office/word" w:val="0"/>
-  </w:compat>
-  <w:rsids>
-    <w:rsidRoot w:val="000623C8"/>
-    <w:rsid w:val="000623C8"/>
-    <w:rsid w:val="002C733B"/>
-  </w:rsids>
-  <m:mathPr>
-    <m:mathFont m:val="Cambria Math"/>
-    <m:brkBin m:val="before"/>
-    <m:brkBinSub m:val="--"/>
-    <m:smallFrac m:val="0"/>
-    <m:dispDef/>
-    <m:lMargin m:val="0"/>
-    <m:rMargin m:val="0"/>
-    <m:defJc m:val="centerGroup"/>
-    <m:wrapIndent m:val="1440"/>
-    <m:intLim m:val="subSup"/>
-    <m:naryLim m:val="undOvr"/>
-  </m:mathPr>
-  <w:themeFontLang w:val="en-IE"/>
-  <w:clrSchemeMapping w:bg1="light1" w:t1="dark1" w:bg2="light2" w:t2="dark2" w:accent1="accent1" w:accent2="accent2" w:accent3="accent3" w:accent4="accent4" w:accent5="accent5" w:accent6="accent6" w:hyperlink="hyperlink" w:followedHyperlink="followedHyperlink"/>
-  <w:decimalSymbol w:val="."/>
-  <w:listSeparator w:val=";"/>
-  <w15:chartTrackingRefBased/>
-</w:settings>
-</file>
-
-<file path=word/glossary/styles.xml><?xml version="1.0" encoding="utf-8"?>
-<w:styles xmlns:mc="http://schemas.openxmlformats.org/markup-compatibility/2006" xmlns:r="http://schemas.openxmlformats.org/officeDocument/2006/relationships" xmlns:w="http://schemas.openxmlformats.org/wordprocessingml/2006/main" xmlns:w14="http://schemas.microsoft.com/office/word/2010/wordml" xmlns:w15="http://schemas.microsoft.com/office/word/2012/wordml" xmlns:w16cid="http://schemas.microsoft.com/office/word/2016/wordml/cid" xmlns:w16se="http://schemas.microsoft.com/office/word/2015/wordml/symex" mc:Ignorable="w14 w15 w16se w16cid">
-  <w:docDefaults>
-    <w:rPrDefault>
-      <w:rPr>
-        <w:rFonts w:asciiTheme="minorHAnsi" w:eastAsiaTheme="minorEastAsia" w:hAnsiTheme="minorHAnsi" w:cstheme="minorBidi"/>
-        <w:sz w:val="22"/>
-        <w:szCs w:val="22"/>
-        <w:lang w:val="en-IE" w:eastAsia="en-IE" w:bidi="ar-SA"/>
-      </w:rPr>
-    </w:rPrDefault>
-    <w:pPrDefault>
-      <w:pPr>
-        <w:spacing w:after="160" w:line="259" w:lineRule="auto"/>
-      </w:pPr>
-    </w:pPrDefault>
-  </w:docDefaults>
-  <w:latentStyles w:defLockedState="0" w:defUIPriority="99" w:defSemiHidden="0" w:defUnhideWhenUsed="0" w:defQFormat="0" w:count="375">
-    <w:lsdException w:name="Normal" w:uiPriority="0" w:qFormat="1"/>
-    <w:lsdException w:name="heading 1" w:uiPriority="9" w:qFormat="1"/>
-    <w:lsdException w:name="heading 2" w:semiHidden="1" w:uiPriority="9" w:unhideWhenUsed="1" w:qFormat="1"/>
-    <w:lsdException w:name="heading 3" w:semiHidden="1" w:uiPriority="9" w:unhideWhenUsed="1" w:qFormat="1"/>
-    <w:lsdException w:name="heading 4" w:semiHidden="1" w:uiPriority="9" w:unhideWhenUsed="1" w:qFormat="1"/>
-    <w:lsdException w:name="heading 5" w:semiHidden="1" w:uiPriority="9" w:unhideWhenUsed="1" w:qFormat="1"/>
-    <w:lsdException w:name="heading 6" w:semiHidden="1" w:uiPriority="9" w:unhideWhenUsed="1" w:qFormat="1"/>
-    <w:lsdException w:name="heading 7" w:semiHidden="1" w:uiPriority="9" w:unhideWhenUsed="1" w:qFormat="1"/>
-    <w:lsdException w:name="heading 8" w:semiHidden="1" w:uiPriority="9" w:unhideWhenUsed="1" w:qFormat="1"/>
-    <w:lsdException w:name="heading 9" w:semiHidden="1" w:uiPriority="9" w:unhideWhenUsed="1" w:qFormat="1"/>
-    <w:lsdException w:name="index 1" w:semiHidden="1" w:unhideWhenUsed="1"/>
-    <w:lsdException w:name="index 2" w:semiHidden="1" w:unhideWhenUsed="1"/>
-    <w:lsdException w:name="index 3" w:semiHidden="1" w:unhideWhenUsed="1"/>
-    <w:lsdException w:name="index 4" w:semiHidden="1" w:unhideWhenUsed="1"/>
-    <w:lsdException w:name="index 5" w:semiHidden="1" w:unhideWhenUsed="1"/>
-    <w:lsdException w:name="index 6" w:semiHidden="1" w:unhideWhenUsed="1"/>
-    <w:lsdException w:name="index 7" w:semiHidden="1" w:unhideWhenUsed="1"/>
-    <w:lsdException w:name="index 8" w:semiHidden="1" w:unhideWhenUsed="1"/>
-    <w:lsdException w:name="index 9" w:semiHidden="1" w:unhideWhenUsed="1"/>
-    <w:lsdException w:name="toc 1" w:semiHidden="1" w:uiPriority="39" w:unhideWhenUsed="1"/>
-    <w:lsdException w:name="toc 2" w:semiHidden="1" w:uiPriority="39" w:unhideWhenUsed="1"/>
-    <w:lsdException w:name="toc 3" w:semiHidden="1" w:uiPriority="39" w:unhideWhenUsed="1"/>
-    <w:lsdException w:name="toc 4" w:semiHidden="1" w:uiPriority="39" w:unhideWhenUsed="1"/>
-    <w:lsdException w:name="toc 5" w:semiHidden="1" w:uiPriority="39" w:unhideWhenUsed="1"/>
-    <w:lsdException w:name="toc 6" w:semiHidden="1" w:uiPriority="39" w:unhideWhenUsed="1"/>
-    <w:lsdException w:name="toc 7" w:semiHidden="1" w:uiPriority="39" w:unhideWhenUsed="1"/>
-    <w:lsdException w:name="toc 8" w:semiHidden="1" w:uiPriority="39" w:unhideWhenUsed="1"/>
-    <w:lsdException w:name="toc 9" w:semiHidden="1" w:uiPriority="39" w:unhideWhenUsed="1"/>
-    <w:lsdException w:name="Normal Indent" w:semiHidden="1" w:unhideWhenUsed="1"/>
-    <w:lsdException w:name="footnote text" w:semiHidden="1" w:unhideWhenUsed="1"/>
-    <w:lsdException w:name="annotation text" w:semiHidden="1" w:unhideWhenUsed="1"/>
-    <w:lsdException w:name="header" w:semiHidden="1" w:unhideWhenUsed="1"/>
-    <w:lsdException w:name="footer" w:semiHidden="1" w:unhideWhenUsed="1"/>
-    <w:lsdException w:name="index heading" w:semiHidden="1" w:unhideWhenUsed="1"/>
-    <w:lsdException w:name="caption" w:semiHidden="1" w:uiPriority="35" w:unhideWhenUsed="1" w:qFormat="1"/>
-    <w:lsdException w:name="table of figures" w:semiHidden="1" w:unhideWhenUsed="1"/>
-    <w:lsdException w:name="envelope address" w:semiHidden="1" w:unhideWhenUsed="1"/>
-    <w:lsdException w:name="envelope return" w:semiHidden="1" w:unhideWhenUsed="1"/>
-    <w:lsdException w:name="footnote reference" w:semiHidden="1" w:unhideWhenUsed="1"/>
-    <w:lsdException w:name="annotation reference" w:semiHidden="1" w:unhideWhenUsed="1"/>
-    <w:lsdException w:name="line number" w:semiHidden="1" w:unhideWhenUsed="1"/>
-    <w:lsdException w:name="page number" w:semiHidden="1" w:unhideWhenUsed="1"/>
-    <w:lsdException w:name="endnote reference" w:semiHidden="1" w:unhideWhenUsed="1"/>
-    <w:lsdException w:name="endnote text" w:semiHidden="1" w:unhideWhenUsed="1"/>
-    <w:lsdException w:name="table of authorities" w:semiHidden="1" w:unhideWhenUsed="1"/>
-    <w:lsdException w:name="macro" w:semiHidden="1" w:unhideWhenUsed="1"/>
-    <w:lsdException w:name="toa heading" w:semiHidden="1" w:unhideWhenUsed="1"/>
-    <w:lsdException w:name="List" w:semiHidden="1" w:unhideWhenUsed="1"/>
-    <w:lsdException w:name="List Bullet" w:semiHidden="1" w:unhideWhenUsed="1"/>
-    <w:lsdException w:name="List Number" w:semiHidden="1" w:unhideWhenUsed="1"/>
-    <w:lsdException w:name="List 2" w:semiHidden="1" w:unhideWhenUsed="1"/>
-    <w:lsdException w:name="List 3" w:semiHidden="1" w:unhideWhenUsed="1"/>
-    <w:lsdException w:name="List 4" w:semiHidden="1" w:unhideWhenUsed="1"/>
-    <w:lsdException w:name="List 5" w:semiHidden="1" w:unhideWhenUsed="1"/>
-    <w:lsdException w:name="List Bullet 2" w:semiHidden="1" w:unhideWhenUsed="1"/>
-    <w:lsdException w:name="List Bullet 3" w:semiHidden="1" w:unhideWhenUsed="1"/>
-    <w:lsdException w:name="List Bullet 4" w:semiHidden="1" w:unhideWhenUsed="1"/>
-    <w:lsdException w:name="List Bullet 5" w:semiHidden="1" w:unhideWhenUsed="1"/>
-    <w:lsdException w:name="List Number 2" w:semiHidden="1" w:unhideWhenUsed="1"/>
-    <w:lsdException w:name="List Number 3" w:semiHidden="1" w:unhideWhenUsed="1"/>
-    <w:lsdException w:name="List Number 4" w:semiHidden="1" w:unhideWhenUsed="1"/>
-    <w:lsdException w:name="List Number 5" w:semiHidden="1" w:unhideWhenUsed="1"/>
-    <w:lsdException w:name="Title" w:uiPriority="10" w:qFormat="1"/>
-    <w:lsdException w:name="Closing" w:semiHidden="1" w:unhideWhenUsed="1"/>
-    <w:lsdException w:name="Signature" w:semiHidden="1" w:unhideWhenUsed="1"/>
-    <w:lsdException w:name="Default Paragraph Font" w:semiHidden="1" w:uiPriority="1" w:unhideWhenUsed="1"/>
-    <w:lsdException w:name="Body Text" w:semiHidden="1" w:unhideWhenUsed="1"/>
-    <w:lsdException w:name="Body Text Indent" w:semiHidden="1" w:unhideWhenUsed="1"/>
-    <w:lsdException w:name="List Continue" w:semiHidden="1" w:unhideWhenUsed="1"/>
-    <w:lsdException w:name="List Continue 2" w:semiHidden="1" w:unhideWhenUsed="1"/>
-    <w:lsdException w:name="List Continue 3" w:semiHidden="1" w:unhideWhenUsed="1"/>
-    <w:lsdException w:name="List Continue 4" w:semiHidden="1" w:unhideWhenUsed="1"/>
-    <w:lsdException w:name="List Continue 5" w:semiHidden="1" w:unhideWhenUsed="1"/>
-    <w:lsdException w:name="Message Header" w:semiHidden="1" w:unhideWhenUsed="1"/>
-    <w:lsdException w:name="Subtitle" w:uiPriority="11" w:qFormat="1"/>
-    <w:lsdException w:name="Salutation" w:semiHidden="1" w:unhideWhenUsed="1"/>
-    <w:lsdException w:name="Date" w:semiHidden="1" w:unhideWhenUsed="1"/>
-    <w:lsdException w:name="Body Text First Indent" w:semiHidden="1" w:unhideWhenUsed="1"/>
-    <w:lsdException w:name="Body Text First Indent 2" w:semiHidden="1" w:unhideWhenUsed="1"/>
-    <w:lsdException w:name="Note Heading" w:semiHidden="1" w:unhideWhenUsed="1"/>
-    <w:lsdException w:name="Body Text 2" w:semiHidden="1" w:unhideWhenUsed="1"/>
-    <w:lsdException w:name="Body Text 3" w:semiHidden="1" w:unhideWhenUsed="1"/>
-    <w:lsdException w:name="Body Text Indent 2" w:semiHidden="1" w:unhideWhenUsed="1"/>
-    <w:lsdException w:name="Body Text Indent 3" w:semiHidden="1" w:unhideWhenUsed="1"/>
-    <w:lsdException w:name="Block Text" w:semiHidden="1" w:unhideWhenUsed="1"/>
-    <w:lsdException w:name="Hyperlink" w:semiHidden="1" w:unhideWhenUsed="1"/>
-    <w:lsdException w:name="FollowedHyperlink" w:semiHidden="1" w:unhideWhenUsed="1"/>
-    <w:lsdException w:name="Strong" w:uiPriority="22" w:qFormat="1"/>
-    <w:lsdException w:name="Emphasis" w:uiPriority="20" w:qFormat="1"/>
-    <w:lsdException w:name="Document Map" w:semiHidden="1" w:unhideWhenUsed="1"/>
-    <w:lsdException w:name="Plain Text" w:semiHidden="1" w:unhideWhenUsed="1"/>
-    <w:lsdException w:name="E-mail Signature" w:semiHidden="1" w:unhideWhenUsed="1"/>
-    <w:lsdException w:name="HTML Top of Form" w:semiHidden="1" w:unhideWhenUsed="1"/>
-    <w:lsdException w:name="HTML Bottom of Form" w:semiHidden="1" w:unhideWhenUsed="1"/>
-    <w:lsdException w:name="Normal (Web)" w:semiHidden="1" w:unhideWhenUsed="1"/>
-    <w:lsdException w:name="HTML Acronym" w:semiHidden="1" w:unhideWhenUsed="1"/>
-    <w:lsdException w:name="HTML Address" w:semiHidden="1" w:unhideWhenUsed="1"/>
-    <w:lsdException w:name="HTML Cite" w:semiHidden="1" w:unhideWhenUsed="1"/>
-    <w:lsdException w:name="HTML Code" w:semiHidden="1" w:unhideWhenUsed="1"/>
-    <w:lsdException w:name="HTML Definition" w:semiHidden="1" w:unhideWhenUsed="1"/>
-    <w:lsdException w:name="HTML Keyboard" w:semiHidden="1" w:unhideWhenUsed="1"/>
-    <w:lsdException w:name="HTML Preformatted" w:semiHidden="1" w:unhideWhenUsed="1"/>
-    <w:lsdException w:name="HTML Sample" w:semiHidden="1" w:unhideWhenUsed="1"/>
-    <w:lsdException w:name="HTML Typewriter" w:semiHidden="1" w:unhideWhenUsed="1"/>
-    <w:lsdException w:name="HTML Variable" w:semiHidden="1" w:unhideWhenUsed="1"/>
-    <w:lsdException w:name="Normal Table" w:semiHidden="1" w:unhideWhenUsed="1"/>
-    <w:lsdException w:name="annotation subject" w:semiHidden="1" w:unhideWhenUsed="1"/>
-    <w:lsdException w:name="No List" w:semiHidden="1" w:unhideWhenUsed="1"/>
-    <w:lsdException w:name="Outline List 1" w:semiHidden="1" w:unhideWhenUsed="1"/>
-    <w:lsdException w:name="Outline List 2" w:semiHidden="1" w:unhideWhenUsed="1"/>
-    <w:lsdException w:name="Outline List 3" w:semiHidden="1" w:unhideWhenUsed="1"/>
-    <w:lsdException w:name="Table Simple 1" w:semiHidden="1" w:unhideWhenUsed="1"/>
-    <w:lsdException w:name="Table Simple 2" w:semiHidden="1" w:unhideWhenUsed="1"/>
-    <w:lsdException w:name="Table Simple 3" w:semiHidden="1" w:unhideWhenUsed="1"/>
-    <w:lsdException w:name="Table Classic 1" w:semiHidden="1" w:unhideWhenUsed="1"/>
-    <w:lsdException w:name="Table Classic 2" w:semiHidden="1" w:unhideWhenUsed="1"/>
-    <w:lsdException w:name="Table Classic 3" w:semiHidden="1" w:unhideWhenUsed="1"/>
-    <w:lsdException w:name="Table Classic 4" w:semiHidden="1" w:unhideWhenUsed="1"/>
-    <w:lsdException w:name="Table Colorful 1" w:semiHidden="1" w:unhideWhenUsed="1"/>
-    <w:lsdException w:name="Table Colorful 2" w:semiHidden="1" w:unhideWhenUsed="1"/>
-    <w:lsdException w:name="Table Colorful 3" w:semiHidden="1" w:unhideWhenUsed="1"/>
-    <w:lsdException w:name="Table Columns 1" w:semiHidden="1" w:unhideWhenUsed="1"/>
-    <w:lsdException w:name="Table Columns 2" w:semiHidden="1" w:unhideWhenUsed="1"/>
-    <w:lsdException w:name="Table Columns 3" w:semiHidden="1" w:unhideWhenUsed="1"/>
-    <w:lsdException w:name="Table Columns 4" w:semiHidden="1" w:unhideWhenUsed="1"/>
-    <w:lsdException w:name="Table Columns 5" w:semiHidden="1" w:unhideWhenUsed="1"/>
-    <w:lsdException w:name="Table Grid 1" w:semiHidden="1" w:unhideWhenUsed="1"/>
-    <w:lsdException w:name="Table Grid 2" w:semiHidden="1" w:unhideWhenUsed="1"/>
-    <w:lsdException w:name="Table Grid 3" w:semiHidden="1" w:unhideWhenUsed="1"/>
-    <w:lsdException w:name="Table Grid 4" w:semiHidden="1" w:unhideWhenUsed="1"/>
-    <w:lsdException w:name="Table Grid 5" w:semiHidden="1" w:unhideWhenUsed="1"/>
-    <w:lsdException w:name="Table Grid 6" w:semiHidden="1" w:unhideWhenUsed="1"/>
-    <w:lsdException w:name="Table Grid 7" w:semiHidden="1" w:unhideWhenUsed="1"/>
-    <w:lsdException w:name="Table Grid 8" w:semiHidden="1" w:unhideWhenUsed="1"/>
-    <w:lsdException w:name="Table List 1" w:semiHidden="1" w:unhideWhenUsed="1"/>
-    <w:lsdException w:name="Table List 2" w:semiHidden="1" w:unhideWhenUsed="1"/>
-    <w:lsdException w:name="Table List 3" w:semiHidden="1" w:unhideWhenUsed="1"/>
-    <w:lsdException w:name="Table List 4" w:semiHidden="1" w:unhideWhenUsed="1"/>
-    <w:lsdException w:name="Table List 5" w:semiHidden="1" w:unhideWhenUsed="1"/>
-    <w:lsdException w:name="Table List 6" w:semiHidden="1" w:unhideWhenUsed="1"/>
-    <w:lsdException w:name="Table List 7" w:semiHidden="1" w:unhideWhenUsed="1"/>
-    <w:lsdException w:name="Table List 8" w:semiHidden="1" w:unhideWhenUsed="1"/>
-    <w:lsdException w:name="Table 3D effects 1" w:semiHidden="1" w:unhideWhenUsed="1"/>
-    <w:lsdException w:name="Table 3D effects 2" w:semiHidden="1" w:unhideWhenUsed="1"/>
-    <w:lsdException w:name="Table 3D effects 3" w:semiHidden="1" w:unhideWhenUsed="1"/>
-    <w:lsdException w:name="Table Contemporary" w:semiHidden="1" w:unhideWhenUsed="1"/>
-    <w:lsdException w:name="Table Elegant" w:semiHidden="1" w:unhideWhenUsed="1"/>
-    <w:lsdException w:name="Table Professional" w:semiHidden="1" w:unhideWhenUsed="1"/>
-    <w:lsdException w:name="Table Subtle 1" w:semiHidden="1" w:unhideWhenUsed="1"/>
-    <w:lsdException w:name="Table Subtle 2" w:semiHidden="1" w:unhideWhenUsed="1"/>
-    <w:lsdException w:name="Table Web 1" w:semiHidden="1" w:unhideWhenUsed="1"/>
-    <w:lsdException w:name="Table Web 2" w:semiHidden="1" w:unhideWhenUsed="1"/>
-    <w:lsdException w:name="Table Web 3" w:semiHidden="1" w:unhideWhenUsed="1"/>
-    <w:lsdException w:name="Balloon Text" w:semiHidden="1" w:unhideWhenUsed="1"/>
-    <w:lsdException w:name="Table Grid" w:uiPriority="39"/>
-    <w:lsdException w:name="Table Theme" w:semiHidden="1" w:unhideWhenUsed="1"/>
-    <w:lsdException w:name="Placeholder Text" w:semiHidden="1"/>
-    <w:lsdException w:name="No Spacing" w:uiPriority="1" w:qFormat="1"/>
-    <w:lsdException w:name="Light Shading" w:uiPriority="60"/>
-    <w:lsdException w:name="Light List" w:uiPriority="61"/>
-    <w:lsdException w:name="Light Grid" w:uiPriority="62"/>
-    <w:lsdException w:name="Medium Shading 1" w:uiPriority="63"/>
-    <w:lsdException w:name="Medium Shading 2" w:uiPriority="64"/>
-    <w:lsdException w:name="Medium List 1" w:uiPriority="65"/>
-    <w:lsdException w:name="Medium List 2" w:uiPriority="66"/>
-    <w:lsdException w:name="Medium Grid 1" w:uiPriority="67"/>
-    <w:lsdException w:name="Medium Grid 2" w:uiPriority="68"/>
-    <w:lsdException w:name="Medium Grid 3" w:uiPriority="69"/>
-    <w:lsdException w:name="Dark List" w:uiPriority="70"/>
-    <w:lsdException w:name="Colorful Shading" w:uiPriority="71"/>
-    <w:lsdException w:name="Colorful List" w:uiPriority="72"/>
-    <w:lsdException w:name="Colorful Grid" w:uiPriority="73"/>
-    <w:lsdException w:name="Light Shading Accent 1" w:uiPriority="60"/>
-    <w:lsdException w:name="Light List Accent 1" w:uiPriority="61"/>
-    <w:lsdException w:name="Light Grid Accent 1" w:uiPriority="62"/>
-    <w:lsdException w:name="Medium Shading 1 Accent 1" w:uiPriority="63"/>
-    <w:lsdException w:name="Medium Shading 2 Accent 1" w:uiPriority="64"/>
-    <w:lsdException w:name="Medium List 1 Accent 1" w:uiPriority="65"/>
-    <w:lsdException w:name="Revision" w:semiHidden="1"/>
-    <w:lsdException w:name="List Paragraph" w:uiPriority="34" w:qFormat="1"/>
-    <w:lsdException w:name="Quote" w:uiPriority="29" w:qFormat="1"/>
-    <w:lsdException w:name="Intense Quote" w:uiPriority="30" w:qFormat="1"/>
-    <w:lsdException w:name="Medium List 2 Accent 1" w:uiPriority="66"/>
-    <w:lsdException w:name="Medium Grid 1 Accent 1" w:uiPriority="67"/>
-    <w:lsdException w:name="Medium Grid 2 Accent 1" w:uiPriority="68"/>
-    <w:lsdException w:name="Medium Grid 3 Accent 1" w:uiPriority="69"/>
-    <w:lsdException w:name="Dark List Accent 1" w:uiPriority="70"/>
-    <w:lsdException w:name="Colorful Shading Accent 1" w:uiPriority="71"/>
-    <w:lsdException w:name="Colorful List Accent 1" w:uiPriority="72"/>
-    <w:lsdException w:name="Colorful Grid Accent 1" w:uiPriority="73"/>
-    <w:lsdException w:name="Light Shading Accent 2" w:uiPriority="60"/>
-    <w:lsdException w:name="Light List Accent 2" w:uiPriority="61"/>
-    <w:lsdException w:name="Light Grid Accent 2" w:uiPriority="62"/>
-    <w:lsdException w:name="Medium Shading 1 Accent 2" w:uiPriority="63"/>
-    <w:lsdException w:name="Medium Shading 2 Accent 2" w:uiPriority="64"/>
-    <w:lsdException w:name="Medium List 1 Accent 2" w:uiPriority="65"/>
-    <w:lsdException w:name="Medium List 2 Accent 2" w:uiPriority="66"/>
-    <w:lsdException w:name="Medium Grid 1 Accent 2" w:uiPriority="67"/>
-    <w:lsdException w:name="Medium Grid 2 Accent 2" w:uiPriority="68"/>
-    <w:lsdException w:name="Medium Grid 3 Accent 2" w:uiPriority="69"/>
-    <w:lsdException w:name="Dark List Accent 2" w:uiPriority="70"/>
-    <w:lsdException w:name="Colorful Shading Accent 2" w:uiPriority="71"/>
-    <w:lsdException w:name="Colorful List Accent 2" w:uiPriority="72"/>
-    <w:lsdException w:name="Colorful Grid Accent 2" w:uiPriority="73"/>
-    <w:lsdException w:name="Light Shading Accent 3" w:uiPriority="60"/>
-    <w:lsdException w:name="Light List Accent 3" w:uiPriority="61"/>
-    <w:lsdException w:name="Light Grid Accent 3" w:uiPriority="62"/>
-    <w:lsdException w:name="Medium Shading 1 Accent 3" w:uiPriority="63"/>
-    <w:lsdException w:name="Medium Shading 2 Accent 3" w:uiPriority="64"/>
-    <w:lsdException w:name="Medium List 1 Accent 3" w:uiPriority="65"/>
-    <w:lsdException w:name="Medium List 2 Accent 3" w:uiPriority="66"/>
-    <w:lsdException w:name="Medium Grid 1 Accent 3" w:uiPriority="67"/>
-    <w:lsdException w:name="Medium Grid 2 Accent 3" w:uiPriority="68"/>
-    <w:lsdException w:name="Medium Grid 3 Accent 3" w:uiPriority="69"/>
-    <w:lsdException w:name="Dark List Accent 3" w:uiPriority="70"/>
-    <w:lsdException w:name="Colorful Shading Accent 3" w:uiPriority="71"/>
-    <w:lsdException w:name="Colorful List Accent 3" w:uiPriority="72"/>
-    <w:lsdException w:name="Colorful Grid Accent 3" w:uiPriority="73"/>
-    <w:lsdException w:name="Light Shading Accent 4" w:uiPriority="60"/>
-    <w:lsdException w:name="Light List Accent 4" w:uiPriority="61"/>
-    <w:lsdException w:name="Light Grid Accent 4" w:uiPriority="62"/>
-    <w:lsdException w:name="Medium Shading 1 Accent 4" w:uiPriority="63"/>
-    <w:lsdException w:name="Medium Shading 2 Accent 4" w:uiPriority="64"/>
-    <w:lsdException w:name="Medium List 1 Accent 4" w:uiPriority="65"/>
-    <w:lsdException w:name="Medium List 2 Accent 4" w:uiPriority="66"/>
-    <w:lsdException w:name="Medium Grid 1 Accent 4" w:uiPriority="67"/>
-    <w:lsdException w:name="Medium Grid 2 Accent 4" w:uiPriority="68"/>
-    <w:lsdException w:name="Medium Grid 3 Accent 4" w:uiPriority="69"/>
-    <w:lsdException w:name="Dark List Accent 4" w:uiPriority="70"/>
-    <w:lsdException w:name="Colorful Shading Accent 4" w:uiPriority="71"/>
-    <w:lsdException w:name="Colorful List Accent 4" w:uiPriority="72"/>
-    <w:lsdException w:name="Colorful Grid Accent 4" w:uiPriority="73"/>
-    <w:lsdException w:name="Light Shading Accent 5" w:uiPriority="60"/>
-    <w:lsdException w:name="Light List Accent 5" w:uiPriority="61"/>
-    <w:lsdException w:name="Light Grid Accent 5" w:uiPriority="62"/>
-    <w:lsdException w:name="Medium Shading 1 Accent 5" w:uiPriority="63"/>
-    <w:lsdException w:name="Medium Shading 2 Accent 5" w:uiPriority="64"/>
-    <w:lsdException w:name="Medium List 1 Accent 5" w:uiPriority="65"/>
-    <w:lsdException w:name="Medium List 2 Accent 5" w:uiPriority="66"/>
-    <w:lsdException w:name="Medium Grid 1 Accent 5" w:uiPriority="67"/>
-    <w:lsdException w:name="Medium Grid 2 Accent 5" w:uiPriority="68"/>
-    <w:lsdException w:name="Medium Grid 3 Accent 5" w:uiPriority="69"/>
-    <w:lsdException w:name="Dark List Accent 5" w:uiPriority="70"/>
-    <w:lsdException w:name="Colorful Shading Accent 5" w:uiPriority="71"/>
-    <w:lsdException w:name="Colorful List Accent 5" w:uiPriority="72"/>
-    <w:lsdException w:name="Colorful Grid Accent 5" w:uiPriority="73"/>
-    <w:lsdException w:name="Light Shading Accent 6" w:uiPriority="60"/>
-    <w:lsdException w:name="Light List Accent 6" w:uiPriority="61"/>
-    <w:lsdException w:name="Light Grid Accent 6" w:uiPriority="62"/>
-    <w:lsdException w:name="Medium Shading 1 Accent 6" w:uiPriority="63"/>
-    <w:lsdException w:name="Medium Shading 2 Accent 6" w:uiPriority="64"/>
-    <w:lsdException w:name="Medium List 1 Accent 6" w:uiPriority="65"/>
-    <w:lsdException w:name="Medium List 2 Accent 6" w:uiPriority="66"/>
-    <w:lsdException w:name="Medium Grid 1 Accent 6" w:uiPriority="67"/>
-    <w:lsdException w:name="Medium Grid 2 Accent 6" w:uiPriority="68"/>
-    <w:lsdException w:name="Medium Grid 3 Accent 6" w:uiPriority="69"/>
-    <w:lsdException w:name="Dark List Accent 6" w:uiPriority="70"/>
-    <w:lsdException w:name="Colorful Shading Accent 6" w:uiPriority="71"/>
-    <w:lsdException w:name="Colorful List Accent 6" w:uiPriority="72"/>
-    <w:lsdException w:name="Colorful Grid Accent 6" w:uiPriority="73"/>
-    <w:lsdException w:name="Subtle Emphasis" w:uiPriority="19" w:qFormat="1"/>
-    <w:lsdException w:name="Intense Emphasis" w:uiPriority="21" w:qFormat="1"/>
-    <w:lsdException w:name="Subtle Reference" w:uiPriority="31" w:qFormat="1"/>
-    <w:lsdException w:name="Intense Reference" w:uiPriority="32" w:qFormat="1"/>
-    <w:lsdException w:name="Book Title" w:uiPriority="33" w:qFormat="1"/>
-    <w:lsdException w:name="Bibliography" w:semiHidden="1" w:uiPriority="37" w:unhideWhenUsed="1"/>
-    <w:lsdException w:name="TOC Heading" w:semiHidden="1" w:uiPriority="39" w:unhideWhenUsed="1" w:qFormat="1"/>
-    <w:lsdException w:name="Plain Table 1" w:uiPriority="41"/>
-    <w:lsdException w:name="Plain Table 2" w:uiPriority="42"/>
-    <w:lsdException w:name="Plain Table 3" w:uiPriority="43"/>
-    <w:lsdException w:name="Plain Table 4" w:uiPriority="44"/>
-    <w:lsdException w:name="Plain Table 5" w:uiPriority="45"/>
-    <w:lsdException w:name="Grid Table Light" w:uiPriority="40"/>
-    <w:lsdException w:name="Grid Table 1 Light" w:uiPriority="46"/>
-    <w:lsdException w:name="Grid Table 2" w:uiPriority="47"/>
-    <w:lsdException w:name="Grid Table 3" w:uiPriority="48"/>
-    <w:lsdException w:name="Grid Table 4" w:uiPriority="49"/>
-    <w:lsdException w:name="Grid Table 5 Dark" w:uiPriority="50"/>
-    <w:lsdException w:name="Grid Table 6 Colorful" w:uiPriority="51"/>
-    <w:lsdException w:name="Grid Table 7 Colorful" w:uiPriority="52"/>
-    <w:lsdException w:name="Grid Table 1 Light Accent 1" w:uiPriority="46"/>
-    <w:lsdException w:name="Grid Table 2 Accent 1" w:uiPriority="47"/>
-    <w:lsdException w:name="Grid Table 3 Accent 1" w:uiPriority="48"/>
-    <w:lsdException w:name="Grid Table 4 Accent 1" w:uiPriority="49"/>
-    <w:lsdException w:name="Grid Table 5 Dark Accent 1" w:uiPriority="50"/>
-    <w:lsdException w:name="Grid Table 6 Colorful Accent 1" w:uiPriority="51"/>
-    <w:lsdException w:name="Grid Table 7 Colorful Accent 1" w:uiPriority="52"/>
-    <w:lsdException w:name="Grid Table 1 Light Accent 2" w:uiPriority="46"/>
-    <w:lsdException w:name="Grid Table 2 Accent 2" w:uiPriority="47"/>
-    <w:lsdException w:name="Grid Table 3 Accent 2" w:uiPriority="48"/>
-    <w:lsdException w:name="Grid Table 4 Accent 2" w:uiPriority="49"/>
-    <w:lsdException w:name="Grid Table 5 Dark Accent 2" w:uiPriority="50"/>
-    <w:lsdException w:name="Grid Table 6 Colorful Accent 2" w:uiPriority="51"/>
-    <w:lsdException w:name="Grid Table 7 Colorful Accent 2" w:uiPriority="52"/>
-    <w:lsdException w:name="Grid Table 1 Light Accent 3" w:uiPriority="46"/>
-    <w:lsdException w:name="Grid Table 2 Accent 3" w:uiPriority="47"/>
-    <w:lsdException w:name="Grid Table 3 Accent 3" w:uiPriority="48"/>
-    <w:lsdException w:name="Grid Table 4 Accent 3" w:uiPriority="49"/>
-    <w:lsdException w:name="Grid Table 5 Dark Accent 3" w:uiPriority="50"/>
-    <w:lsdException w:name="Grid Table 6 Colorful Accent 3" w:uiPriority="51"/>
-    <w:lsdException w:name="Grid Table 7 Colorful Accent 3" w:uiPriority="52"/>
-    <w:lsdException w:name="Grid Table 1 Light Accent 4" w:uiPriority="46"/>
-    <w:lsdException w:name="Grid Table 2 Accent 4" w:uiPriority="47"/>
-    <w:lsdException w:name="Grid Table 3 Accent 4" w:uiPriority="48"/>
-    <w:lsdException w:name="Grid Table 4 Accent 4" w:uiPriority="49"/>
-    <w:lsdException w:name="Grid Table 5 Dark Accent 4" w:uiPriority="50"/>
-    <w:lsdException w:name="Grid Table 6 Colorful Accent 4" w:uiPriority="51"/>
-    <w:lsdException w:name="Grid Table 7 Colorful Accent 4" w:uiPriority="52"/>
-    <w:lsdException w:name="Grid Table 1 Light Accent 5" w:uiPriority="46"/>
-    <w:lsdException w:name="Grid Table 2 Accent 5" w:uiPriority="47"/>
-    <w:lsdException w:name="Grid Table 3 Accent 5" w:uiPriority="48"/>
-    <w:lsdException w:name="Grid Table 4 Accent 5" w:uiPriority="49"/>
-    <w:lsdException w:name="Grid Table 5 Dark Accent 5" w:uiPriority="50"/>
-    <w:lsdException w:name="Grid Table 6 Colorful Accent 5" w:uiPriority="51"/>
-    <w:lsdException w:name="Grid Table 7 Colorful Accent 5" w:uiPriority="52"/>
-    <w:lsdException w:name="Grid Table 1 Light Accent 6" w:uiPriority="46"/>
-    <w:lsdException w:name="Grid Table 2 Accent 6" w:uiPriority="47"/>
-    <w:lsdException w:name="Grid Table 3 Accent 6" w:uiPriority="48"/>
-    <w:lsdException w:name="Grid Table 4 Accent 6" w:uiPriority="49"/>
-    <w:lsdException w:name="Grid Table 5 Dark Accent 6" w:uiPriority="50"/>
-    <w:lsdException w:name="Grid Table 6 Colorful Accent 6" w:uiPriority="51"/>
-    <w:lsdException w:name="Grid Table 7 Colorful Accent 6" w:uiPriority="52"/>
-    <w:lsdException w:name="List Table 1 Light" w:uiPriority="46"/>
-    <w:lsdException w:name="List Table 2" w:uiPriority="47"/>
-    <w:lsdException w:name="List Table 3" w:uiPriority="48"/>
-    <w:lsdException w:name="List Table 4" w:uiPriority="49"/>
-    <w:lsdException w:name="List Table 5 Dark" w:uiPriority="50"/>
-    <w:lsdException w:name="List Table 6 Colorful" w:uiPriority="51"/>
-    <w:lsdException w:name="List Table 7 Colorful" w:uiPriority="52"/>
-    <w:lsdException w:name="List Table 1 Light Accent 1" w:uiPriority="46"/>
-    <w:lsdException w:name="List Table 2 Accent 1" w:uiPriority="47"/>
-    <w:lsdException w:name="List Table 3 Accent 1" w:uiPriority="48"/>
-    <w:lsdException w:name="List Table 4 Accent 1" w:uiPriority="49"/>
-    <w:lsdException w:name="List Table 5 Dark Accent 1" w:uiPriority="50"/>
-    <w:lsdException w:name="List Table 6 Colorful Accent 1" w:uiPriority="51"/>
-    <w:lsdException w:name="List Table 7 Colorful Accent 1" w:uiPriority="52"/>
-    <w:lsdException w:name="List Table 1 Light Accent 2" w:uiPriority="46"/>
-    <w:lsdException w:name="List Table 2 Accent 2" w:uiPriority="47"/>
-    <w:lsdException w:name="List Table 3 Accent 2" w:uiPriority="48"/>
-    <w:lsdException w:name="List Table 4 Accent 2" w:uiPriority="49"/>
-    <w:lsdException w:name="List Table 5 Dark Accent 2" w:uiPriority="50"/>
-    <w:lsdException w:name="List Table 6 Colorful Accent 2" w:uiPriority="51"/>
-    <w:lsdException w:name="List Table 7 Colorful Accent 2" w:uiPriority="52"/>
-    <w:lsdException w:name="List Table 1 Light Accent 3" w:uiPriority="46"/>
-    <w:lsdException w:name="List Table 2 Accent 3" w:uiPriority="47"/>
-    <w:lsdException w:name="List Table 3 Accent 3" w:uiPriority="48"/>
-    <w:lsdException w:name="List Table 4 Accent 3" w:uiPriority="49"/>
-    <w:lsdException w:name="List Table 5 Dark Accent 3" w:uiPriority="50"/>
-    <w:lsdException w:name="List Table 6 Colorful Accent 3" w:uiPriority="51"/>
-    <w:lsdException w:name="List Table 7 Colorful Accent 3" w:uiPriority="52"/>
-    <w:lsdException w:name="List Table 1 Light Accent 4" w:uiPriority="46"/>
-    <w:lsdException w:name="List Table 2 Accent 4" w:uiPriority="47"/>
-    <w:lsdException w:name="List Table 3 Accent 4" w:uiPriority="48"/>
-    <w:lsdException w:name="List Table 4 Accent 4" w:uiPriority="49"/>
-    <w:lsdException w:name="List Table 5 Dark Accent 4" w:uiPriority="50"/>
-    <w:lsdException w:name="List Table 6 Colorful Accent 4" w:uiPriority="51"/>
-    <w:lsdException w:name="List Table 7 Colorful Accent 4" w:uiPriority="52"/>
-    <w:lsdException w:name="List Table 1 Light Accent 5" w:uiPriority="46"/>
-    <w:lsdException w:name="List Table 2 Accent 5" w:uiPriority="47"/>
-    <w:lsdException w:name="List Table 3 Accent 5" w:uiPriority="48"/>
-    <w:lsdException w:name="List Table 4 Accent 5" w:uiPriority="49"/>
-    <w:lsdException w:name="List Table 5 Dark Accent 5" w:uiPriority="50"/>
-    <w:lsdException w:name="List Table 6 Colorful Accent 5" w:uiPriority="51"/>
-    <w:lsdException w:name="List Table 7 Colorful Accent 5" w:uiPriority="52"/>
-    <w:lsdException w:name="List Table 1 Light Accent 6" w:uiPriority="46"/>
-    <w:lsdException w:name="List Table 2 Accent 6" w:uiPriority="47"/>
-    <w:lsdException w:name="List Table 3 Accent 6" w:uiPriority="48"/>
-    <w:lsdException w:name="List Table 4 Accent 6" w:uiPriority="49"/>
-    <w:lsdException w:name="List Table 5 Dark Accent 6" w:uiPriority="50"/>
-    <w:lsdException w:name="List Table 6 Colorful Accent 6" w:uiPriority="51"/>
-    <w:lsdException w:name="List Table 7 Colorful Accent 6" w:uiPriority="52"/>
-    <w:lsdException w:name="Mention" w:semiHidden="1" w:unhideWhenUsed="1"/>
-    <w:lsdException w:name="Smart Hyperlink" w:semiHidden="1" w:unhideWhenUsed="1"/>
-    <w:lsdException w:name="Hashtag" w:semiHidden="1" w:unhideWhenUsed="1"/>
-    <w:lsdException w:name="Unresolved Mention" w:semiHidden="1" w:unhideWhenUsed="1"/>
-  </w:latentStyles>
-  <w:style w:type="paragraph" w:default="1" w:styleId="Normal">
-    <w:name w:val="Normal"/>
-    <w:qFormat/>
-  </w:style>
-  <w:style w:type="character" w:default="1" w:styleId="DefaultParagraphFont">
-    <w:name w:val="Default Paragraph Font"/>
-    <w:uiPriority w:val="1"/>
-    <w:semiHidden/>
-    <w:unhideWhenUsed/>
-  </w:style>
-  <w:style w:type="table" w:default="1" w:styleId="TableNormal">
-    <w:name w:val="Normal Table"/>
-    <w:uiPriority w:val="99"/>
-    <w:semiHidden/>
-    <w:unhideWhenUsed/>
-    <w:tblPr>
-      <w:tblInd w:w="0" w:type="dxa"/>
-      <w:tblCellMar>
-        <w:top w:w="0" w:type="dxa"/>
-        <w:left w:w="108" w:type="dxa"/>
-        <w:bottom w:w="0" w:type="dxa"/>
-        <w:right w:w="108" w:type="dxa"/>
-      </w:tblCellMar>
-    </w:tblPr>
-  </w:style>
-  <w:style w:type="numbering" w:default="1" w:styleId="NoList">
-    <w:name w:val="No List"/>
-    <w:uiPriority w:val="99"/>
-    <w:semiHidden/>
-    <w:unhideWhenUsed/>
-  </w:style>
-  <w:style w:type="paragraph" w:customStyle="1" w:styleId="A21EC0143BBB4F91BFA20D6B0A9C621F">
-    <w:name w:val="A21EC0143BBB4F91BFA20D6B0A9C621F"/>
-    <w:rsid w:val="000623C8"/>
-  </w:style>
-  <w:style w:type="paragraph" w:customStyle="1" w:styleId="815A617DE0634459967C27D79C28BC5B">
-    <w:name w:val="815A617DE0634459967C27D79C28BC5B"/>
-    <w:rsid w:val="000623C8"/>
-  </w:style>
-  <w:style w:type="paragraph" w:customStyle="1" w:styleId="0DA810B18D1F469A811C18FA44DE18C4">
-    <w:name w:val="0DA810B18D1F469A811C18FA44DE18C4"/>
-    <w:rsid w:val="000623C8"/>
-  </w:style>
-</w:styles>
-</file>
-
-<file path=word/glossary/webSettings.xml><?xml version="1.0" encoding="utf-8"?>
-<w:webSettings xmlns:mc="http://schemas.openxmlformats.org/markup-compatibility/2006" xmlns:r="http://schemas.openxmlformats.org/officeDocument/2006/relationships" xmlns:w="http://schemas.openxmlformats.org/wordprocessingml/2006/main" xmlns:w14="http://schemas.microsoft.com/office/word/2010/wordml" xmlns:w15="http://schemas.microsoft.com/office/word/2012/wordml" xmlns:w16cid="http://schemas.microsoft.com/office/word/2016/wordml/cid" xmlns:w16se="http://schemas.microsoft.com/office/word/2015/wordml/symex" mc:Ignorable="w14 w15 w16se w16cid">
-  <w:optimizeForBrowser/>
-  <w:allowPNG/>
-</w:webSettings>
-</file>
-
 <file path=word/theme/theme1.xml><?xml version="1.0" encoding="utf-8"?>
 <a:theme xmlns:a="http://schemas.openxmlformats.org/drawingml/2006/main" name="Office Theme">
   <a:themeElements>
@@ -11880,7 +11821,7 @@
 
 <file path=customXml/item1.xml><?xml version="1.0" encoding="utf-8"?>
 <CoverPageProperties xmlns="http://schemas.microsoft.com/office/2006/coverPageProps">
-  <PublishDate>2018-02-28T00:00:00</PublishDate>
+  <PublishDate>2018-03-06T00:00:00</PublishDate>
   <Abstract/>
   <CompanyAddress/>
   <CompanyPhone/>
@@ -11902,7 +11843,7 @@
 </file>
 
 <file path=customXml/itemProps2.xml><?xml version="1.0" encoding="utf-8"?>
-<ds:datastoreItem xmlns:ds="http://schemas.openxmlformats.org/officeDocument/2006/customXml" ds:itemID="{0D6CC2FA-4C4F-46BC-BA55-CA2727443A2F}">
+<ds:datastoreItem xmlns:ds="http://schemas.openxmlformats.org/officeDocument/2006/customXml" ds:itemID="{9CB1FEB5-FDF6-45E3-B077-61C10F32BB1A}">
   <ds:schemaRefs>
     <ds:schemaRef ds:uri="http://schemas.openxmlformats.org/officeDocument/2006/bibliography"/>
   </ds:schemaRefs>

</xml_diff>

<commit_message>
commiting OO principles final
</commit_message>
<xml_diff>
--- a/14708689_ MasterLearning Journal.docx
+++ b/14708689_ MasterLearning Journal.docx
@@ -2,6 +2,8 @@
 <file path=word/document.xml><?xml version="1.0" encoding="utf-8"?>
 <w:document xmlns:wpc="http://schemas.microsoft.com/office/word/2010/wordprocessingCanvas" xmlns:cx="http://schemas.microsoft.com/office/drawing/2014/chartex" xmlns:cx1="http://schemas.microsoft.com/office/drawing/2015/9/8/chartex" xmlns:cx2="http://schemas.microsoft.com/office/drawing/2015/10/21/chartex" xmlns:cx3="http://schemas.microsoft.com/office/drawing/2016/5/9/chartex" xmlns:cx4="http://schemas.microsoft.com/office/drawing/2016/5/10/chartex" xmlns:cx5="http://schemas.microsoft.com/office/drawing/2016/5/11/chartex" xmlns:cx6="http://schemas.microsoft.com/office/drawing/2016/5/12/chartex" xmlns:cx7="http://schemas.microsoft.com/office/drawing/2016/5/13/chartex" xmlns:cx8="http://schemas.microsoft.com/office/drawing/2016/5/14/chartex" xmlns:mc="http://schemas.openxmlformats.org/markup-compatibility/2006" xmlns:aink="http://schemas.microsoft.com/office/drawing/2016/ink" xmlns:am3d="http://schemas.microsoft.com/office/drawing/2017/model3d" xmlns:o="urn:schemas-microsoft-com:office:office" xmlns:r="http://schemas.openxmlformats.org/officeDocument/2006/relationships" xmlns:m="http://schemas.openxmlformats.org/officeDocument/2006/math" xmlns:v="urn:schemas-microsoft-com:vml" xmlns:wp14="http://schemas.microsoft.com/office/word/2010/wordprocessingDrawing" xmlns:wp="http://schemas.openxmlformats.org/drawingml/2006/wordprocessingDrawing" xmlns:w10="urn:schemas-microsoft-com:office:word" xmlns:w="http://schemas.openxmlformats.org/wordprocessingml/2006/main" xmlns:w14="http://schemas.microsoft.com/office/word/2010/wordml" xmlns:w15="http://schemas.microsoft.com/office/word/2012/wordml" xmlns:w16cid="http://schemas.microsoft.com/office/word/2016/wordml/cid" xmlns:w16se="http://schemas.microsoft.com/office/word/2015/wordml/symex" xmlns:wpg="http://schemas.microsoft.com/office/word/2010/wordprocessingGroup" xmlns:wpi="http://schemas.microsoft.com/office/word/2010/wordprocessingInk" xmlns:wne="http://schemas.microsoft.com/office/word/2006/wordml" xmlns:wps="http://schemas.microsoft.com/office/word/2010/wordprocessingShape" mc:Ignorable="w14 w15 w16se w16cid wp14">
   <w:body>
+    <w:bookmarkStart w:id="0" w:name="_GoBack" w:displacedByCustomXml="next"/>
+    <w:bookmarkEnd w:id="0" w:displacedByCustomXml="next"/>
     <w:sdt>
       <w:sdtPr>
         <w:id w:val="305973077"/>
@@ -4157,7 +4159,7 @@
           <w:r>
             <w:fldChar w:fldCharType="separate"/>
           </w:r>
-          <w:hyperlink w:anchor="_Toc508138857" w:history="1">
+          <w:hyperlink w:anchor="_Toc511065555" w:history="1">
             <w:r>
               <w:rPr>
                 <w:rStyle w:val="Hyperlink"/>
@@ -4185,7 +4187,7 @@
                 <w:noProof/>
                 <w:webHidden/>
               </w:rPr>
-              <w:instrText xml:space="preserve"> PAGEREF _Toc508138857 \h </w:instrText>
+              <w:instrText xml:space="preserve"> PAGEREF _Toc511065555 \h </w:instrText>
             </w:r>
             <w:r>
               <w:rPr>
@@ -4229,7 +4231,7 @@
               <w:lang w:eastAsia="en-IE"/>
             </w:rPr>
           </w:pPr>
-          <w:hyperlink w:anchor="_Toc508138858" w:history="1">
+          <w:hyperlink w:anchor="_Toc511065556" w:history="1">
             <w:r>
               <w:rPr>
                 <w:rStyle w:val="Hyperlink"/>
@@ -4275,7 +4277,7 @@
                 <w:noProof/>
                 <w:webHidden/>
               </w:rPr>
-              <w:instrText xml:space="preserve"> PAGEREF _Toc508138858 \h </w:instrText>
+              <w:instrText xml:space="preserve"> PAGEREF _Toc511065556 \h </w:instrText>
             </w:r>
             <w:r>
               <w:rPr>
@@ -4319,7 +4321,7 @@
               <w:lang w:eastAsia="en-IE"/>
             </w:rPr>
           </w:pPr>
-          <w:hyperlink w:anchor="_Toc508138859" w:history="1">
+          <w:hyperlink w:anchor="_Toc511065557" w:history="1">
             <w:r>
               <w:rPr>
                 <w:rStyle w:val="Hyperlink"/>
@@ -4365,7 +4367,7 @@
                 <w:noProof/>
                 <w:webHidden/>
               </w:rPr>
-              <w:instrText xml:space="preserve"> PAGEREF _Toc508138859 \h </w:instrText>
+              <w:instrText xml:space="preserve"> PAGEREF _Toc511065557 \h </w:instrText>
             </w:r>
             <w:r>
               <w:rPr>
@@ -4408,7 +4410,7 @@
               <w:lang w:eastAsia="en-IE"/>
             </w:rPr>
           </w:pPr>
-          <w:hyperlink w:anchor="_Toc508138860" w:history="1">
+          <w:hyperlink w:anchor="_Toc511065558" w:history="1">
             <w:r>
               <w:rPr>
                 <w:rStyle w:val="Hyperlink"/>
@@ -4436,7 +4438,7 @@
                 <w:noProof/>
                 <w:webHidden/>
               </w:rPr>
-              <w:instrText xml:space="preserve"> PAGEREF _Toc508138860 \h </w:instrText>
+              <w:instrText xml:space="preserve"> PAGEREF _Toc511065558 \h </w:instrText>
             </w:r>
             <w:r>
               <w:rPr>
@@ -4480,7 +4482,7 @@
               <w:lang w:eastAsia="en-IE"/>
             </w:rPr>
           </w:pPr>
-          <w:hyperlink w:anchor="_Toc508138861" w:history="1">
+          <w:hyperlink w:anchor="_Toc511065559" w:history="1">
             <w:r>
               <w:rPr>
                 <w:rStyle w:val="Hyperlink"/>
@@ -4526,7 +4528,7 @@
                 <w:noProof/>
                 <w:webHidden/>
               </w:rPr>
-              <w:instrText xml:space="preserve"> PAGEREF _Toc508138861 \h </w:instrText>
+              <w:instrText xml:space="preserve"> PAGEREF _Toc511065559 \h </w:instrText>
             </w:r>
             <w:r>
               <w:rPr>
@@ -4570,7 +4572,7 @@
               <w:lang w:eastAsia="en-IE"/>
             </w:rPr>
           </w:pPr>
-          <w:hyperlink w:anchor="_Toc508138862" w:history="1">
+          <w:hyperlink w:anchor="_Toc511065560" w:history="1">
             <w:r>
               <w:rPr>
                 <w:rStyle w:val="Hyperlink"/>
@@ -4616,7 +4618,7 @@
                 <w:noProof/>
                 <w:webHidden/>
               </w:rPr>
-              <w:instrText xml:space="preserve"> PAGEREF _Toc508138862 \h </w:instrText>
+              <w:instrText xml:space="preserve"> PAGEREF _Toc511065560 \h </w:instrText>
             </w:r>
             <w:r>
               <w:rPr>
@@ -4659,7 +4661,7 @@
               <w:lang w:eastAsia="en-IE"/>
             </w:rPr>
           </w:pPr>
-          <w:hyperlink w:anchor="_Toc508138863" w:history="1">
+          <w:hyperlink w:anchor="_Toc511065561" w:history="1">
             <w:r>
               <w:rPr>
                 <w:rStyle w:val="Hyperlink"/>
@@ -4688,7 +4690,7 @@
                 <w:noProof/>
                 <w:webHidden/>
               </w:rPr>
-              <w:instrText xml:space="preserve"> PAGEREF _Toc508138863 \h </w:instrText>
+              <w:instrText xml:space="preserve"> PAGEREF _Toc511065561 \h </w:instrText>
             </w:r>
             <w:r>
               <w:rPr>
@@ -4731,7 +4733,7 @@
               <w:lang w:eastAsia="en-IE"/>
             </w:rPr>
           </w:pPr>
-          <w:hyperlink w:anchor="_Toc508138864" w:history="1">
+          <w:hyperlink w:anchor="_Toc511065562" w:history="1">
             <w:r>
               <w:rPr>
                 <w:rStyle w:val="Hyperlink"/>
@@ -4759,7 +4761,7 @@
                 <w:noProof/>
                 <w:webHidden/>
               </w:rPr>
-              <w:instrText xml:space="preserve"> PAGEREF _Toc508138864 \h </w:instrText>
+              <w:instrText xml:space="preserve"> PAGEREF _Toc511065562 \h </w:instrText>
             </w:r>
             <w:r>
               <w:rPr>
@@ -4803,7 +4805,7 @@
               <w:lang w:eastAsia="en-IE"/>
             </w:rPr>
           </w:pPr>
-          <w:hyperlink w:anchor="_Toc508138865" w:history="1">
+          <w:hyperlink w:anchor="_Toc511065563" w:history="1">
             <w:r>
               <w:rPr>
                 <w:rStyle w:val="Hyperlink"/>
@@ -4849,7 +4851,7 @@
                 <w:noProof/>
                 <w:webHidden/>
               </w:rPr>
-              <w:instrText xml:space="preserve"> PAGEREF _Toc508138865 \h </w:instrText>
+              <w:instrText xml:space="preserve"> PAGEREF _Toc511065563 \h </w:instrText>
             </w:r>
             <w:r>
               <w:rPr>
@@ -4892,7 +4894,7 @@
               <w:lang w:eastAsia="en-IE"/>
             </w:rPr>
           </w:pPr>
-          <w:hyperlink w:anchor="_Toc508138866" w:history="1">
+          <w:hyperlink w:anchor="_Toc511065564" w:history="1">
             <w:r>
               <w:rPr>
                 <w:rStyle w:val="Hyperlink"/>
@@ -4921,7 +4923,7 @@
                 <w:noProof/>
                 <w:webHidden/>
               </w:rPr>
-              <w:instrText xml:space="preserve"> PAGEREF _Toc508138866 \h </w:instrText>
+              <w:instrText xml:space="preserve"> PAGEREF _Toc511065564 \h </w:instrText>
             </w:r>
             <w:r>
               <w:rPr>
@@ -4953,6 +4955,167 @@
           </w:hyperlink>
         </w:p>
         <w:p>
+          <w:pPr>
+            <w:pStyle w:val="TOC1"/>
+            <w:tabs>
+              <w:tab w:val="right" w:leader="dot" w:pos="9350"/>
+            </w:tabs>
+            <w:rPr>
+              <w:rFonts w:eastAsiaTheme="minorEastAsia"/>
+              <w:noProof/>
+              <w:lang w:eastAsia="en-IE"/>
+            </w:rPr>
+          </w:pPr>
+          <w:hyperlink w:anchor="_Toc511065565" w:history="1">
+            <w:r>
+              <w:rPr>
+                <w:rStyle w:val="Hyperlink"/>
+                <w:rFonts w:cstheme="minorHAnsi"/>
+                <w:noProof/>
+              </w:rPr>
+              <w:t>Comp 47480 Learning Journal – Assignment 4</w:t>
+            </w:r>
+            <w:r>
+              <w:rPr>
+                <w:noProof/>
+                <w:webHidden/>
+              </w:rPr>
+              <w:tab/>
+            </w:r>
+            <w:r>
+              <w:rPr>
+                <w:noProof/>
+                <w:webHidden/>
+              </w:rPr>
+              <w:fldChar w:fldCharType="begin"/>
+            </w:r>
+            <w:r>
+              <w:rPr>
+                <w:noProof/>
+                <w:webHidden/>
+              </w:rPr>
+              <w:instrText xml:space="preserve"> PAGEREF _Toc511065565 \h </w:instrText>
+            </w:r>
+            <w:r>
+              <w:rPr>
+                <w:noProof/>
+                <w:webHidden/>
+              </w:rPr>
+            </w:r>
+            <w:r>
+              <w:rPr>
+                <w:noProof/>
+                <w:webHidden/>
+              </w:rPr>
+              <w:fldChar w:fldCharType="separate"/>
+            </w:r>
+            <w:r>
+              <w:rPr>
+                <w:noProof/>
+                <w:webHidden/>
+              </w:rPr>
+              <w:t>11</w:t>
+            </w:r>
+            <w:r>
+              <w:rPr>
+                <w:noProof/>
+                <w:webHidden/>
+              </w:rPr>
+              <w:fldChar w:fldCharType="end"/>
+            </w:r>
+          </w:hyperlink>
+        </w:p>
+        <w:p>
+          <w:pPr>
+            <w:pStyle w:val="TOC2"/>
+            <w:tabs>
+              <w:tab w:val="left" w:pos="660"/>
+              <w:tab w:val="right" w:leader="dot" w:pos="9350"/>
+            </w:tabs>
+            <w:rPr>
+              <w:rFonts w:eastAsiaTheme="minorEastAsia"/>
+              <w:noProof/>
+              <w:lang w:eastAsia="en-IE"/>
+            </w:rPr>
+          </w:pPr>
+          <w:hyperlink w:anchor="_Toc511065566" w:history="1">
+            <w:r>
+              <w:rPr>
+                <w:rStyle w:val="Hyperlink"/>
+                <w:b/>
+                <w:i/>
+                <w:noProof/>
+              </w:rPr>
+              <w:t>1.</w:t>
+            </w:r>
+            <w:r>
+              <w:rPr>
+                <w:rFonts w:eastAsiaTheme="minorEastAsia"/>
+                <w:noProof/>
+                <w:lang w:eastAsia="en-IE"/>
+              </w:rPr>
+              <w:tab/>
+            </w:r>
+            <w:r>
+              <w:rPr>
+                <w:rStyle w:val="Hyperlink"/>
+                <w:b/>
+                <w:i/>
+                <w:noProof/>
+              </w:rPr>
+              <w:t>Reflection on my Learning on the Object Orientated Principles.</w:t>
+            </w:r>
+            <w:r>
+              <w:rPr>
+                <w:noProof/>
+                <w:webHidden/>
+              </w:rPr>
+              <w:tab/>
+            </w:r>
+            <w:r>
+              <w:rPr>
+                <w:noProof/>
+                <w:webHidden/>
+              </w:rPr>
+              <w:fldChar w:fldCharType="begin"/>
+            </w:r>
+            <w:r>
+              <w:rPr>
+                <w:noProof/>
+                <w:webHidden/>
+              </w:rPr>
+              <w:instrText xml:space="preserve"> PAGEREF _Toc511065566 \h </w:instrText>
+            </w:r>
+            <w:r>
+              <w:rPr>
+                <w:noProof/>
+                <w:webHidden/>
+              </w:rPr>
+            </w:r>
+            <w:r>
+              <w:rPr>
+                <w:noProof/>
+                <w:webHidden/>
+              </w:rPr>
+              <w:fldChar w:fldCharType="separate"/>
+            </w:r>
+            <w:r>
+              <w:rPr>
+                <w:noProof/>
+                <w:webHidden/>
+              </w:rPr>
+              <w:t>11</w:t>
+            </w:r>
+            <w:r>
+              <w:rPr>
+                <w:noProof/>
+                <w:webHidden/>
+              </w:rPr>
+              <w:fldChar w:fldCharType="end"/>
+            </w:r>
+          </w:hyperlink>
+        </w:p>
+        <w:p>
           <w:r>
             <w:rPr>
               <w:b/>
@@ -5130,7 +5293,7 @@
           <w:szCs w:val="28"/>
         </w:rPr>
       </w:pPr>
-      <w:bookmarkStart w:id="0" w:name="_Toc508138857"/>
+      <w:bookmarkStart w:id="1" w:name="_Toc511065555"/>
       <w:r>
         <w:rPr>
           <w:rFonts w:asciiTheme="minorHAnsi" w:hAnsiTheme="minorHAnsi"/>
@@ -5138,10 +5301,9 @@
           <w:sz w:val="28"/>
           <w:szCs w:val="28"/>
         </w:rPr>
-        <w:lastRenderedPageBreak/>
         <w:t>Comp 47480 Learning Journal – Assignment 1</w:t>
       </w:r>
-      <w:bookmarkEnd w:id="0"/>
+      <w:bookmarkEnd w:id="1"/>
     </w:p>
     <w:p>
       <w:pPr>
@@ -5158,7 +5320,7 @@
           <w:szCs w:val="28"/>
         </w:rPr>
       </w:pPr>
-      <w:bookmarkStart w:id="1" w:name="_Toc508138858"/>
+      <w:bookmarkStart w:id="2" w:name="_Toc511065556"/>
       <w:r>
         <w:rPr>
           <w:b/>
@@ -5168,7 +5330,7 @@
         </w:rPr>
         <w:t>Reflection and Account on Team</w:t>
       </w:r>
-      <w:bookmarkEnd w:id="1"/>
+      <w:bookmarkEnd w:id="2"/>
     </w:p>
     <w:p>
       <w:pPr>
@@ -6388,7 +6550,7 @@
           <w:szCs w:val="28"/>
         </w:rPr>
       </w:pPr>
-      <w:bookmarkStart w:id="2" w:name="_Toc508138859"/>
+      <w:bookmarkStart w:id="3" w:name="_Toc511065557"/>
       <w:r>
         <w:rPr>
           <w:b/>
@@ -6407,7 +6569,7 @@
         </w:rPr>
         <w:t>Planning Game</w:t>
       </w:r>
-      <w:bookmarkEnd w:id="2"/>
+      <w:bookmarkEnd w:id="3"/>
       <w:r>
         <w:rPr>
           <w:b/>
@@ -6615,6 +6777,7 @@
           <w:sz w:val="24"/>
           <w:szCs w:val="24"/>
         </w:rPr>
+        <w:lastRenderedPageBreak/>
         <w:t>require and</w:t>
       </w:r>
       <w:r>
@@ -6720,15 +6883,7 @@
           <w:sz w:val="24"/>
           <w:szCs w:val="24"/>
         </w:rPr>
-        <w:t xml:space="preserve"> functionalities are subject to </w:t>
-      </w:r>
-      <w:r>
-        <w:rPr>
-          <w:sz w:val="24"/>
-          <w:szCs w:val="24"/>
-        </w:rPr>
-        <w:lastRenderedPageBreak/>
-        <w:t xml:space="preserve">change. </w:t>
+        <w:t xml:space="preserve"> functionalities are subject to change. </w:t>
       </w:r>
       <w:r>
         <w:rPr>
@@ -6987,16 +7142,7 @@
           <w:sz w:val="24"/>
           <w:szCs w:val="24"/>
         </w:rPr>
-        <w:t>process</w:t>
-      </w:r>
-      <w:bookmarkStart w:id="3" w:name="_GoBack"/>
-      <w:bookmarkEnd w:id="3"/>
-      <w:r>
-        <w:rPr>
-          <w:sz w:val="24"/>
-          <w:szCs w:val="24"/>
-        </w:rPr>
-        <w:t xml:space="preserve"> iterates through</w:t>
+        <w:t>process iterates through</w:t>
       </w:r>
       <w:r>
         <w:rPr>
@@ -7448,23 +7594,7 @@
           <w:sz w:val="24"/>
           <w:szCs w:val="24"/>
         </w:rPr>
-        <w:t xml:space="preserve">he </w:t>
-      </w:r>
-      <w:proofErr w:type="gramStart"/>
-      <w:r>
-        <w:rPr>
-          <w:sz w:val="24"/>
-          <w:szCs w:val="24"/>
-        </w:rPr>
-        <w:t>developer  only</w:t>
-      </w:r>
-      <w:proofErr w:type="gramEnd"/>
-      <w:r>
-        <w:rPr>
-          <w:sz w:val="24"/>
-          <w:szCs w:val="24"/>
-        </w:rPr>
-        <w:t xml:space="preserve">  </w:t>
+        <w:t xml:space="preserve">he developer  only  </w:t>
       </w:r>
       <w:r>
         <w:rPr>
@@ -8033,7 +8163,15 @@
           <w:sz w:val="24"/>
           <w:szCs w:val="24"/>
         </w:rPr>
-        <w:t>model in which testing is seen as imperative to a project so it is one of the first things done errors can also be addresses   in a timelier manner. The downfall for me in this model is how many iterations must be completed before the finished product is   produced. It seems like   that the customer   could redefine and create   more user stories    to implement in the project indefinitely.</w:t>
+        <w:t xml:space="preserve">model in which testing is seen as imperative to a project so it is one of the first things done errors can also be addresses   in a timelier manner. The downfall for me in this model is how many iterations must be completed before the finished product is   produced. </w:t>
+      </w:r>
+      <w:r>
+        <w:rPr>
+          <w:sz w:val="24"/>
+          <w:szCs w:val="24"/>
+        </w:rPr>
+        <w:lastRenderedPageBreak/>
+        <w:t>It seems like   that the customer   could redefine and create   more user stories    to implement in the project indefinitely.</w:t>
       </w:r>
     </w:p>
     <w:p>
@@ -8048,7 +8186,7 @@
           <w:szCs w:val="28"/>
         </w:rPr>
       </w:pPr>
-      <w:bookmarkStart w:id="4" w:name="_Toc508138860"/>
+      <w:bookmarkStart w:id="4" w:name="_Toc511065558"/>
       <w:r>
         <w:rPr>
           <w:rFonts w:asciiTheme="minorHAnsi" w:hAnsiTheme="minorHAnsi"/>
@@ -8056,7 +8194,6 @@
           <w:sz w:val="28"/>
           <w:szCs w:val="28"/>
         </w:rPr>
-        <w:lastRenderedPageBreak/>
         <w:t>Comp 47480 Learning Journal – Assignment 2</w:t>
       </w:r>
       <w:bookmarkEnd w:id="4"/>
@@ -8076,7 +8213,7 @@
           <w:szCs w:val="28"/>
         </w:rPr>
       </w:pPr>
-      <w:bookmarkStart w:id="5" w:name="_Toc508138861"/>
+      <w:bookmarkStart w:id="5" w:name="_Toc511065559"/>
       <w:r>
         <w:rPr>
           <w:b/>
@@ -8133,7 +8270,7 @@
           <w:szCs w:val="28"/>
         </w:rPr>
       </w:pPr>
-      <w:bookmarkStart w:id="6" w:name="_Toc508138862"/>
+      <w:bookmarkStart w:id="6" w:name="_Toc511065560"/>
       <w:r>
         <w:rPr>
           <w:b/>
@@ -8163,7 +8300,7 @@
           <w:sz w:val="24"/>
           <w:szCs w:val="24"/>
         </w:rPr>
-        <w:t xml:space="preserve">After attending the lectures and the practical given about UML, it has highlighted to me my knowledge of UML and the its different models has been quite limited to this point. Previously, I had used UML to depict class diagrams and had little knowledge of   the other diagrams that UML encompassed. I was aware that UML could be   useful tool in many industries in providing a   methodology of   how to approach constructing    a mock-up of the system   that team is implementing and providing a tangible visualization of   how the system will work or what the system design will do to senior management that may not understand   the system fully if the team was to describe the system   by using technical jargon alone.  UML is a graphical language used to model systems   using relationships of the components and the dependencies between these components. I have learned that   while I have only really used the class diagram. The unified modelling </w:t>
+        <w:t xml:space="preserve">After attending the lectures and the practical given about UML, it has highlighted to me my knowledge of UML and the its different models has been quite limited to this point. Previously, I had used UML to depict class diagrams and had little knowledge of   the other diagrams that UML encompassed. I was aware that UML could be   useful tool in many industries in providing a   methodology of   how to approach constructing    a mock-up of the system   that team is implementing and providing a tangible visualization of   how the system will work or what the system design will do to senior management that may not understand   the system fully if the team was to describe the system   by using technical jargon alone.  UML is a graphical language used to model systems   using </w:t>
       </w:r>
       <w:r>
         <w:rPr>
@@ -8172,7 +8309,7 @@
           <w:szCs w:val="24"/>
         </w:rPr>
         <w:lastRenderedPageBreak/>
-        <w:t>language consists of use case diagrams, class diagrams, sequence diagrams, collaboration diagrams, state chart diagrams, activity diagrams, component diagrams, deployment diagrams.   The use case diagram is probably the simplest form of diagram as it just represents what the system can do. It doesn’t provide implementation   however it does consider   dependency of features. It can help in deciding what features are necessary in the system. The domain model /class model   is one that I have previously used this I find   provides a useful first mock-up of the system by   conceptualizing the essential classes and features. It makes use of relationship   between components which can be described in tree ways association aggregation and generalization   A generalization occurs when there is a class that   inherits functionality from the super class. An association is when there is some affiliation between classes and aggregation is when a class belongs to a collection.  Arrows provide and idea of the direction of the association and we can   provide a way of showing the number</w:t>
+        <w:t>relationships of the components and the dependencies between these components. I have learned that   while I have only really used the class diagram. The unified modelling language consists of use case diagrams, class diagrams, sequence diagrams, collaboration diagrams, state chart diagrams, activity diagrams, component diagrams, deployment diagrams.   The use case diagram is probably the simplest form of diagram as it just represents what the system can do. It doesn’t provide implementation   however it does consider   dependency of features. It can help in deciding what features are necessary in the system. The domain model /class model   is one that I have previously used this I find   provides a useful first mock-up of the system by   conceptualizing the essential classes and features. It makes use of relationship   between components which can be described in tree ways association aggregation and generalization   A generalization occurs when there is a class that   inherits functionality from the super class. An association is when there is some affiliation between classes and aggregation is when a class belongs to a collection.  Arrows provide and idea of the direction of the association and we can   provide a way of showing the number</w:t>
       </w:r>
       <w:r>
         <w:rPr>
@@ -8298,7 +8435,7 @@
           <w:szCs w:val="28"/>
         </w:rPr>
       </w:pPr>
-      <w:bookmarkStart w:id="7" w:name="_Toc508138863"/>
+      <w:bookmarkStart w:id="7" w:name="_Toc511065561"/>
       <w:r>
         <w:rPr>
           <w:b/>
@@ -8306,7 +8443,6 @@
           <w:sz w:val="28"/>
           <w:szCs w:val="28"/>
         </w:rPr>
-        <w:lastRenderedPageBreak/>
         <w:t>Seminar 1- IBM – Watson Health</w:t>
       </w:r>
       <w:bookmarkEnd w:id="7"/>
@@ -8425,7 +8561,7 @@
           <w:sz w:val="24"/>
           <w:szCs w:val="24"/>
         </w:rPr>
-        <w:t xml:space="preserve"> Rational Software Architect Designer. It incorporates the unified modelling language (UML) in the designing of software applications. It is   a program built on eclipse, so this is another reason that the company likes to use Eclipse as its IDE.  This tool allows access to cloud services and generates UML and </w:t>
+        <w:t xml:space="preserve"> Rational Software Architect Designer. It incorporates the unified modelling language (UML) in the designing of </w:t>
       </w:r>
       <w:r>
         <w:rPr>
@@ -8434,7 +8570,7 @@
           <w:szCs w:val="24"/>
         </w:rPr>
         <w:lastRenderedPageBreak/>
-        <w:t xml:space="preserve">aids in maintaining control of the architecture.  The functionality of this tool is easily extendable with plugins </w:t>
+        <w:t xml:space="preserve">software applications. It is   a program built on eclipse, so this is another reason that the company likes to use Eclipse as its IDE.  This tool allows access to cloud services and generates UML and aids in maintaining control of the architecture.  The functionality of this tool is easily extendable with plugins </w:t>
       </w:r>
     </w:p>
     <w:p>
@@ -8810,8 +8946,8 @@
           <w:szCs w:val="28"/>
         </w:rPr>
       </w:pPr>
-      <w:bookmarkStart w:id="8" w:name="_Hlk507593132"/>
-      <w:bookmarkStart w:id="9" w:name="_Toc508138864"/>
+      <w:bookmarkStart w:id="8" w:name="_Toc511065562"/>
+      <w:bookmarkStart w:id="9" w:name="_Hlk507593132"/>
       <w:r>
         <w:rPr>
           <w:rFonts w:asciiTheme="minorHAnsi" w:hAnsiTheme="minorHAnsi"/>
@@ -8819,10 +8955,9 @@
           <w:sz w:val="28"/>
           <w:szCs w:val="28"/>
         </w:rPr>
-        <w:lastRenderedPageBreak/>
         <w:t>Comp 47480 Learning Journal – Assignment 3</w:t>
       </w:r>
-      <w:bookmarkEnd w:id="9"/>
+      <w:bookmarkEnd w:id="8"/>
     </w:p>
     <w:p>
       <w:pPr>
@@ -8839,7 +8974,7 @@
           <w:szCs w:val="28"/>
         </w:rPr>
       </w:pPr>
-      <w:bookmarkStart w:id="10" w:name="_Toc508138865"/>
+      <w:bookmarkStart w:id="10" w:name="_Toc511065563"/>
       <w:r>
         <w:rPr>
           <w:b/>
@@ -8897,27 +9032,7 @@
           <w:szCs w:val="24"/>
           <w:lang w:eastAsia="en-IE"/>
         </w:rPr>
-        <w:t xml:space="preserve">For part 3 of the practical I used the </w:t>
-      </w:r>
-      <w:proofErr w:type="spellStart"/>
-      <w:r>
-        <w:rPr>
-          <w:rFonts w:cstheme="minorHAnsi"/>
-          <w:sz w:val="24"/>
-          <w:szCs w:val="24"/>
-          <w:lang w:eastAsia="en-IE"/>
-        </w:rPr>
-        <w:t>EclEmma</w:t>
-      </w:r>
-      <w:proofErr w:type="spellEnd"/>
-      <w:r>
-        <w:rPr>
-          <w:rFonts w:cstheme="minorHAnsi"/>
-          <w:sz w:val="24"/>
-          <w:szCs w:val="24"/>
-          <w:lang w:eastAsia="en-IE"/>
-        </w:rPr>
-        <w:t xml:space="preserve"> tool. This determines the code coverage of the test cases. When I ran the code coverage the first time I got 85% which means I didn’t completely follow the TDD process although most of my code was covered the invalid triangle was the branches that was causing me issues. I realised after that my logic was slightly wrong as I had implemented the code, so it only failed when all the sides were 0 instead of if two sides are added and are less than the longest side as in this instance the sides would not connect. Once I fixed this the test passed. I tried to delete the 1 on the test cases and it resulted in the coverage dropping dramatically. So, I can say that there are not any redundant test cases within my code. The problems that can occur when redundant code is added to the test cases is that bug can be introduced as when we apply test cases the code we are testing may be covered by other methods this causes regression. In this case it is important to note that code coverage could be at 100% but it may never fully prevent bugs due to regression. In terms of coverage we needed to implement statement coverage where all statements are covered at least once Also due to the method containing if Else statements we needed to ensure the branch coverage was also covered. This is where my test had passed but on analysis of all the branches had not been covered this type of coverage is normally highlighted yellow in Eclipse, so it is easier to detect. </w:t>
+        <w:t xml:space="preserve">For part 3 of the practical I used the EclEmma tool. This determines the code coverage of the test cases. When I ran the code coverage the first time I got 85% which means I didn’t completely follow the TDD process although most of my code was covered the invalid triangle was the branches that was causing me issues. I realised after that my logic was slightly wrong as I had implemented the code, so it only failed when all the sides were 0 instead of if two sides are added and are less than the longest side as in this instance the sides would not connect. Once I fixed this the test passed. I tried to delete the 1 on the test cases and it resulted in the coverage dropping dramatically. So, I can say that there are not any redundant test cases within my code. The problems that can occur when redundant code is added to the test cases is that bug can be introduced as when we apply test cases the code we are testing may be covered by other methods this causes regression. In this case it is important to note that code coverage could be at 100% but it may never fully prevent bugs due to regression. In terms of coverage we needed to implement statement coverage where all statements are covered at least once Also due to the method containing if Else statements we needed to ensure the branch coverage was also covered. This is where my test had passed but on analysis of all the branches had not been covered this type of coverage is normally highlighted yellow in Eclipse, so it is easier to detect. </w:t>
       </w:r>
     </w:p>
     <w:p>
@@ -8943,7 +9058,7 @@
         </w:rPr>
         <w:t>As a technique of developing software, I can see how using TDD can benefit the design of a project. However, I do think that it’s more useful to utilize TDD in larger designs rather than in this assignment as it is quite simplistic. Nevertheless, it has been beneficial to observe the TDD process.</w:t>
       </w:r>
-      <w:bookmarkEnd w:id="8"/>
+      <w:bookmarkEnd w:id="9"/>
     </w:p>
     <w:p>
       <w:pPr>
@@ -8982,7 +9097,7 @@
           <w:szCs w:val="28"/>
         </w:rPr>
       </w:pPr>
-      <w:bookmarkStart w:id="11" w:name="_Toc508138866"/>
+      <w:bookmarkStart w:id="11" w:name="_Toc511065564"/>
       <w:r>
         <w:rPr>
           <w:b/>
@@ -8990,7 +9105,6 @@
           <w:sz w:val="28"/>
           <w:szCs w:val="28"/>
         </w:rPr>
-        <w:lastRenderedPageBreak/>
         <w:t>Seminar 2- Facebook</w:t>
       </w:r>
       <w:bookmarkEnd w:id="11"/>
@@ -9288,14 +9402,7 @@
           <w:sz w:val="24"/>
           <w:szCs w:val="24"/>
         </w:rPr>
-        <w:t xml:space="preserve">t always catch all the issues. They utilize   unit test case which make up the bulk of tests by testing each component separately.  This only tells us the component is error free it doesn’t   tell us if it integrates well into the current system. </w:t>
-      </w:r>
-      <w:r>
-        <w:rPr>
-          <w:sz w:val="24"/>
-          <w:szCs w:val="24"/>
-        </w:rPr>
-        <w:t xml:space="preserve">  Integration tests are   also utilized although there is less of these than the unit test cases. Integration tests are more complex as they test how well the components operate together.  Another type of test </w:t>
+        <w:t xml:space="preserve">t always catch all the issues. They utilize   unit test case which make up the bulk of tests by testing each component separately.  This only tells us the </w:t>
       </w:r>
       <w:r>
         <w:rPr>
@@ -9303,7 +9410,14 @@
           <w:szCs w:val="24"/>
         </w:rPr>
         <w:lastRenderedPageBreak/>
-        <w:t>that is implemented   is Load testing.  This is an important aspect in the testing process as it allows you to test the load on the system by simulating a peak environment.  This gives an idea if   concurrency is affected and the quality of the service being   provided during high usage.  They roll out changes in the system multiple times a day   this ensures that the system is less likely to collapse and if it does the error can be found much quicker because less code must be analysed to find   what   caused the system to fail. In terms of testing    to reduce the number of tests needing to be completed before rolling out they only test the methods that will be affected and not the whole system.</w:t>
+        <w:t xml:space="preserve">component is error free it doesn’t   tell us if it integrates well into the current system. </w:t>
+      </w:r>
+      <w:r>
+        <w:rPr>
+          <w:sz w:val="24"/>
+          <w:szCs w:val="24"/>
+        </w:rPr>
+        <w:t xml:space="preserve">  Integration tests are   also utilized although there is less of these than the unit test cases. Integration tests are more complex as they test how well the components operate together.  Another type of test that is implemented   is Load testing.  This is an important aspect in the testing process as it allows you to test the load on the system by simulating a peak environment.  This gives an idea if   concurrency is affected and the quality of the service being   provided during high usage.  They roll out changes in the system multiple times a day   this ensures that the system is less likely to collapse and if it does the error can be found much quicker because less code must be analysed to find   what   caused the system to fail. In terms of testing    to reduce the number of tests needing to be completed before rolling out they only test the methods that will be affected and not the whole system.</w:t>
       </w:r>
     </w:p>
     <w:p>
@@ -9377,6 +9491,264 @@
         </w:rPr>
         <w:t xml:space="preserve">Facebook use to have a monitoring team   however in recent years   they have delegated the tasks of monitoring components to the teams involved.  The teams are responsible for having alerts in place to   make the developers    aware of problems with the code.  Facebook tries to automate a lot of these process as humans are generally unreliable.  In this sense teams would have an incident manager which helps to steer the team the right direction   to address   code quality.   They believe in getting thing done so code quality may not always be a high priority   especially if they the time frame for deployment is quite short in comparison with the time thought needed to do the coding to perfection. This is where refactoring would happen, and this would be made a priority where features and updates would cease for a cycle to refactor the code.  It is important to maintain the code as it allows others to join a team   easier than if the codebase is ugly and hard to understand. </w:t>
       </w:r>
+    </w:p>
+    <w:p>
+      <w:pPr>
+        <w:spacing w:line="276" w:lineRule="auto"/>
+        <w:ind w:left="360"/>
+        <w:jc w:val="both"/>
+      </w:pPr>
+    </w:p>
+    <w:p>
+      <w:pPr>
+        <w:spacing w:line="276" w:lineRule="auto"/>
+        <w:ind w:left="360"/>
+        <w:jc w:val="both"/>
+      </w:pPr>
+    </w:p>
+    <w:p>
+      <w:pPr>
+        <w:spacing w:line="276" w:lineRule="auto"/>
+        <w:ind w:left="360"/>
+        <w:jc w:val="both"/>
+      </w:pPr>
+    </w:p>
+    <w:p>
+      <w:pPr>
+        <w:spacing w:line="276" w:lineRule="auto"/>
+        <w:ind w:left="360"/>
+        <w:jc w:val="both"/>
+      </w:pPr>
+    </w:p>
+    <w:p>
+      <w:pPr>
+        <w:spacing w:line="276" w:lineRule="auto"/>
+        <w:ind w:left="360"/>
+        <w:jc w:val="both"/>
+      </w:pPr>
+    </w:p>
+    <w:p>
+      <w:pPr>
+        <w:spacing w:line="276" w:lineRule="auto"/>
+        <w:ind w:left="360"/>
+        <w:jc w:val="both"/>
+      </w:pPr>
+    </w:p>
+    <w:p>
+      <w:pPr>
+        <w:spacing w:line="276" w:lineRule="auto"/>
+        <w:ind w:left="360"/>
+        <w:jc w:val="both"/>
+      </w:pPr>
+    </w:p>
+    <w:p>
+      <w:pPr>
+        <w:spacing w:line="276" w:lineRule="auto"/>
+        <w:ind w:left="360"/>
+        <w:jc w:val="both"/>
+      </w:pPr>
+    </w:p>
+    <w:p>
+      <w:pPr>
+        <w:spacing w:line="276" w:lineRule="auto"/>
+        <w:ind w:left="360"/>
+        <w:jc w:val="both"/>
+      </w:pPr>
+    </w:p>
+    <w:p>
+      <w:pPr>
+        <w:spacing w:line="276" w:lineRule="auto"/>
+        <w:ind w:left="360"/>
+        <w:jc w:val="both"/>
+      </w:pPr>
+    </w:p>
+    <w:p>
+      <w:pPr>
+        <w:spacing w:line="276" w:lineRule="auto"/>
+        <w:ind w:left="360"/>
+        <w:jc w:val="both"/>
+      </w:pPr>
+    </w:p>
+    <w:p>
+      <w:pPr>
+        <w:spacing w:line="276" w:lineRule="auto"/>
+        <w:ind w:left="360"/>
+        <w:jc w:val="both"/>
+      </w:pPr>
+    </w:p>
+    <w:p>
+      <w:pPr>
+        <w:pStyle w:val="Heading1"/>
+        <w:jc w:val="center"/>
+        <w:rPr>
+          <w:rFonts w:asciiTheme="minorHAnsi" w:hAnsiTheme="minorHAnsi" w:cstheme="minorHAnsi"/>
+          <w:sz w:val="28"/>
+          <w:szCs w:val="28"/>
+        </w:rPr>
+      </w:pPr>
+      <w:bookmarkStart w:id="12" w:name="_Toc511065565"/>
+      <w:r>
+        <w:rPr>
+          <w:rFonts w:asciiTheme="minorHAnsi" w:hAnsiTheme="minorHAnsi" w:cstheme="minorHAnsi"/>
+          <w:sz w:val="28"/>
+          <w:szCs w:val="28"/>
+        </w:rPr>
+        <w:t>Comp 47480 Learning Journal – Assignment 4</w:t>
+      </w:r>
+      <w:bookmarkEnd w:id="12"/>
+    </w:p>
+    <w:p>
+      <w:pPr>
+        <w:pStyle w:val="ListParagraph"/>
+        <w:numPr>
+          <w:ilvl w:val="0"/>
+          <w:numId w:val="11"/>
+        </w:numPr>
+        <w:outlineLvl w:val="1"/>
+        <w:rPr>
+          <w:b/>
+          <w:i/>
+          <w:sz w:val="28"/>
+          <w:szCs w:val="28"/>
+        </w:rPr>
+      </w:pPr>
+      <w:bookmarkStart w:id="13" w:name="_Toc511065566"/>
+      <w:r>
+        <w:rPr>
+          <w:b/>
+          <w:i/>
+          <w:sz w:val="28"/>
+          <w:szCs w:val="28"/>
+        </w:rPr>
+        <w:t xml:space="preserve">Reflection on my Learning on the </w:t>
+      </w:r>
+      <w:r>
+        <w:rPr>
+          <w:b/>
+          <w:i/>
+          <w:sz w:val="28"/>
+          <w:szCs w:val="28"/>
+        </w:rPr>
+        <w:t>Object Orientated Principles.</w:t>
+      </w:r>
+      <w:bookmarkEnd w:id="13"/>
+    </w:p>
+    <w:p>
+      <w:pPr>
+        <w:autoSpaceDE w:val="0"/>
+        <w:autoSpaceDN w:val="0"/>
+        <w:adjustRightInd w:val="0"/>
+        <w:spacing w:after="0" w:line="276" w:lineRule="auto"/>
+        <w:ind w:firstLine="360"/>
+        <w:jc w:val="both"/>
+        <w:rPr>
+          <w:rFonts w:cstheme="minorHAnsi"/>
+          <w:sz w:val="24"/>
+          <w:szCs w:val="24"/>
+          <w:lang w:eastAsia="en-IE"/>
+        </w:rPr>
+      </w:pPr>
+      <w:r>
+        <w:rPr>
+          <w:rFonts w:cstheme="minorHAnsi"/>
+          <w:sz w:val="24"/>
+          <w:szCs w:val="24"/>
+          <w:lang w:eastAsia="en-IE"/>
+        </w:rPr>
+        <w:t>The first task in the tutorial was to alter the OCP class   so it adheres to the rules set out in the open closed principle.  To implement the open closed principle, we need to first understand   to satisfactorily adhere   to this   the class or module should be open to extension but closed to alteration.   We can extend the functionality of a module without   necessarily   changing the internal code of the class itself. Instead, we can create a subclass that extends the original class in this way the original code remains the same, but we can add more functionality.  This is achieved by using   abstract classes or in interfaces   by using these we can make or classes more cohesive and less coupled.  In the example code I implemented an abstract class Shape. This means that I can now have   many classes extend by shape for instance triangle square   and circle etc. By doing   this we can also make   some of the variable private, so they cannot be changed outside of the class.</w:t>
+      </w:r>
+    </w:p>
+    <w:p>
+      <w:pPr>
+        <w:autoSpaceDE w:val="0"/>
+        <w:autoSpaceDN w:val="0"/>
+        <w:adjustRightInd w:val="0"/>
+        <w:spacing w:after="0" w:line="276" w:lineRule="auto"/>
+        <w:ind w:firstLine="360"/>
+        <w:jc w:val="both"/>
+        <w:rPr>
+          <w:rFonts w:cstheme="minorHAnsi"/>
+          <w:sz w:val="24"/>
+          <w:szCs w:val="24"/>
+          <w:lang w:eastAsia="en-IE"/>
+        </w:rPr>
+      </w:pPr>
+      <w:r>
+        <w:rPr>
+          <w:rFonts w:cstheme="minorHAnsi"/>
+          <w:sz w:val="24"/>
+          <w:szCs w:val="24"/>
+          <w:lang w:eastAsia="en-IE"/>
+        </w:rPr>
+        <w:t>The second task in the tutorial was to alter the SRP class   so it adheres to the rules set out in the single responsibility principle. The single responsibility principle means that each class or module should   have one responsibility. ‘If a class has more than one responsibility it is overcomplicated, and the complexity is increased. Usually, this is because the classes have dependency on each other. Also, as a result   the programmer may be giving functionality to a class that the object would not have in the case of the hexapod it represents both the human and the dog   however the human should not be able to bark, and the dog shouldn’t be able to throw the stick.   Therefore, we can see clearly that the Hexapod class doesn’t met the requirements of a single responsibility. Therefore, the hexapod class was split into two classes the human and the dog class giving only the methods that   belong in each class to the respective classes.</w:t>
+      </w:r>
+    </w:p>
+    <w:p>
+      <w:pPr>
+        <w:autoSpaceDE w:val="0"/>
+        <w:autoSpaceDN w:val="0"/>
+        <w:adjustRightInd w:val="0"/>
+        <w:spacing w:after="0" w:line="276" w:lineRule="auto"/>
+        <w:ind w:firstLine="360"/>
+        <w:jc w:val="both"/>
+        <w:rPr>
+          <w:rFonts w:cstheme="minorHAnsi"/>
+          <w:sz w:val="24"/>
+          <w:szCs w:val="24"/>
+          <w:lang w:eastAsia="en-IE"/>
+        </w:rPr>
+      </w:pPr>
+      <w:r>
+        <w:rPr>
+          <w:rFonts w:cstheme="minorHAnsi"/>
+          <w:sz w:val="24"/>
+          <w:szCs w:val="24"/>
+          <w:lang w:eastAsia="en-IE"/>
+        </w:rPr>
+        <w:t xml:space="preserve">The first two tasks of the assignment were relatively easy to understand and implement. The third task which was to alter the Demeter class    I found this   much more difficult to   implement.  I believe, I have been able to   implement it as it should so that, it   follows the laws of Demeter. These rules promote classes, that are loosely coupled because limits how much an object can know about its environment.  In the original, Demeter code the shop keeper   was able to directly access the customers wallet. However, the shopkeeper should ask for a payment and then the customer should check to see if they have enough and make the payment.  Demeter in basic terms, means that it prevents the programmer   accessing    a third objects/classes method. When we apply this to our example Demeter class the shopkeeper should be able to interact with the customer and the customer should be able to interact with the wallet. The shop keeper should </w:t>
+      </w:r>
+      <w:r>
+        <w:rPr>
+          <w:rFonts w:cstheme="minorHAnsi"/>
+          <w:sz w:val="24"/>
+          <w:szCs w:val="24"/>
+          <w:lang w:eastAsia="en-IE"/>
+        </w:rPr>
+        <w:lastRenderedPageBreak/>
+        <w:t xml:space="preserve">never be able to interact with the wallet. This would make your classes   easier to reuse ad you code will both look cleaner and be easier to test. Due to the way Demeter enforces its laws   normally   the classes written would have fewer errors and because there not really intertwined with other classes alterations in other classes are less likely to affect it. There are however some disadvantages to Demeter   is that, if you need to make   the third object do something then the clearest way might be to pass the third object into   the method.  It could also be implemented   by providing another class that   offers something like an actor interface that passes the request to the   class required. This can make you code base larger and slower but on the other hand it will be infinitely easier to maintain and   more portable. </w:t>
+      </w:r>
+    </w:p>
+    <w:p>
+      <w:pPr>
+        <w:autoSpaceDE w:val="0"/>
+        <w:autoSpaceDN w:val="0"/>
+        <w:adjustRightInd w:val="0"/>
+        <w:spacing w:after="0" w:line="276" w:lineRule="auto"/>
+        <w:ind w:firstLine="360"/>
+        <w:jc w:val="both"/>
+        <w:rPr>
+          <w:rFonts w:cstheme="minorHAnsi"/>
+          <w:sz w:val="24"/>
+          <w:szCs w:val="24"/>
+          <w:lang w:eastAsia="en-IE"/>
+        </w:rPr>
+      </w:pPr>
+    </w:p>
+    <w:p>
+      <w:pPr>
+        <w:autoSpaceDE w:val="0"/>
+        <w:autoSpaceDN w:val="0"/>
+        <w:adjustRightInd w:val="0"/>
+        <w:spacing w:after="0" w:line="276" w:lineRule="auto"/>
+        <w:ind w:firstLine="360"/>
+        <w:jc w:val="both"/>
+        <w:rPr>
+          <w:rFonts w:cstheme="minorHAnsi"/>
+          <w:sz w:val="24"/>
+          <w:szCs w:val="24"/>
+          <w:lang w:eastAsia="en-IE"/>
+        </w:rPr>
+      </w:pPr>
     </w:p>
     <w:p>
       <w:pPr>
@@ -10093,6 +10465,92 @@
     </w:lvl>
   </w:abstractNum>
   <w:abstractNum w:abstractNumId="6" w15:restartNumberingAfterBreak="0">
+    <w:nsid w:val="51916827"/>
+    <w:multiLevelType w:val="hybridMultilevel"/>
+    <w:tmpl w:val="5CC08A7C"/>
+    <w:lvl w:ilvl="0" w:tplc="1809000F">
+      <w:start w:val="1"/>
+      <w:numFmt w:val="decimal"/>
+      <w:lvlText w:val="%1."/>
+      <w:lvlJc w:val="left"/>
+      <w:pPr>
+        <w:ind w:left="720" w:hanging="360"/>
+      </w:pPr>
+    </w:lvl>
+    <w:lvl w:ilvl="1" w:tplc="18090019" w:tentative="1">
+      <w:start w:val="1"/>
+      <w:numFmt w:val="lowerLetter"/>
+      <w:lvlText w:val="%2."/>
+      <w:lvlJc w:val="left"/>
+      <w:pPr>
+        <w:ind w:left="1440" w:hanging="360"/>
+      </w:pPr>
+    </w:lvl>
+    <w:lvl w:ilvl="2" w:tplc="1809001B" w:tentative="1">
+      <w:start w:val="1"/>
+      <w:numFmt w:val="lowerRoman"/>
+      <w:lvlText w:val="%3."/>
+      <w:lvlJc w:val="right"/>
+      <w:pPr>
+        <w:ind w:left="2160" w:hanging="180"/>
+      </w:pPr>
+    </w:lvl>
+    <w:lvl w:ilvl="3" w:tplc="1809000F" w:tentative="1">
+      <w:start w:val="1"/>
+      <w:numFmt w:val="decimal"/>
+      <w:lvlText w:val="%4."/>
+      <w:lvlJc w:val="left"/>
+      <w:pPr>
+        <w:ind w:left="2880" w:hanging="360"/>
+      </w:pPr>
+    </w:lvl>
+    <w:lvl w:ilvl="4" w:tplc="18090019" w:tentative="1">
+      <w:start w:val="1"/>
+      <w:numFmt w:val="lowerLetter"/>
+      <w:lvlText w:val="%5."/>
+      <w:lvlJc w:val="left"/>
+      <w:pPr>
+        <w:ind w:left="3600" w:hanging="360"/>
+      </w:pPr>
+    </w:lvl>
+    <w:lvl w:ilvl="5" w:tplc="1809001B" w:tentative="1">
+      <w:start w:val="1"/>
+      <w:numFmt w:val="lowerRoman"/>
+      <w:lvlText w:val="%6."/>
+      <w:lvlJc w:val="right"/>
+      <w:pPr>
+        <w:ind w:left="4320" w:hanging="180"/>
+      </w:pPr>
+    </w:lvl>
+    <w:lvl w:ilvl="6" w:tplc="1809000F" w:tentative="1">
+      <w:start w:val="1"/>
+      <w:numFmt w:val="decimal"/>
+      <w:lvlText w:val="%7."/>
+      <w:lvlJc w:val="left"/>
+      <w:pPr>
+        <w:ind w:left="5040" w:hanging="360"/>
+      </w:pPr>
+    </w:lvl>
+    <w:lvl w:ilvl="7" w:tplc="18090019" w:tentative="1">
+      <w:start w:val="1"/>
+      <w:numFmt w:val="lowerLetter"/>
+      <w:lvlText w:val="%8."/>
+      <w:lvlJc w:val="left"/>
+      <w:pPr>
+        <w:ind w:left="5760" w:hanging="360"/>
+      </w:pPr>
+    </w:lvl>
+    <w:lvl w:ilvl="8" w:tplc="1809001B" w:tentative="1">
+      <w:start w:val="1"/>
+      <w:numFmt w:val="lowerRoman"/>
+      <w:lvlText w:val="%9."/>
+      <w:lvlJc w:val="right"/>
+      <w:pPr>
+        <w:ind w:left="6480" w:hanging="180"/>
+      </w:pPr>
+    </w:lvl>
+  </w:abstractNum>
+  <w:abstractNum w:abstractNumId="7" w15:restartNumberingAfterBreak="0">
     <w:nsid w:val="5EAB124B"/>
     <w:multiLevelType w:val="multilevel"/>
     <w:tmpl w:val="02CEDE10"/>
@@ -10241,7 +10699,7 @@
       </w:rPr>
     </w:lvl>
   </w:abstractNum>
-  <w:abstractNum w:abstractNumId="7" w15:restartNumberingAfterBreak="0">
+  <w:abstractNum w:abstractNumId="8" w15:restartNumberingAfterBreak="0">
     <w:nsid w:val="61FD63F6"/>
     <w:multiLevelType w:val="hybridMultilevel"/>
     <w:tmpl w:val="5CC08A7C"/>
@@ -10327,7 +10785,7 @@
       </w:pPr>
     </w:lvl>
   </w:abstractNum>
-  <w:abstractNum w:abstractNumId="8" w15:restartNumberingAfterBreak="0">
+  <w:abstractNum w:abstractNumId="9" w15:restartNumberingAfterBreak="0">
     <w:nsid w:val="76851645"/>
     <w:multiLevelType w:val="hybridMultilevel"/>
     <w:tmpl w:val="0A2A4B2A"/>
@@ -10627,7 +11085,7 @@
       </w:rPr>
     </w:lvl>
   </w:abstractNum>
-  <w:abstractNum w:abstractNumId="9" w15:restartNumberingAfterBreak="0">
+  <w:abstractNum w:abstractNumId="10" w15:restartNumberingAfterBreak="0">
     <w:nsid w:val="79697DC3"/>
     <w:multiLevelType w:val="hybridMultilevel"/>
     <w:tmpl w:val="5CC08A7C"/>
@@ -10717,13 +11175,13 @@
     <w:abstractNumId w:val="1"/>
   </w:num>
   <w:num w:numId="2">
-    <w:abstractNumId w:val="8"/>
+    <w:abstractNumId w:val="9"/>
   </w:num>
   <w:num w:numId="3">
     <w:abstractNumId w:val="0"/>
   </w:num>
   <w:num w:numId="4">
-    <w:abstractNumId w:val="6"/>
+    <w:abstractNumId w:val="7"/>
   </w:num>
   <w:num w:numId="5">
     <w:abstractNumId w:val="2"/>
@@ -10738,10 +11196,13 @@
     <w:abstractNumId w:val="3"/>
   </w:num>
   <w:num w:numId="9">
-    <w:abstractNumId w:val="9"/>
+    <w:abstractNumId w:val="10"/>
   </w:num>
   <w:num w:numId="10">
-    <w:abstractNumId w:val="7"/>
+    <w:abstractNumId w:val="8"/>
+  </w:num>
+  <w:num w:numId="11">
+    <w:abstractNumId w:val="6"/>
   </w:num>
 </w:numbering>
 </file>
@@ -11843,7 +12304,7 @@
 </file>
 
 <file path=customXml/itemProps2.xml><?xml version="1.0" encoding="utf-8"?>
-<ds:datastoreItem xmlns:ds="http://schemas.openxmlformats.org/officeDocument/2006/customXml" ds:itemID="{9CB1FEB5-FDF6-45E3-B077-61C10F32BB1A}">
+<ds:datastoreItem xmlns:ds="http://schemas.openxmlformats.org/officeDocument/2006/customXml" ds:itemID="{DBF1138F-9E5A-4B28-8D47-03783B01FD3D}">
   <ds:schemaRefs>
     <ds:schemaRef ds:uri="http://schemas.openxmlformats.org/officeDocument/2006/bibliography"/>
   </ds:schemaRefs>

</xml_diff>